<commit_message>
Adding 2022 Invert data
</commit_message>
<xml_diff>
--- a/manuscript/tables/degrees_warming.docx
+++ b/manuscript/tables/degrees_warming.docx
@@ -22,7 +22,7 @@
           <w:trHeight w:val="360" w:hRule="auto"/>
           <w:tblHeader/>
         </w:trPr>
-        header1
+        header 1
         <w:tc>
           <w:tcPr>
             <w:tcBorders>
@@ -204,7 +204,7 @@
         <w:trPr>
           <w:trHeight w:val="360" w:hRule="auto"/>
         </w:trPr>
-        body1
+        body 1
         <w:tc>
           <w:tcPr>
             <w:tcBorders>
@@ -333,7 +333,7 @@
                 <w:szCs w:val="22"/>
                 <w:color w:val="000000"/>
               </w:rPr>
-              <w:t xml:space="preserve">1.749728195</w:t>
+              <w:t xml:space="preserve">1.3909639</w:t>
             </w:r>
           </w:p>
         </w:tc>
@@ -377,7 +377,7 @@
                 <w:szCs w:val="22"/>
                 <w:color w:val="000000"/>
               </w:rPr>
-              <w:t xml:space="preserve">0.001477039</w:t>
+              <w:t xml:space="preserve">0.012412153</w:t>
             </w:r>
           </w:p>
         </w:tc>
@@ -386,7 +386,7 @@
         <w:trPr>
           <w:trHeight w:val="360" w:hRule="auto"/>
         </w:trPr>
-        body2
+        body 2
         <w:tc>
           <w:tcPr>
             <w:tcBorders>
@@ -515,51 +515,51 @@
                 <w:szCs w:val="22"/>
                 <w:color w:val="000000"/>
               </w:rPr>
-              <w:t xml:space="preserve">1.340152287</w:t>
-            </w:r>
-          </w:p>
-        </w:tc>
-        <w:tc>
-          <w:tcPr>
-            <w:tcBorders>
-              <w:bottom w:val="single" w:sz="6" w:space="0" w:color="666666"/>
-              <w:top w:val="single" w:sz="6" w:space="0" w:color="666666"/>
-              <w:left w:val="none" w:sz="0" w:space="0" w:color="000000"/>
-              <w:right w:val="none" w:sz="0" w:space="0" w:color="000000"/>
-            </w:tcBorders>
-            <w:shd w:val="clear" w:color="auto" w:fill="FFFFFF"/>
-            <w:tcMar>
-              <w:top w:w="0" w:type="dxa"/>
-              <w:bottom w:w="0" w:type="dxa"/>
-              <w:left w:w="0" w:type="dxa"/>
-              <w:right w:w="0" w:type="dxa"/>
-            </w:tcMar>
-            <w:vAlign w:val="center"/>
-          </w:tcPr>
-          <w:p>
-            <w:pPr>
-              <w:pStyle w:val="Normal"/>
-              <w:jc w:val="left"/>
-              <w:pBdr>
-                <w:bottom w:val="none" w:sz="0" w:space="0" w:color="000000"/>
-                <w:top w:val="none" w:sz="0" w:space="0" w:color="000000"/>
-                <w:left w:val="none" w:sz="0" w:space="0" w:color="000000"/>
-                <w:right w:val="none" w:sz="0" w:space="0" w:color="000000"/>
-              </w:pBdr>
-              <w:spacing w:after="100" w:before="100" w:line="240"/>
-              <w:ind w:left="100" w:right="100" w:firstLine="0" w:firstLineChars="0"/>
-            </w:pPr>
-            <w:r>
-              <w:rPr>
-                <w:rFonts w:ascii="Helvetica" w:hAnsi="Helvetica" w:eastAsia="Helvetica" w:cs="Helvetica"/>
-                <w:i w:val="false"/>
-                <w:b w:val="false"/>
-                <w:u w:val="none"/>
-                <w:sz w:val="22"/>
-                <w:szCs w:val="22"/>
-                <w:color w:val="000000"/>
-              </w:rPr>
-              <w:t xml:space="preserve">0.059442199</w:t>
+              <w:t xml:space="preserve">0.9354068</w:t>
+            </w:r>
+          </w:p>
+        </w:tc>
+        <w:tc>
+          <w:tcPr>
+            <w:tcBorders>
+              <w:bottom w:val="single" w:sz="6" w:space="0" w:color="666666"/>
+              <w:top w:val="single" w:sz="6" w:space="0" w:color="666666"/>
+              <w:left w:val="none" w:sz="0" w:space="0" w:color="000000"/>
+              <w:right w:val="none" w:sz="0" w:space="0" w:color="000000"/>
+            </w:tcBorders>
+            <w:shd w:val="clear" w:color="auto" w:fill="FFFFFF"/>
+            <w:tcMar>
+              <w:top w:w="0" w:type="dxa"/>
+              <w:bottom w:w="0" w:type="dxa"/>
+              <w:left w:w="0" w:type="dxa"/>
+              <w:right w:w="0" w:type="dxa"/>
+            </w:tcMar>
+            <w:vAlign w:val="center"/>
+          </w:tcPr>
+          <w:p>
+            <w:pPr>
+              <w:pStyle w:val="Normal"/>
+              <w:jc w:val="left"/>
+              <w:pBdr>
+                <w:bottom w:val="none" w:sz="0" w:space="0" w:color="000000"/>
+                <w:top w:val="none" w:sz="0" w:space="0" w:color="000000"/>
+                <w:left w:val="none" w:sz="0" w:space="0" w:color="000000"/>
+                <w:right w:val="none" w:sz="0" w:space="0" w:color="000000"/>
+              </w:pBdr>
+              <w:spacing w:after="100" w:before="100" w:line="240"/>
+              <w:ind w:left="100" w:right="100" w:firstLine="0" w:firstLineChars="0"/>
+            </w:pPr>
+            <w:r>
+              <w:rPr>
+                <w:rFonts w:ascii="Helvetica" w:hAnsi="Helvetica" w:eastAsia="Helvetica" w:cs="Helvetica"/>
+                <w:i w:val="false"/>
+                <w:b w:val="false"/>
+                <w:u w:val="none"/>
+                <w:sz w:val="22"/>
+                <w:szCs w:val="22"/>
+                <w:color w:val="000000"/>
+              </w:rPr>
+              <w:t xml:space="preserve">0.242685598</w:t>
             </w:r>
           </w:p>
         </w:tc>
@@ -568,7 +568,7 @@
         <w:trPr>
           <w:trHeight w:val="360" w:hRule="auto"/>
         </w:trPr>
-        body3
+        body 3
         <w:tc>
           <w:tcPr>
             <w:tcBorders>
@@ -697,51 +697,51 @@
                 <w:szCs w:val="22"/>
                 <w:color w:val="000000"/>
               </w:rPr>
-              <w:t xml:space="preserve">1.805660683</w:t>
-            </w:r>
-          </w:p>
-        </w:tc>
-        <w:tc>
-          <w:tcPr>
-            <w:tcBorders>
-              <w:bottom w:val="single" w:sz="6" w:space="0" w:color="666666"/>
-              <w:top w:val="single" w:sz="6" w:space="0" w:color="666666"/>
-              <w:left w:val="none" w:sz="0" w:space="0" w:color="000000"/>
-              <w:right w:val="none" w:sz="0" w:space="0" w:color="000000"/>
-            </w:tcBorders>
-            <w:shd w:val="clear" w:color="auto" w:fill="FFFFFF"/>
-            <w:tcMar>
-              <w:top w:w="0" w:type="dxa"/>
-              <w:bottom w:w="0" w:type="dxa"/>
-              <w:left w:w="0" w:type="dxa"/>
-              <w:right w:w="0" w:type="dxa"/>
-            </w:tcMar>
-            <w:vAlign w:val="center"/>
-          </w:tcPr>
-          <w:p>
-            <w:pPr>
-              <w:pStyle w:val="Normal"/>
-              <w:jc w:val="left"/>
-              <w:pBdr>
-                <w:bottom w:val="none" w:sz="0" w:space="0" w:color="000000"/>
-                <w:top w:val="none" w:sz="0" w:space="0" w:color="000000"/>
-                <w:left w:val="none" w:sz="0" w:space="0" w:color="000000"/>
-                <w:right w:val="none" w:sz="0" w:space="0" w:color="000000"/>
-              </w:pBdr>
-              <w:spacing w:after="100" w:before="100" w:line="240"/>
-              <w:ind w:left="100" w:right="100" w:firstLine="0" w:firstLineChars="0"/>
-            </w:pPr>
-            <w:r>
-              <w:rPr>
-                <w:rFonts w:ascii="Helvetica" w:hAnsi="Helvetica" w:eastAsia="Helvetica" w:cs="Helvetica"/>
-                <w:i w:val="false"/>
-                <w:b w:val="false"/>
-                <w:u w:val="none"/>
-                <w:sz w:val="22"/>
-                <w:szCs w:val="22"/>
-                <w:color w:val="000000"/>
-              </w:rPr>
-              <w:t xml:space="preserve">0.003094522</w:t>
+              <w:t xml:space="preserve">1.4571149</w:t>
+            </w:r>
+          </w:p>
+        </w:tc>
+        <w:tc>
+          <w:tcPr>
+            <w:tcBorders>
+              <w:bottom w:val="single" w:sz="6" w:space="0" w:color="666666"/>
+              <w:top w:val="single" w:sz="6" w:space="0" w:color="666666"/>
+              <w:left w:val="none" w:sz="0" w:space="0" w:color="000000"/>
+              <w:right w:val="none" w:sz="0" w:space="0" w:color="000000"/>
+            </w:tcBorders>
+            <w:shd w:val="clear" w:color="auto" w:fill="FFFFFF"/>
+            <w:tcMar>
+              <w:top w:w="0" w:type="dxa"/>
+              <w:bottom w:w="0" w:type="dxa"/>
+              <w:left w:w="0" w:type="dxa"/>
+              <w:right w:w="0" w:type="dxa"/>
+            </w:tcMar>
+            <w:vAlign w:val="center"/>
+          </w:tcPr>
+          <w:p>
+            <w:pPr>
+              <w:pStyle w:val="Normal"/>
+              <w:jc w:val="left"/>
+              <w:pBdr>
+                <w:bottom w:val="none" w:sz="0" w:space="0" w:color="000000"/>
+                <w:top w:val="none" w:sz="0" w:space="0" w:color="000000"/>
+                <w:left w:val="none" w:sz="0" w:space="0" w:color="000000"/>
+                <w:right w:val="none" w:sz="0" w:space="0" w:color="000000"/>
+              </w:pBdr>
+              <w:spacing w:after="100" w:before="100" w:line="240"/>
+              <w:ind w:left="100" w:right="100" w:firstLine="0" w:firstLineChars="0"/>
+            </w:pPr>
+            <w:r>
+              <w:rPr>
+                <w:rFonts w:ascii="Helvetica" w:hAnsi="Helvetica" w:eastAsia="Helvetica" w:cs="Helvetica"/>
+                <w:i w:val="false"/>
+                <w:b w:val="false"/>
+                <w:u w:val="none"/>
+                <w:sz w:val="22"/>
+                <w:szCs w:val="22"/>
+                <w:color w:val="000000"/>
+              </w:rPr>
+              <w:t xml:space="preserve">0.001248718</w:t>
             </w:r>
           </w:p>
         </w:tc>
@@ -750,180 +750,180 @@
         <w:trPr>
           <w:trHeight w:val="360" w:hRule="auto"/>
         </w:trPr>
-        body4
-        <w:tc>
-          <w:tcPr>
-            <w:tcBorders>
-              <w:bottom w:val="single" w:sz="6" w:space="0" w:color="666666"/>
-              <w:top w:val="single" w:sz="6" w:space="0" w:color="666666"/>
-              <w:left w:val="none" w:sz="0" w:space="0" w:color="000000"/>
-              <w:right w:val="none" w:sz="0" w:space="0" w:color="000000"/>
-            </w:tcBorders>
-            <w:shd w:val="clear" w:color="auto" w:fill="FFFFFF"/>
-            <w:tcMar>
-              <w:top w:w="0" w:type="dxa"/>
-              <w:bottom w:w="0" w:type="dxa"/>
-              <w:left w:w="0" w:type="dxa"/>
-              <w:right w:w="0" w:type="dxa"/>
-            </w:tcMar>
-            <w:vAlign w:val="center"/>
-          </w:tcPr>
-          <w:p>
-            <w:pPr>
-              <w:pStyle w:val="Normal"/>
-              <w:jc w:val="left"/>
-              <w:pBdr>
-                <w:bottom w:val="none" w:sz="0" w:space="0" w:color="000000"/>
-                <w:top w:val="none" w:sz="0" w:space="0" w:color="000000"/>
-                <w:left w:val="none" w:sz="0" w:space="0" w:color="000000"/>
-                <w:right w:val="none" w:sz="0" w:space="0" w:color="000000"/>
-              </w:pBdr>
-              <w:spacing w:after="100" w:before="100" w:line="240"/>
-              <w:ind w:left="100" w:right="100" w:firstLine="0" w:firstLineChars="0"/>
-            </w:pPr>
-            <w:r>
-              <w:rPr>
-                <w:rFonts w:ascii="Helvetica" w:hAnsi="Helvetica" w:eastAsia="Helvetica" w:cs="Helvetica"/>
-                <w:i w:val="false"/>
-                <w:b w:val="false"/>
-                <w:u w:val="none"/>
-                <w:sz w:val="22"/>
-                <w:szCs w:val="22"/>
-                <w:color w:val="000000"/>
-              </w:rPr>
-              <w:t xml:space="preserve">Snow melt</w:t>
-            </w:r>
-          </w:p>
-        </w:tc>
-        <w:tc>
-          <w:tcPr>
-            <w:tcBorders>
-              <w:bottom w:val="single" w:sz="6" w:space="0" w:color="666666"/>
-              <w:top w:val="single" w:sz="6" w:space="0" w:color="666666"/>
-              <w:left w:val="none" w:sz="0" w:space="0" w:color="000000"/>
-              <w:right w:val="none" w:sz="0" w:space="0" w:color="000000"/>
-            </w:tcBorders>
-            <w:shd w:val="clear" w:color="auto" w:fill="FFFFFF"/>
-            <w:tcMar>
-              <w:top w:w="0" w:type="dxa"/>
-              <w:bottom w:w="0" w:type="dxa"/>
-              <w:left w:w="0" w:type="dxa"/>
-              <w:right w:w="0" w:type="dxa"/>
-            </w:tcMar>
-            <w:vAlign w:val="center"/>
-          </w:tcPr>
-          <w:p>
-            <w:pPr>
-              <w:pStyle w:val="Normal"/>
-              <w:jc w:val="left"/>
-              <w:pBdr>
-                <w:bottom w:val="none" w:sz="0" w:space="0" w:color="000000"/>
-                <w:top w:val="none" w:sz="0" w:space="0" w:color="000000"/>
-                <w:left w:val="none" w:sz="0" w:space="0" w:color="000000"/>
-                <w:right w:val="none" w:sz="0" w:space="0" w:color="000000"/>
-              </w:pBdr>
-              <w:spacing w:after="100" w:before="100" w:line="240"/>
-              <w:ind w:left="100" w:right="100" w:firstLine="0" w:firstLineChars="0"/>
-            </w:pPr>
-            <w:r>
-              <w:rPr>
-                <w:rFonts w:ascii="Helvetica" w:hAnsi="Helvetica" w:eastAsia="Helvetica" w:cs="Helvetica"/>
-                <w:i w:val="false"/>
-                <w:b w:val="false"/>
-                <w:u w:val="none"/>
-                <w:sz w:val="22"/>
-                <w:szCs w:val="22"/>
-                <w:color w:val="000000"/>
-              </w:rPr>
-              <w:t xml:space="preserve">Mean</w:t>
-            </w:r>
-          </w:p>
-        </w:tc>
-        <w:tc>
-          <w:tcPr>
-            <w:tcBorders>
-              <w:bottom w:val="single" w:sz="6" w:space="0" w:color="666666"/>
-              <w:top w:val="single" w:sz="6" w:space="0" w:color="666666"/>
-              <w:left w:val="none" w:sz="0" w:space="0" w:color="000000"/>
-              <w:right w:val="none" w:sz="0" w:space="0" w:color="000000"/>
-            </w:tcBorders>
-            <w:shd w:val="clear" w:color="auto" w:fill="FFFFFF"/>
-            <w:tcMar>
-              <w:top w:w="0" w:type="dxa"/>
-              <w:bottom w:w="0" w:type="dxa"/>
-              <w:left w:w="0" w:type="dxa"/>
-              <w:right w:w="0" w:type="dxa"/>
-            </w:tcMar>
-            <w:vAlign w:val="center"/>
-          </w:tcPr>
-          <w:p>
-            <w:pPr>
-              <w:pStyle w:val="Normal"/>
-              <w:jc w:val="left"/>
-              <w:pBdr>
-                <w:bottom w:val="none" w:sz="0" w:space="0" w:color="000000"/>
-                <w:top w:val="none" w:sz="0" w:space="0" w:color="000000"/>
-                <w:left w:val="none" w:sz="0" w:space="0" w:color="000000"/>
-                <w:right w:val="none" w:sz="0" w:space="0" w:color="000000"/>
-              </w:pBdr>
-              <w:spacing w:after="100" w:before="100" w:line="240"/>
-              <w:ind w:left="100" w:right="100" w:firstLine="0" w:firstLineChars="0"/>
-            </w:pPr>
-            <w:r>
-              <w:rPr>
-                <w:rFonts w:ascii="Helvetica" w:hAnsi="Helvetica" w:eastAsia="Helvetica" w:cs="Helvetica"/>
-                <w:i w:val="false"/>
-                <w:b w:val="false"/>
-                <w:u w:val="none"/>
-                <w:sz w:val="22"/>
-                <w:szCs w:val="22"/>
-                <w:color w:val="000000"/>
-              </w:rPr>
-              <w:t xml:space="preserve">1.350701233</w:t>
-            </w:r>
-          </w:p>
-        </w:tc>
-        <w:tc>
-          <w:tcPr>
-            <w:tcBorders>
-              <w:bottom w:val="single" w:sz="6" w:space="0" w:color="666666"/>
-              <w:top w:val="single" w:sz="6" w:space="0" w:color="666666"/>
-              <w:left w:val="none" w:sz="0" w:space="0" w:color="000000"/>
-              <w:right w:val="none" w:sz="0" w:space="0" w:color="000000"/>
-            </w:tcBorders>
-            <w:shd w:val="clear" w:color="auto" w:fill="FFFFFF"/>
-            <w:tcMar>
-              <w:top w:w="0" w:type="dxa"/>
-              <w:bottom w:w="0" w:type="dxa"/>
-              <w:left w:w="0" w:type="dxa"/>
-              <w:right w:w="0" w:type="dxa"/>
-            </w:tcMar>
-            <w:vAlign w:val="center"/>
-          </w:tcPr>
-          <w:p>
-            <w:pPr>
-              <w:pStyle w:val="Normal"/>
-              <w:jc w:val="left"/>
-              <w:pBdr>
-                <w:bottom w:val="none" w:sz="0" w:space="0" w:color="000000"/>
-                <w:top w:val="none" w:sz="0" w:space="0" w:color="000000"/>
-                <w:left w:val="none" w:sz="0" w:space="0" w:color="000000"/>
-                <w:right w:val="none" w:sz="0" w:space="0" w:color="000000"/>
-              </w:pBdr>
-              <w:spacing w:after="100" w:before="100" w:line="240"/>
-              <w:ind w:left="100" w:right="100" w:firstLine="0" w:firstLineChars="0"/>
-            </w:pPr>
-            <w:r>
-              <w:rPr>
-                <w:rFonts w:ascii="Helvetica" w:hAnsi="Helvetica" w:eastAsia="Helvetica" w:cs="Helvetica"/>
-                <w:i w:val="false"/>
-                <w:b w:val="false"/>
-                <w:u w:val="none"/>
-                <w:sz w:val="22"/>
-                <w:szCs w:val="22"/>
-                <w:color w:val="000000"/>
-              </w:rPr>
-              <w:t xml:space="preserve">0.759600210</w:t>
+        body 4
+        <w:tc>
+          <w:tcPr>
+            <w:tcBorders>
+              <w:bottom w:val="single" w:sz="6" w:space="0" w:color="666666"/>
+              <w:top w:val="single" w:sz="6" w:space="0" w:color="666666"/>
+              <w:left w:val="none" w:sz="0" w:space="0" w:color="000000"/>
+              <w:right w:val="none" w:sz="0" w:space="0" w:color="000000"/>
+            </w:tcBorders>
+            <w:shd w:val="clear" w:color="auto" w:fill="FFFFFF"/>
+            <w:tcMar>
+              <w:top w:w="0" w:type="dxa"/>
+              <w:bottom w:w="0" w:type="dxa"/>
+              <w:left w:w="0" w:type="dxa"/>
+              <w:right w:w="0" w:type="dxa"/>
+            </w:tcMar>
+            <w:vAlign w:val="center"/>
+          </w:tcPr>
+          <w:p>
+            <w:pPr>
+              <w:pStyle w:val="Normal"/>
+              <w:jc w:val="left"/>
+              <w:pBdr>
+                <w:bottom w:val="none" w:sz="0" w:space="0" w:color="000000"/>
+                <w:top w:val="none" w:sz="0" w:space="0" w:color="000000"/>
+                <w:left w:val="none" w:sz="0" w:space="0" w:color="000000"/>
+                <w:right w:val="none" w:sz="0" w:space="0" w:color="000000"/>
+              </w:pBdr>
+              <w:spacing w:after="100" w:before="100" w:line="240"/>
+              <w:ind w:left="100" w:right="100" w:firstLine="0" w:firstLineChars="0"/>
+            </w:pPr>
+            <w:r>
+              <w:rPr>
+                <w:rFonts w:ascii="Helvetica" w:hAnsi="Helvetica" w:eastAsia="Helvetica" w:cs="Helvetica"/>
+                <w:i w:val="false"/>
+                <w:b w:val="false"/>
+                <w:u w:val="none"/>
+                <w:sz w:val="22"/>
+                <w:szCs w:val="22"/>
+                <w:color w:val="000000"/>
+              </w:rPr>
+              <w:t xml:space="preserve">Glacier</w:t>
+            </w:r>
+          </w:p>
+        </w:tc>
+        <w:tc>
+          <w:tcPr>
+            <w:tcBorders>
+              <w:bottom w:val="single" w:sz="6" w:space="0" w:color="666666"/>
+              <w:top w:val="single" w:sz="6" w:space="0" w:color="666666"/>
+              <w:left w:val="none" w:sz="0" w:space="0" w:color="000000"/>
+              <w:right w:val="none" w:sz="0" w:space="0" w:color="000000"/>
+            </w:tcBorders>
+            <w:shd w:val="clear" w:color="auto" w:fill="FFFFFF"/>
+            <w:tcMar>
+              <w:top w:w="0" w:type="dxa"/>
+              <w:bottom w:w="0" w:type="dxa"/>
+              <w:left w:w="0" w:type="dxa"/>
+              <w:right w:w="0" w:type="dxa"/>
+            </w:tcMar>
+            <w:vAlign w:val="center"/>
+          </w:tcPr>
+          <w:p>
+            <w:pPr>
+              <w:pStyle w:val="Normal"/>
+              <w:jc w:val="left"/>
+              <w:pBdr>
+                <w:bottom w:val="none" w:sz="0" w:space="0" w:color="000000"/>
+                <w:top w:val="none" w:sz="0" w:space="0" w:color="000000"/>
+                <w:left w:val="none" w:sz="0" w:space="0" w:color="000000"/>
+                <w:right w:val="none" w:sz="0" w:space="0" w:color="000000"/>
+              </w:pBdr>
+              <w:spacing w:after="100" w:before="100" w:line="240"/>
+              <w:ind w:left="100" w:right="100" w:firstLine="0" w:firstLineChars="0"/>
+            </w:pPr>
+            <w:r>
+              <w:rPr>
+                <w:rFonts w:ascii="Helvetica" w:hAnsi="Helvetica" w:eastAsia="Helvetica" w:cs="Helvetica"/>
+                <w:i w:val="false"/>
+                <w:b w:val="false"/>
+                <w:u w:val="none"/>
+                <w:sz w:val="22"/>
+                <w:szCs w:val="22"/>
+                <w:color w:val="000000"/>
+              </w:rPr>
+              <w:t xml:space="preserve">Diel Temp Change</w:t>
+            </w:r>
+          </w:p>
+        </w:tc>
+        <w:tc>
+          <w:tcPr>
+            <w:tcBorders>
+              <w:bottom w:val="single" w:sz="6" w:space="0" w:color="666666"/>
+              <w:top w:val="single" w:sz="6" w:space="0" w:color="666666"/>
+              <w:left w:val="none" w:sz="0" w:space="0" w:color="000000"/>
+              <w:right w:val="none" w:sz="0" w:space="0" w:color="000000"/>
+            </w:tcBorders>
+            <w:shd w:val="clear" w:color="auto" w:fill="FFFFFF"/>
+            <w:tcMar>
+              <w:top w:w="0" w:type="dxa"/>
+              <w:bottom w:w="0" w:type="dxa"/>
+              <w:left w:w="0" w:type="dxa"/>
+              <w:right w:w="0" w:type="dxa"/>
+            </w:tcMar>
+            <w:vAlign w:val="center"/>
+          </w:tcPr>
+          <w:p>
+            <w:pPr>
+              <w:pStyle w:val="Normal"/>
+              <w:jc w:val="left"/>
+              <w:pBdr>
+                <w:bottom w:val="none" w:sz="0" w:space="0" w:color="000000"/>
+                <w:top w:val="none" w:sz="0" w:space="0" w:color="000000"/>
+                <w:left w:val="none" w:sz="0" w:space="0" w:color="000000"/>
+                <w:right w:val="none" w:sz="0" w:space="0" w:color="000000"/>
+              </w:pBdr>
+              <w:spacing w:after="100" w:before="100" w:line="240"/>
+              <w:ind w:left="100" w:right="100" w:firstLine="0" w:firstLineChars="0"/>
+            </w:pPr>
+            <w:r>
+              <w:rPr>
+                <w:rFonts w:ascii="Helvetica" w:hAnsi="Helvetica" w:eastAsia="Helvetica" w:cs="Helvetica"/>
+                <w:i w:val="false"/>
+                <w:b w:val="false"/>
+                <w:u w:val="none"/>
+                <w:sz w:val="22"/>
+                <w:szCs w:val="22"/>
+                <w:color w:val="000000"/>
+              </w:rPr>
+              <w:t xml:space="preserve">-0.5217080</w:t>
+            </w:r>
+          </w:p>
+        </w:tc>
+        <w:tc>
+          <w:tcPr>
+            <w:tcBorders>
+              <w:bottom w:val="single" w:sz="6" w:space="0" w:color="666666"/>
+              <w:top w:val="single" w:sz="6" w:space="0" w:color="666666"/>
+              <w:left w:val="none" w:sz="0" w:space="0" w:color="000000"/>
+              <w:right w:val="none" w:sz="0" w:space="0" w:color="000000"/>
+            </w:tcBorders>
+            <w:shd w:val="clear" w:color="auto" w:fill="FFFFFF"/>
+            <w:tcMar>
+              <w:top w:w="0" w:type="dxa"/>
+              <w:bottom w:w="0" w:type="dxa"/>
+              <w:left w:w="0" w:type="dxa"/>
+              <w:right w:w="0" w:type="dxa"/>
+            </w:tcMar>
+            <w:vAlign w:val="center"/>
+          </w:tcPr>
+          <w:p>
+            <w:pPr>
+              <w:pStyle w:val="Normal"/>
+              <w:jc w:val="left"/>
+              <w:pBdr>
+                <w:bottom w:val="none" w:sz="0" w:space="0" w:color="000000"/>
+                <w:top w:val="none" w:sz="0" w:space="0" w:color="000000"/>
+                <w:left w:val="none" w:sz="0" w:space="0" w:color="000000"/>
+                <w:right w:val="none" w:sz="0" w:space="0" w:color="000000"/>
+              </w:pBdr>
+              <w:spacing w:after="100" w:before="100" w:line="240"/>
+              <w:ind w:left="100" w:right="100" w:firstLine="0" w:firstLineChars="0"/>
+            </w:pPr>
+            <w:r>
+              <w:rPr>
+                <w:rFonts w:ascii="Helvetica" w:hAnsi="Helvetica" w:eastAsia="Helvetica" w:cs="Helvetica"/>
+                <w:i w:val="false"/>
+                <w:b w:val="false"/>
+                <w:u w:val="none"/>
+                <w:sz w:val="22"/>
+                <w:szCs w:val="22"/>
+                <w:color w:val="000000"/>
+              </w:rPr>
+              <w:t xml:space="preserve">0.422607515</w:t>
             </w:r>
           </w:p>
         </w:tc>
@@ -932,7 +932,7 @@
         <w:trPr>
           <w:trHeight w:val="360" w:hRule="auto"/>
         </w:trPr>
-        body5
+        body 5
         <w:tc>
           <w:tcPr>
             <w:tcBorders>
@@ -1017,95 +1017,95 @@
                 <w:szCs w:val="22"/>
                 <w:color w:val="000000"/>
               </w:rPr>
-              <w:t xml:space="preserve">Maximum</w:t>
-            </w:r>
-          </w:p>
-        </w:tc>
-        <w:tc>
-          <w:tcPr>
-            <w:tcBorders>
-              <w:bottom w:val="single" w:sz="6" w:space="0" w:color="666666"/>
-              <w:top w:val="single" w:sz="6" w:space="0" w:color="666666"/>
-              <w:left w:val="none" w:sz="0" w:space="0" w:color="000000"/>
-              <w:right w:val="none" w:sz="0" w:space="0" w:color="000000"/>
-            </w:tcBorders>
-            <w:shd w:val="clear" w:color="auto" w:fill="FFFFFF"/>
-            <w:tcMar>
-              <w:top w:w="0" w:type="dxa"/>
-              <w:bottom w:w="0" w:type="dxa"/>
-              <w:left w:w="0" w:type="dxa"/>
-              <w:right w:w="0" w:type="dxa"/>
-            </w:tcMar>
-            <w:vAlign w:val="center"/>
-          </w:tcPr>
-          <w:p>
-            <w:pPr>
-              <w:pStyle w:val="Normal"/>
-              <w:jc w:val="left"/>
-              <w:pBdr>
-                <w:bottom w:val="none" w:sz="0" w:space="0" w:color="000000"/>
-                <w:top w:val="none" w:sz="0" w:space="0" w:color="000000"/>
-                <w:left w:val="none" w:sz="0" w:space="0" w:color="000000"/>
-                <w:right w:val="none" w:sz="0" w:space="0" w:color="000000"/>
-              </w:pBdr>
-              <w:spacing w:after="100" w:before="100" w:line="240"/>
-              <w:ind w:left="100" w:right="100" w:firstLine="0" w:firstLineChars="0"/>
-            </w:pPr>
-            <w:r>
-              <w:rPr>
-                <w:rFonts w:ascii="Helvetica" w:hAnsi="Helvetica" w:eastAsia="Helvetica" w:cs="Helvetica"/>
-                <w:i w:val="false"/>
-                <w:b w:val="false"/>
-                <w:u w:val="none"/>
-                <w:sz w:val="22"/>
-                <w:szCs w:val="22"/>
-                <w:color w:val="000000"/>
-              </w:rPr>
-              <w:t xml:space="preserve">3.371404238</w:t>
-            </w:r>
-          </w:p>
-        </w:tc>
-        <w:tc>
-          <w:tcPr>
-            <w:tcBorders>
-              <w:bottom w:val="single" w:sz="6" w:space="0" w:color="666666"/>
-              <w:top w:val="single" w:sz="6" w:space="0" w:color="666666"/>
-              <w:left w:val="none" w:sz="0" w:space="0" w:color="000000"/>
-              <w:right w:val="none" w:sz="0" w:space="0" w:color="000000"/>
-            </w:tcBorders>
-            <w:shd w:val="clear" w:color="auto" w:fill="FFFFFF"/>
-            <w:tcMar>
-              <w:top w:w="0" w:type="dxa"/>
-              <w:bottom w:w="0" w:type="dxa"/>
-              <w:left w:w="0" w:type="dxa"/>
-              <w:right w:w="0" w:type="dxa"/>
-            </w:tcMar>
-            <w:vAlign w:val="center"/>
-          </w:tcPr>
-          <w:p>
-            <w:pPr>
-              <w:pStyle w:val="Normal"/>
-              <w:jc w:val="left"/>
-              <w:pBdr>
-                <w:bottom w:val="none" w:sz="0" w:space="0" w:color="000000"/>
-                <w:top w:val="none" w:sz="0" w:space="0" w:color="000000"/>
-                <w:left w:val="none" w:sz="0" w:space="0" w:color="000000"/>
-                <w:right w:val="none" w:sz="0" w:space="0" w:color="000000"/>
-              </w:pBdr>
-              <w:spacing w:after="100" w:before="100" w:line="240"/>
-              <w:ind w:left="100" w:right="100" w:firstLine="0" w:firstLineChars="0"/>
-            </w:pPr>
-            <w:r>
-              <w:rPr>
-                <w:rFonts w:ascii="Helvetica" w:hAnsi="Helvetica" w:eastAsia="Helvetica" w:cs="Helvetica"/>
-                <w:i w:val="false"/>
-                <w:b w:val="false"/>
-                <w:u w:val="none"/>
-                <w:sz w:val="22"/>
-                <w:szCs w:val="22"/>
-                <w:color w:val="000000"/>
-              </w:rPr>
-              <w:t xml:space="preserve">0.575377043</w:t>
+              <w:t xml:space="preserve">Mean</w:t>
+            </w:r>
+          </w:p>
+        </w:tc>
+        <w:tc>
+          <w:tcPr>
+            <w:tcBorders>
+              <w:bottom w:val="single" w:sz="6" w:space="0" w:color="666666"/>
+              <w:top w:val="single" w:sz="6" w:space="0" w:color="666666"/>
+              <w:left w:val="none" w:sz="0" w:space="0" w:color="000000"/>
+              <w:right w:val="none" w:sz="0" w:space="0" w:color="000000"/>
+            </w:tcBorders>
+            <w:shd w:val="clear" w:color="auto" w:fill="FFFFFF"/>
+            <w:tcMar>
+              <w:top w:w="0" w:type="dxa"/>
+              <w:bottom w:w="0" w:type="dxa"/>
+              <w:left w:w="0" w:type="dxa"/>
+              <w:right w:w="0" w:type="dxa"/>
+            </w:tcMar>
+            <w:vAlign w:val="center"/>
+          </w:tcPr>
+          <w:p>
+            <w:pPr>
+              <w:pStyle w:val="Normal"/>
+              <w:jc w:val="left"/>
+              <w:pBdr>
+                <w:bottom w:val="none" w:sz="0" w:space="0" w:color="000000"/>
+                <w:top w:val="none" w:sz="0" w:space="0" w:color="000000"/>
+                <w:left w:val="none" w:sz="0" w:space="0" w:color="000000"/>
+                <w:right w:val="none" w:sz="0" w:space="0" w:color="000000"/>
+              </w:pBdr>
+              <w:spacing w:after="100" w:before="100" w:line="240"/>
+              <w:ind w:left="100" w:right="100" w:firstLine="0" w:firstLineChars="0"/>
+            </w:pPr>
+            <w:r>
+              <w:rPr>
+                <w:rFonts w:ascii="Helvetica" w:hAnsi="Helvetica" w:eastAsia="Helvetica" w:cs="Helvetica"/>
+                <w:i w:val="false"/>
+                <w:b w:val="false"/>
+                <w:u w:val="none"/>
+                <w:sz w:val="22"/>
+                <w:szCs w:val="22"/>
+                <w:color w:val="000000"/>
+              </w:rPr>
+              <w:t xml:space="preserve">-1.8949222</w:t>
+            </w:r>
+          </w:p>
+        </w:tc>
+        <w:tc>
+          <w:tcPr>
+            <w:tcBorders>
+              <w:bottom w:val="single" w:sz="6" w:space="0" w:color="666666"/>
+              <w:top w:val="single" w:sz="6" w:space="0" w:color="666666"/>
+              <w:left w:val="none" w:sz="0" w:space="0" w:color="000000"/>
+              <w:right w:val="none" w:sz="0" w:space="0" w:color="000000"/>
+            </w:tcBorders>
+            <w:shd w:val="clear" w:color="auto" w:fill="FFFFFF"/>
+            <w:tcMar>
+              <w:top w:w="0" w:type="dxa"/>
+              <w:bottom w:w="0" w:type="dxa"/>
+              <w:left w:w="0" w:type="dxa"/>
+              <w:right w:w="0" w:type="dxa"/>
+            </w:tcMar>
+            <w:vAlign w:val="center"/>
+          </w:tcPr>
+          <w:p>
+            <w:pPr>
+              <w:pStyle w:val="Normal"/>
+              <w:jc w:val="left"/>
+              <w:pBdr>
+                <w:bottom w:val="none" w:sz="0" w:space="0" w:color="000000"/>
+                <w:top w:val="none" w:sz="0" w:space="0" w:color="000000"/>
+                <w:left w:val="none" w:sz="0" w:space="0" w:color="000000"/>
+                <w:right w:val="none" w:sz="0" w:space="0" w:color="000000"/>
+              </w:pBdr>
+              <w:spacing w:after="100" w:before="100" w:line="240"/>
+              <w:ind w:left="100" w:right="100" w:firstLine="0" w:firstLineChars="0"/>
+            </w:pPr>
+            <w:r>
+              <w:rPr>
+                <w:rFonts w:ascii="Helvetica" w:hAnsi="Helvetica" w:eastAsia="Helvetica" w:cs="Helvetica"/>
+                <w:i w:val="false"/>
+                <w:b w:val="false"/>
+                <w:u w:val="none"/>
+                <w:sz w:val="22"/>
+                <w:szCs w:val="22"/>
+                <w:color w:val="000000"/>
+              </w:rPr>
+              <w:t xml:space="preserve">0.458180471</w:t>
             </w:r>
           </w:p>
         </w:tc>
@@ -1114,7 +1114,7 @@
         <w:trPr>
           <w:trHeight w:val="360" w:hRule="auto"/>
         </w:trPr>
-        body6
+        body 6
         <w:tc>
           <w:tcPr>
             <w:tcBorders>
@@ -1199,95 +1199,95 @@
                 <w:szCs w:val="22"/>
                 <w:color w:val="000000"/>
               </w:rPr>
-              <w:t xml:space="preserve">Minimum</w:t>
-            </w:r>
-          </w:p>
-        </w:tc>
-        <w:tc>
-          <w:tcPr>
-            <w:tcBorders>
-              <w:bottom w:val="single" w:sz="6" w:space="0" w:color="666666"/>
-              <w:top w:val="single" w:sz="6" w:space="0" w:color="666666"/>
-              <w:left w:val="none" w:sz="0" w:space="0" w:color="000000"/>
-              <w:right w:val="none" w:sz="0" w:space="0" w:color="000000"/>
-            </w:tcBorders>
-            <w:shd w:val="clear" w:color="auto" w:fill="FFFFFF"/>
-            <w:tcMar>
-              <w:top w:w="0" w:type="dxa"/>
-              <w:bottom w:w="0" w:type="dxa"/>
-              <w:left w:w="0" w:type="dxa"/>
-              <w:right w:w="0" w:type="dxa"/>
-            </w:tcMar>
-            <w:vAlign w:val="center"/>
-          </w:tcPr>
-          <w:p>
-            <w:pPr>
-              <w:pStyle w:val="Normal"/>
-              <w:jc w:val="left"/>
-              <w:pBdr>
-                <w:bottom w:val="none" w:sz="0" w:space="0" w:color="000000"/>
-                <w:top w:val="none" w:sz="0" w:space="0" w:color="000000"/>
-                <w:left w:val="none" w:sz="0" w:space="0" w:color="000000"/>
-                <w:right w:val="none" w:sz="0" w:space="0" w:color="000000"/>
-              </w:pBdr>
-              <w:spacing w:after="100" w:before="100" w:line="240"/>
-              <w:ind w:left="100" w:right="100" w:firstLine="0" w:firstLineChars="0"/>
-            </w:pPr>
-            <w:r>
-              <w:rPr>
-                <w:rFonts w:ascii="Helvetica" w:hAnsi="Helvetica" w:eastAsia="Helvetica" w:cs="Helvetica"/>
-                <w:i w:val="false"/>
-                <w:b w:val="false"/>
-                <w:u w:val="none"/>
-                <w:sz w:val="22"/>
-                <w:szCs w:val="22"/>
-                <w:color w:val="000000"/>
-              </w:rPr>
-              <w:t xml:space="preserve">0.364068864</w:t>
-            </w:r>
-          </w:p>
-        </w:tc>
-        <w:tc>
-          <w:tcPr>
-            <w:tcBorders>
-              <w:bottom w:val="single" w:sz="6" w:space="0" w:color="666666"/>
-              <w:top w:val="single" w:sz="6" w:space="0" w:color="666666"/>
-              <w:left w:val="none" w:sz="0" w:space="0" w:color="000000"/>
-              <w:right w:val="none" w:sz="0" w:space="0" w:color="000000"/>
-            </w:tcBorders>
-            <w:shd w:val="clear" w:color="auto" w:fill="FFFFFF"/>
-            <w:tcMar>
-              <w:top w:w="0" w:type="dxa"/>
-              <w:bottom w:w="0" w:type="dxa"/>
-              <w:left w:w="0" w:type="dxa"/>
-              <w:right w:w="0" w:type="dxa"/>
-            </w:tcMar>
-            <w:vAlign w:val="center"/>
-          </w:tcPr>
-          <w:p>
-            <w:pPr>
-              <w:pStyle w:val="Normal"/>
-              <w:jc w:val="left"/>
-              <w:pBdr>
-                <w:bottom w:val="none" w:sz="0" w:space="0" w:color="000000"/>
-                <w:top w:val="none" w:sz="0" w:space="0" w:color="000000"/>
-                <w:left w:val="none" w:sz="0" w:space="0" w:color="000000"/>
-                <w:right w:val="none" w:sz="0" w:space="0" w:color="000000"/>
-              </w:pBdr>
-              <w:spacing w:after="100" w:before="100" w:line="240"/>
-              <w:ind w:left="100" w:right="100" w:firstLine="0" w:firstLineChars="0"/>
-            </w:pPr>
-            <w:r>
-              <w:rPr>
-                <w:rFonts w:ascii="Helvetica" w:hAnsi="Helvetica" w:eastAsia="Helvetica" w:cs="Helvetica"/>
-                <w:i w:val="false"/>
-                <w:b w:val="false"/>
-                <w:u w:val="none"/>
-                <w:sz w:val="22"/>
-                <w:szCs w:val="22"/>
-                <w:color w:val="000000"/>
-              </w:rPr>
-              <w:t xml:space="preserve">0.911137685</w:t>
+              <w:t xml:space="preserve">Maximum</w:t>
+            </w:r>
+          </w:p>
+        </w:tc>
+        <w:tc>
+          <w:tcPr>
+            <w:tcBorders>
+              <w:bottom w:val="single" w:sz="6" w:space="0" w:color="666666"/>
+              <w:top w:val="single" w:sz="6" w:space="0" w:color="666666"/>
+              <w:left w:val="none" w:sz="0" w:space="0" w:color="000000"/>
+              <w:right w:val="none" w:sz="0" w:space="0" w:color="000000"/>
+            </w:tcBorders>
+            <w:shd w:val="clear" w:color="auto" w:fill="FFFFFF"/>
+            <w:tcMar>
+              <w:top w:w="0" w:type="dxa"/>
+              <w:bottom w:w="0" w:type="dxa"/>
+              <w:left w:w="0" w:type="dxa"/>
+              <w:right w:w="0" w:type="dxa"/>
+            </w:tcMar>
+            <w:vAlign w:val="center"/>
+          </w:tcPr>
+          <w:p>
+            <w:pPr>
+              <w:pStyle w:val="Normal"/>
+              <w:jc w:val="left"/>
+              <w:pBdr>
+                <w:bottom w:val="none" w:sz="0" w:space="0" w:color="000000"/>
+                <w:top w:val="none" w:sz="0" w:space="0" w:color="000000"/>
+                <w:left w:val="none" w:sz="0" w:space="0" w:color="000000"/>
+                <w:right w:val="none" w:sz="0" w:space="0" w:color="000000"/>
+              </w:pBdr>
+              <w:spacing w:after="100" w:before="100" w:line="240"/>
+              <w:ind w:left="100" w:right="100" w:firstLine="0" w:firstLineChars="0"/>
+            </w:pPr>
+            <w:r>
+              <w:rPr>
+                <w:rFonts w:ascii="Helvetica" w:hAnsi="Helvetica" w:eastAsia="Helvetica" w:cs="Helvetica"/>
+                <w:i w:val="false"/>
+                <w:b w:val="false"/>
+                <w:u w:val="none"/>
+                <w:sz w:val="22"/>
+                <w:szCs w:val="22"/>
+                <w:color w:val="000000"/>
+              </w:rPr>
+              <w:t xml:space="preserve">-1.4886369</w:t>
+            </w:r>
+          </w:p>
+        </w:tc>
+        <w:tc>
+          <w:tcPr>
+            <w:tcBorders>
+              <w:bottom w:val="single" w:sz="6" w:space="0" w:color="666666"/>
+              <w:top w:val="single" w:sz="6" w:space="0" w:color="666666"/>
+              <w:left w:val="none" w:sz="0" w:space="0" w:color="000000"/>
+              <w:right w:val="none" w:sz="0" w:space="0" w:color="000000"/>
+            </w:tcBorders>
+            <w:shd w:val="clear" w:color="auto" w:fill="FFFFFF"/>
+            <w:tcMar>
+              <w:top w:w="0" w:type="dxa"/>
+              <w:bottom w:w="0" w:type="dxa"/>
+              <w:left w:w="0" w:type="dxa"/>
+              <w:right w:w="0" w:type="dxa"/>
+            </w:tcMar>
+            <w:vAlign w:val="center"/>
+          </w:tcPr>
+          <w:p>
+            <w:pPr>
+              <w:pStyle w:val="Normal"/>
+              <w:jc w:val="left"/>
+              <w:pBdr>
+                <w:bottom w:val="none" w:sz="0" w:space="0" w:color="000000"/>
+                <w:top w:val="none" w:sz="0" w:space="0" w:color="000000"/>
+                <w:left w:val="none" w:sz="0" w:space="0" w:color="000000"/>
+                <w:right w:val="none" w:sz="0" w:space="0" w:color="000000"/>
+              </w:pBdr>
+              <w:spacing w:after="100" w:before="100" w:line="240"/>
+              <w:ind w:left="100" w:right="100" w:firstLine="0" w:firstLineChars="0"/>
+            </w:pPr>
+            <w:r>
+              <w:rPr>
+                <w:rFonts w:ascii="Helvetica" w:hAnsi="Helvetica" w:eastAsia="Helvetica" w:cs="Helvetica"/>
+                <w:i w:val="false"/>
+                <w:b w:val="false"/>
+                <w:u w:val="none"/>
+                <w:sz w:val="22"/>
+                <w:szCs w:val="22"/>
+                <w:color w:val="000000"/>
+              </w:rPr>
+              <w:t xml:space="preserve">0.626870630</w:t>
             </w:r>
           </w:p>
         </w:tc>
@@ -1296,180 +1296,180 @@
         <w:trPr>
           <w:trHeight w:val="360" w:hRule="auto"/>
         </w:trPr>
-        body7
-        <w:tc>
-          <w:tcPr>
-            <w:tcBorders>
-              <w:bottom w:val="single" w:sz="6" w:space="0" w:color="666666"/>
-              <w:top w:val="single" w:sz="6" w:space="0" w:color="666666"/>
-              <w:left w:val="none" w:sz="0" w:space="0" w:color="000000"/>
-              <w:right w:val="none" w:sz="0" w:space="0" w:color="000000"/>
-            </w:tcBorders>
-            <w:shd w:val="clear" w:color="auto" w:fill="FFFFFF"/>
-            <w:tcMar>
-              <w:top w:w="0" w:type="dxa"/>
-              <w:bottom w:w="0" w:type="dxa"/>
-              <w:left w:w="0" w:type="dxa"/>
-              <w:right w:w="0" w:type="dxa"/>
-            </w:tcMar>
-            <w:vAlign w:val="center"/>
-          </w:tcPr>
-          <w:p>
-            <w:pPr>
-              <w:pStyle w:val="Normal"/>
-              <w:jc w:val="left"/>
-              <w:pBdr>
-                <w:bottom w:val="none" w:sz="0" w:space="0" w:color="000000"/>
-                <w:top w:val="none" w:sz="0" w:space="0" w:color="000000"/>
-                <w:left w:val="none" w:sz="0" w:space="0" w:color="000000"/>
-                <w:right w:val="none" w:sz="0" w:space="0" w:color="000000"/>
-              </w:pBdr>
-              <w:spacing w:after="100" w:before="100" w:line="240"/>
-              <w:ind w:left="100" w:right="100" w:firstLine="0" w:firstLineChars="0"/>
-            </w:pPr>
-            <w:r>
-              <w:rPr>
-                <w:rFonts w:ascii="Helvetica" w:hAnsi="Helvetica" w:eastAsia="Helvetica" w:cs="Helvetica"/>
-                <w:i w:val="false"/>
-                <w:b w:val="false"/>
-                <w:u w:val="none"/>
-                <w:sz w:val="22"/>
-                <w:szCs w:val="22"/>
-                <w:color w:val="000000"/>
-              </w:rPr>
-              <w:t xml:space="preserve">Subterranean ice</w:t>
-            </w:r>
-          </w:p>
-        </w:tc>
-        <w:tc>
-          <w:tcPr>
-            <w:tcBorders>
-              <w:bottom w:val="single" w:sz="6" w:space="0" w:color="666666"/>
-              <w:top w:val="single" w:sz="6" w:space="0" w:color="666666"/>
-              <w:left w:val="none" w:sz="0" w:space="0" w:color="000000"/>
-              <w:right w:val="none" w:sz="0" w:space="0" w:color="000000"/>
-            </w:tcBorders>
-            <w:shd w:val="clear" w:color="auto" w:fill="FFFFFF"/>
-            <w:tcMar>
-              <w:top w:w="0" w:type="dxa"/>
-              <w:bottom w:w="0" w:type="dxa"/>
-              <w:left w:w="0" w:type="dxa"/>
-              <w:right w:w="0" w:type="dxa"/>
-            </w:tcMar>
-            <w:vAlign w:val="center"/>
-          </w:tcPr>
-          <w:p>
-            <w:pPr>
-              <w:pStyle w:val="Normal"/>
-              <w:jc w:val="left"/>
-              <w:pBdr>
-                <w:bottom w:val="none" w:sz="0" w:space="0" w:color="000000"/>
-                <w:top w:val="none" w:sz="0" w:space="0" w:color="000000"/>
-                <w:left w:val="none" w:sz="0" w:space="0" w:color="000000"/>
-                <w:right w:val="none" w:sz="0" w:space="0" w:color="000000"/>
-              </w:pBdr>
-              <w:spacing w:after="100" w:before="100" w:line="240"/>
-              <w:ind w:left="100" w:right="100" w:firstLine="0" w:firstLineChars="0"/>
-            </w:pPr>
-            <w:r>
-              <w:rPr>
-                <w:rFonts w:ascii="Helvetica" w:hAnsi="Helvetica" w:eastAsia="Helvetica" w:cs="Helvetica"/>
-                <w:i w:val="false"/>
-                <w:b w:val="false"/>
-                <w:u w:val="none"/>
-                <w:sz w:val="22"/>
-                <w:szCs w:val="22"/>
-                <w:color w:val="000000"/>
-              </w:rPr>
-              <w:t xml:space="preserve">Mean</w:t>
-            </w:r>
-          </w:p>
-        </w:tc>
-        <w:tc>
-          <w:tcPr>
-            <w:tcBorders>
-              <w:bottom w:val="single" w:sz="6" w:space="0" w:color="666666"/>
-              <w:top w:val="single" w:sz="6" w:space="0" w:color="666666"/>
-              <w:left w:val="none" w:sz="0" w:space="0" w:color="000000"/>
-              <w:right w:val="none" w:sz="0" w:space="0" w:color="000000"/>
-            </w:tcBorders>
-            <w:shd w:val="clear" w:color="auto" w:fill="FFFFFF"/>
-            <w:tcMar>
-              <w:top w:w="0" w:type="dxa"/>
-              <w:bottom w:w="0" w:type="dxa"/>
-              <w:left w:w="0" w:type="dxa"/>
-              <w:right w:w="0" w:type="dxa"/>
-            </w:tcMar>
-            <w:vAlign w:val="center"/>
-          </w:tcPr>
-          <w:p>
-            <w:pPr>
-              <w:pStyle w:val="Normal"/>
-              <w:jc w:val="left"/>
-              <w:pBdr>
-                <w:bottom w:val="none" w:sz="0" w:space="0" w:color="000000"/>
-                <w:top w:val="none" w:sz="0" w:space="0" w:color="000000"/>
-                <w:left w:val="none" w:sz="0" w:space="0" w:color="000000"/>
-                <w:right w:val="none" w:sz="0" w:space="0" w:color="000000"/>
-              </w:pBdr>
-              <w:spacing w:after="100" w:before="100" w:line="240"/>
-              <w:ind w:left="100" w:right="100" w:firstLine="0" w:firstLineChars="0"/>
-            </w:pPr>
-            <w:r>
-              <w:rPr>
-                <w:rFonts w:ascii="Helvetica" w:hAnsi="Helvetica" w:eastAsia="Helvetica" w:cs="Helvetica"/>
-                <w:i w:val="false"/>
-                <w:b w:val="false"/>
-                <w:u w:val="none"/>
-                <w:sz w:val="22"/>
-                <w:szCs w:val="22"/>
-                <w:color w:val="000000"/>
-              </w:rPr>
-              <w:t xml:space="preserve">-0.517086607</w:t>
-            </w:r>
-          </w:p>
-        </w:tc>
-        <w:tc>
-          <w:tcPr>
-            <w:tcBorders>
-              <w:bottom w:val="single" w:sz="6" w:space="0" w:color="666666"/>
-              <w:top w:val="single" w:sz="6" w:space="0" w:color="666666"/>
-              <w:left w:val="none" w:sz="0" w:space="0" w:color="000000"/>
-              <w:right w:val="none" w:sz="0" w:space="0" w:color="000000"/>
-            </w:tcBorders>
-            <w:shd w:val="clear" w:color="auto" w:fill="FFFFFF"/>
-            <w:tcMar>
-              <w:top w:w="0" w:type="dxa"/>
-              <w:bottom w:w="0" w:type="dxa"/>
-              <w:left w:w="0" w:type="dxa"/>
-              <w:right w:w="0" w:type="dxa"/>
-            </w:tcMar>
-            <w:vAlign w:val="center"/>
-          </w:tcPr>
-          <w:p>
-            <w:pPr>
-              <w:pStyle w:val="Normal"/>
-              <w:jc w:val="left"/>
-              <w:pBdr>
-                <w:bottom w:val="none" w:sz="0" w:space="0" w:color="000000"/>
-                <w:top w:val="none" w:sz="0" w:space="0" w:color="000000"/>
-                <w:left w:val="none" w:sz="0" w:space="0" w:color="000000"/>
-                <w:right w:val="none" w:sz="0" w:space="0" w:color="000000"/>
-              </w:pBdr>
-              <w:spacing w:after="100" w:before="100" w:line="240"/>
-              <w:ind w:left="100" w:right="100" w:firstLine="0" w:firstLineChars="0"/>
-            </w:pPr>
-            <w:r>
-              <w:rPr>
-                <w:rFonts w:ascii="Helvetica" w:hAnsi="Helvetica" w:eastAsia="Helvetica" w:cs="Helvetica"/>
-                <w:i w:val="false"/>
-                <w:b w:val="false"/>
-                <w:u w:val="none"/>
-                <w:sz w:val="22"/>
-                <w:szCs w:val="22"/>
-                <w:color w:val="000000"/>
-              </w:rPr>
-              <w:t xml:space="preserve">0.627706676</w:t>
+        body 7
+        <w:tc>
+          <w:tcPr>
+            <w:tcBorders>
+              <w:bottom w:val="single" w:sz="6" w:space="0" w:color="666666"/>
+              <w:top w:val="single" w:sz="6" w:space="0" w:color="666666"/>
+              <w:left w:val="none" w:sz="0" w:space="0" w:color="000000"/>
+              <w:right w:val="none" w:sz="0" w:space="0" w:color="000000"/>
+            </w:tcBorders>
+            <w:shd w:val="clear" w:color="auto" w:fill="FFFFFF"/>
+            <w:tcMar>
+              <w:top w:w="0" w:type="dxa"/>
+              <w:bottom w:w="0" w:type="dxa"/>
+              <w:left w:w="0" w:type="dxa"/>
+              <w:right w:w="0" w:type="dxa"/>
+            </w:tcMar>
+            <w:vAlign w:val="center"/>
+          </w:tcPr>
+          <w:p>
+            <w:pPr>
+              <w:pStyle w:val="Normal"/>
+              <w:jc w:val="left"/>
+              <w:pBdr>
+                <w:bottom w:val="none" w:sz="0" w:space="0" w:color="000000"/>
+                <w:top w:val="none" w:sz="0" w:space="0" w:color="000000"/>
+                <w:left w:val="none" w:sz="0" w:space="0" w:color="000000"/>
+                <w:right w:val="none" w:sz="0" w:space="0" w:color="000000"/>
+              </w:pBdr>
+              <w:spacing w:after="100" w:before="100" w:line="240"/>
+              <w:ind w:left="100" w:right="100" w:firstLine="0" w:firstLineChars="0"/>
+            </w:pPr>
+            <w:r>
+              <w:rPr>
+                <w:rFonts w:ascii="Helvetica" w:hAnsi="Helvetica" w:eastAsia="Helvetica" w:cs="Helvetica"/>
+                <w:i w:val="false"/>
+                <w:b w:val="false"/>
+                <w:u w:val="none"/>
+                <w:sz w:val="22"/>
+                <w:szCs w:val="22"/>
+                <w:color w:val="000000"/>
+              </w:rPr>
+              <w:t xml:space="preserve">Snow melt</w:t>
+            </w:r>
+          </w:p>
+        </w:tc>
+        <w:tc>
+          <w:tcPr>
+            <w:tcBorders>
+              <w:bottom w:val="single" w:sz="6" w:space="0" w:color="666666"/>
+              <w:top w:val="single" w:sz="6" w:space="0" w:color="666666"/>
+              <w:left w:val="none" w:sz="0" w:space="0" w:color="000000"/>
+              <w:right w:val="none" w:sz="0" w:space="0" w:color="000000"/>
+            </w:tcBorders>
+            <w:shd w:val="clear" w:color="auto" w:fill="FFFFFF"/>
+            <w:tcMar>
+              <w:top w:w="0" w:type="dxa"/>
+              <w:bottom w:w="0" w:type="dxa"/>
+              <w:left w:w="0" w:type="dxa"/>
+              <w:right w:w="0" w:type="dxa"/>
+            </w:tcMar>
+            <w:vAlign w:val="center"/>
+          </w:tcPr>
+          <w:p>
+            <w:pPr>
+              <w:pStyle w:val="Normal"/>
+              <w:jc w:val="left"/>
+              <w:pBdr>
+                <w:bottom w:val="none" w:sz="0" w:space="0" w:color="000000"/>
+                <w:top w:val="none" w:sz="0" w:space="0" w:color="000000"/>
+                <w:left w:val="none" w:sz="0" w:space="0" w:color="000000"/>
+                <w:right w:val="none" w:sz="0" w:space="0" w:color="000000"/>
+              </w:pBdr>
+              <w:spacing w:after="100" w:before="100" w:line="240"/>
+              <w:ind w:left="100" w:right="100" w:firstLine="0" w:firstLineChars="0"/>
+            </w:pPr>
+            <w:r>
+              <w:rPr>
+                <w:rFonts w:ascii="Helvetica" w:hAnsi="Helvetica" w:eastAsia="Helvetica" w:cs="Helvetica"/>
+                <w:i w:val="false"/>
+                <w:b w:val="false"/>
+                <w:u w:val="none"/>
+                <w:sz w:val="22"/>
+                <w:szCs w:val="22"/>
+                <w:color w:val="000000"/>
+              </w:rPr>
+              <w:t xml:space="preserve">Minimum</w:t>
+            </w:r>
+          </w:p>
+        </w:tc>
+        <w:tc>
+          <w:tcPr>
+            <w:tcBorders>
+              <w:bottom w:val="single" w:sz="6" w:space="0" w:color="666666"/>
+              <w:top w:val="single" w:sz="6" w:space="0" w:color="666666"/>
+              <w:left w:val="none" w:sz="0" w:space="0" w:color="000000"/>
+              <w:right w:val="none" w:sz="0" w:space="0" w:color="000000"/>
+            </w:tcBorders>
+            <w:shd w:val="clear" w:color="auto" w:fill="FFFFFF"/>
+            <w:tcMar>
+              <w:top w:w="0" w:type="dxa"/>
+              <w:bottom w:w="0" w:type="dxa"/>
+              <w:left w:w="0" w:type="dxa"/>
+              <w:right w:w="0" w:type="dxa"/>
+            </w:tcMar>
+            <w:vAlign w:val="center"/>
+          </w:tcPr>
+          <w:p>
+            <w:pPr>
+              <w:pStyle w:val="Normal"/>
+              <w:jc w:val="left"/>
+              <w:pBdr>
+                <w:bottom w:val="none" w:sz="0" w:space="0" w:color="000000"/>
+                <w:top w:val="none" w:sz="0" w:space="0" w:color="000000"/>
+                <w:left w:val="none" w:sz="0" w:space="0" w:color="000000"/>
+                <w:right w:val="none" w:sz="0" w:space="0" w:color="000000"/>
+              </w:pBdr>
+              <w:spacing w:after="100" w:before="100" w:line="240"/>
+              <w:ind w:left="100" w:right="100" w:firstLine="0" w:firstLineChars="0"/>
+            </w:pPr>
+            <w:r>
+              <w:rPr>
+                <w:rFonts w:ascii="Helvetica" w:hAnsi="Helvetica" w:eastAsia="Helvetica" w:cs="Helvetica"/>
+                <w:i w:val="false"/>
+                <w:b w:val="false"/>
+                <w:u w:val="none"/>
+                <w:sz w:val="22"/>
+                <w:szCs w:val="22"/>
+                <w:color w:val="000000"/>
+              </w:rPr>
+              <w:t xml:space="preserve">-1.8226984</w:t>
+            </w:r>
+          </w:p>
+        </w:tc>
+        <w:tc>
+          <w:tcPr>
+            <w:tcBorders>
+              <w:bottom w:val="single" w:sz="6" w:space="0" w:color="666666"/>
+              <w:top w:val="single" w:sz="6" w:space="0" w:color="666666"/>
+              <w:left w:val="none" w:sz="0" w:space="0" w:color="000000"/>
+              <w:right w:val="none" w:sz="0" w:space="0" w:color="000000"/>
+            </w:tcBorders>
+            <w:shd w:val="clear" w:color="auto" w:fill="FFFFFF"/>
+            <w:tcMar>
+              <w:top w:w="0" w:type="dxa"/>
+              <w:bottom w:w="0" w:type="dxa"/>
+              <w:left w:w="0" w:type="dxa"/>
+              <w:right w:w="0" w:type="dxa"/>
+            </w:tcMar>
+            <w:vAlign w:val="center"/>
+          </w:tcPr>
+          <w:p>
+            <w:pPr>
+              <w:pStyle w:val="Normal"/>
+              <w:jc w:val="left"/>
+              <w:pBdr>
+                <w:bottom w:val="none" w:sz="0" w:space="0" w:color="000000"/>
+                <w:top w:val="none" w:sz="0" w:space="0" w:color="000000"/>
+                <w:left w:val="none" w:sz="0" w:space="0" w:color="000000"/>
+                <w:right w:val="none" w:sz="0" w:space="0" w:color="000000"/>
+              </w:pBdr>
+              <w:spacing w:after="100" w:before="100" w:line="240"/>
+              <w:ind w:left="100" w:right="100" w:firstLine="0" w:firstLineChars="0"/>
+            </w:pPr>
+            <w:r>
+              <w:rPr>
+                <w:rFonts w:ascii="Helvetica" w:hAnsi="Helvetica" w:eastAsia="Helvetica" w:cs="Helvetica"/>
+                <w:i w:val="false"/>
+                <w:b w:val="false"/>
+                <w:u w:val="none"/>
+                <w:sz w:val="22"/>
+                <w:szCs w:val="22"/>
+                <w:color w:val="000000"/>
+              </w:rPr>
+              <w:t xml:space="preserve">0.399083832</w:t>
             </w:r>
           </w:p>
         </w:tc>
@@ -1478,180 +1478,180 @@
         <w:trPr>
           <w:trHeight w:val="360" w:hRule="auto"/>
         </w:trPr>
-        body8
-        <w:tc>
-          <w:tcPr>
-            <w:tcBorders>
-              <w:bottom w:val="single" w:sz="6" w:space="0" w:color="666666"/>
-              <w:top w:val="single" w:sz="6" w:space="0" w:color="666666"/>
-              <w:left w:val="none" w:sz="0" w:space="0" w:color="000000"/>
-              <w:right w:val="none" w:sz="0" w:space="0" w:color="000000"/>
-            </w:tcBorders>
-            <w:shd w:val="clear" w:color="auto" w:fill="FFFFFF"/>
-            <w:tcMar>
-              <w:top w:w="0" w:type="dxa"/>
-              <w:bottom w:w="0" w:type="dxa"/>
-              <w:left w:w="0" w:type="dxa"/>
-              <w:right w:w="0" w:type="dxa"/>
-            </w:tcMar>
-            <w:vAlign w:val="center"/>
-          </w:tcPr>
-          <w:p>
-            <w:pPr>
-              <w:pStyle w:val="Normal"/>
-              <w:jc w:val="left"/>
-              <w:pBdr>
-                <w:bottom w:val="none" w:sz="0" w:space="0" w:color="000000"/>
-                <w:top w:val="none" w:sz="0" w:space="0" w:color="000000"/>
-                <w:left w:val="none" w:sz="0" w:space="0" w:color="000000"/>
-                <w:right w:val="none" w:sz="0" w:space="0" w:color="000000"/>
-              </w:pBdr>
-              <w:spacing w:after="100" w:before="100" w:line="240"/>
-              <w:ind w:left="100" w:right="100" w:firstLine="0" w:firstLineChars="0"/>
-            </w:pPr>
-            <w:r>
-              <w:rPr>
-                <w:rFonts w:ascii="Helvetica" w:hAnsi="Helvetica" w:eastAsia="Helvetica" w:cs="Helvetica"/>
-                <w:i w:val="false"/>
-                <w:b w:val="false"/>
-                <w:u w:val="none"/>
-                <w:sz w:val="22"/>
-                <w:szCs w:val="22"/>
-                <w:color w:val="000000"/>
-              </w:rPr>
-              <w:t xml:space="preserve">Subterranean ice</w:t>
-            </w:r>
-          </w:p>
-        </w:tc>
-        <w:tc>
-          <w:tcPr>
-            <w:tcBorders>
-              <w:bottom w:val="single" w:sz="6" w:space="0" w:color="666666"/>
-              <w:top w:val="single" w:sz="6" w:space="0" w:color="666666"/>
-              <w:left w:val="none" w:sz="0" w:space="0" w:color="000000"/>
-              <w:right w:val="none" w:sz="0" w:space="0" w:color="000000"/>
-            </w:tcBorders>
-            <w:shd w:val="clear" w:color="auto" w:fill="FFFFFF"/>
-            <w:tcMar>
-              <w:top w:w="0" w:type="dxa"/>
-              <w:bottom w:w="0" w:type="dxa"/>
-              <w:left w:w="0" w:type="dxa"/>
-              <w:right w:w="0" w:type="dxa"/>
-            </w:tcMar>
-            <w:vAlign w:val="center"/>
-          </w:tcPr>
-          <w:p>
-            <w:pPr>
-              <w:pStyle w:val="Normal"/>
-              <w:jc w:val="left"/>
-              <w:pBdr>
-                <w:bottom w:val="none" w:sz="0" w:space="0" w:color="000000"/>
-                <w:top w:val="none" w:sz="0" w:space="0" w:color="000000"/>
-                <w:left w:val="none" w:sz="0" w:space="0" w:color="000000"/>
-                <w:right w:val="none" w:sz="0" w:space="0" w:color="000000"/>
-              </w:pBdr>
-              <w:spacing w:after="100" w:before="100" w:line="240"/>
-              <w:ind w:left="100" w:right="100" w:firstLine="0" w:firstLineChars="0"/>
-            </w:pPr>
-            <w:r>
-              <w:rPr>
-                <w:rFonts w:ascii="Helvetica" w:hAnsi="Helvetica" w:eastAsia="Helvetica" w:cs="Helvetica"/>
-                <w:i w:val="false"/>
-                <w:b w:val="false"/>
-                <w:u w:val="none"/>
-                <w:sz w:val="22"/>
-                <w:szCs w:val="22"/>
-                <w:color w:val="000000"/>
-              </w:rPr>
-              <w:t xml:space="preserve">Maximum</w:t>
-            </w:r>
-          </w:p>
-        </w:tc>
-        <w:tc>
-          <w:tcPr>
-            <w:tcBorders>
-              <w:bottom w:val="single" w:sz="6" w:space="0" w:color="666666"/>
-              <w:top w:val="single" w:sz="6" w:space="0" w:color="666666"/>
-              <w:left w:val="none" w:sz="0" w:space="0" w:color="000000"/>
-              <w:right w:val="none" w:sz="0" w:space="0" w:color="000000"/>
-            </w:tcBorders>
-            <w:shd w:val="clear" w:color="auto" w:fill="FFFFFF"/>
-            <w:tcMar>
-              <w:top w:w="0" w:type="dxa"/>
-              <w:bottom w:w="0" w:type="dxa"/>
-              <w:left w:w="0" w:type="dxa"/>
-              <w:right w:w="0" w:type="dxa"/>
-            </w:tcMar>
-            <w:vAlign w:val="center"/>
-          </w:tcPr>
-          <w:p>
-            <w:pPr>
-              <w:pStyle w:val="Normal"/>
-              <w:jc w:val="left"/>
-              <w:pBdr>
-                <w:bottom w:val="none" w:sz="0" w:space="0" w:color="000000"/>
-                <w:top w:val="none" w:sz="0" w:space="0" w:color="000000"/>
-                <w:left w:val="none" w:sz="0" w:space="0" w:color="000000"/>
-                <w:right w:val="none" w:sz="0" w:space="0" w:color="000000"/>
-              </w:pBdr>
-              <w:spacing w:after="100" w:before="100" w:line="240"/>
-              <w:ind w:left="100" w:right="100" w:firstLine="0" w:firstLineChars="0"/>
-            </w:pPr>
-            <w:r>
-              <w:rPr>
-                <w:rFonts w:ascii="Helvetica" w:hAnsi="Helvetica" w:eastAsia="Helvetica" w:cs="Helvetica"/>
-                <w:i w:val="false"/>
-                <w:b w:val="false"/>
-                <w:u w:val="none"/>
-                <w:sz w:val="22"/>
-                <w:szCs w:val="22"/>
-                <w:color w:val="000000"/>
-              </w:rPr>
-              <w:t xml:space="preserve">-0.008229723</w:t>
-            </w:r>
-          </w:p>
-        </w:tc>
-        <w:tc>
-          <w:tcPr>
-            <w:tcBorders>
-              <w:bottom w:val="single" w:sz="6" w:space="0" w:color="666666"/>
-              <w:top w:val="single" w:sz="6" w:space="0" w:color="666666"/>
-              <w:left w:val="none" w:sz="0" w:space="0" w:color="000000"/>
-              <w:right w:val="none" w:sz="0" w:space="0" w:color="000000"/>
-            </w:tcBorders>
-            <w:shd w:val="clear" w:color="auto" w:fill="FFFFFF"/>
-            <w:tcMar>
-              <w:top w:w="0" w:type="dxa"/>
-              <w:bottom w:w="0" w:type="dxa"/>
-              <w:left w:w="0" w:type="dxa"/>
-              <w:right w:w="0" w:type="dxa"/>
-            </w:tcMar>
-            <w:vAlign w:val="center"/>
-          </w:tcPr>
-          <w:p>
-            <w:pPr>
-              <w:pStyle w:val="Normal"/>
-              <w:jc w:val="left"/>
-              <w:pBdr>
-                <w:bottom w:val="none" w:sz="0" w:space="0" w:color="000000"/>
-                <w:top w:val="none" w:sz="0" w:space="0" w:color="000000"/>
-                <w:left w:val="none" w:sz="0" w:space="0" w:color="000000"/>
-                <w:right w:val="none" w:sz="0" w:space="0" w:color="000000"/>
-              </w:pBdr>
-              <w:spacing w:after="100" w:before="100" w:line="240"/>
-              <w:ind w:left="100" w:right="100" w:firstLine="0" w:firstLineChars="0"/>
-            </w:pPr>
-            <w:r>
-              <w:rPr>
-                <w:rFonts w:ascii="Helvetica" w:hAnsi="Helvetica" w:eastAsia="Helvetica" w:cs="Helvetica"/>
-                <w:i w:val="false"/>
-                <w:b w:val="false"/>
-                <w:u w:val="none"/>
-                <w:sz w:val="22"/>
-                <w:szCs w:val="22"/>
-                <w:color w:val="000000"/>
-              </w:rPr>
-              <w:t xml:space="preserve">0.995279993</w:t>
+        body 8
+        <w:tc>
+          <w:tcPr>
+            <w:tcBorders>
+              <w:bottom w:val="single" w:sz="6" w:space="0" w:color="666666"/>
+              <w:top w:val="single" w:sz="6" w:space="0" w:color="666666"/>
+              <w:left w:val="none" w:sz="0" w:space="0" w:color="000000"/>
+              <w:right w:val="none" w:sz="0" w:space="0" w:color="000000"/>
+            </w:tcBorders>
+            <w:shd w:val="clear" w:color="auto" w:fill="FFFFFF"/>
+            <w:tcMar>
+              <w:top w:w="0" w:type="dxa"/>
+              <w:bottom w:w="0" w:type="dxa"/>
+              <w:left w:w="0" w:type="dxa"/>
+              <w:right w:w="0" w:type="dxa"/>
+            </w:tcMar>
+            <w:vAlign w:val="center"/>
+          </w:tcPr>
+          <w:p>
+            <w:pPr>
+              <w:pStyle w:val="Normal"/>
+              <w:jc w:val="left"/>
+              <w:pBdr>
+                <w:bottom w:val="none" w:sz="0" w:space="0" w:color="000000"/>
+                <w:top w:val="none" w:sz="0" w:space="0" w:color="000000"/>
+                <w:left w:val="none" w:sz="0" w:space="0" w:color="000000"/>
+                <w:right w:val="none" w:sz="0" w:space="0" w:color="000000"/>
+              </w:pBdr>
+              <w:spacing w:after="100" w:before="100" w:line="240"/>
+              <w:ind w:left="100" w:right="100" w:firstLine="0" w:firstLineChars="0"/>
+            </w:pPr>
+            <w:r>
+              <w:rPr>
+                <w:rFonts w:ascii="Helvetica" w:hAnsi="Helvetica" w:eastAsia="Helvetica" w:cs="Helvetica"/>
+                <w:i w:val="false"/>
+                <w:b w:val="false"/>
+                <w:u w:val="none"/>
+                <w:sz w:val="22"/>
+                <w:szCs w:val="22"/>
+                <w:color w:val="000000"/>
+              </w:rPr>
+              <w:t xml:space="preserve">Snow melt</w:t>
+            </w:r>
+          </w:p>
+        </w:tc>
+        <w:tc>
+          <w:tcPr>
+            <w:tcBorders>
+              <w:bottom w:val="single" w:sz="6" w:space="0" w:color="666666"/>
+              <w:top w:val="single" w:sz="6" w:space="0" w:color="666666"/>
+              <w:left w:val="none" w:sz="0" w:space="0" w:color="000000"/>
+              <w:right w:val="none" w:sz="0" w:space="0" w:color="000000"/>
+            </w:tcBorders>
+            <w:shd w:val="clear" w:color="auto" w:fill="FFFFFF"/>
+            <w:tcMar>
+              <w:top w:w="0" w:type="dxa"/>
+              <w:bottom w:w="0" w:type="dxa"/>
+              <w:left w:w="0" w:type="dxa"/>
+              <w:right w:w="0" w:type="dxa"/>
+            </w:tcMar>
+            <w:vAlign w:val="center"/>
+          </w:tcPr>
+          <w:p>
+            <w:pPr>
+              <w:pStyle w:val="Normal"/>
+              <w:jc w:val="left"/>
+              <w:pBdr>
+                <w:bottom w:val="none" w:sz="0" w:space="0" w:color="000000"/>
+                <w:top w:val="none" w:sz="0" w:space="0" w:color="000000"/>
+                <w:left w:val="none" w:sz="0" w:space="0" w:color="000000"/>
+                <w:right w:val="none" w:sz="0" w:space="0" w:color="000000"/>
+              </w:pBdr>
+              <w:spacing w:after="100" w:before="100" w:line="240"/>
+              <w:ind w:left="100" w:right="100" w:firstLine="0" w:firstLineChars="0"/>
+            </w:pPr>
+            <w:r>
+              <w:rPr>
+                <w:rFonts w:ascii="Helvetica" w:hAnsi="Helvetica" w:eastAsia="Helvetica" w:cs="Helvetica"/>
+                <w:i w:val="false"/>
+                <w:b w:val="false"/>
+                <w:u w:val="none"/>
+                <w:sz w:val="22"/>
+                <w:szCs w:val="22"/>
+                <w:color w:val="000000"/>
+              </w:rPr>
+              <w:t xml:space="preserve">Diel Temp Change</w:t>
+            </w:r>
+          </w:p>
+        </w:tc>
+        <w:tc>
+          <w:tcPr>
+            <w:tcBorders>
+              <w:bottom w:val="single" w:sz="6" w:space="0" w:color="666666"/>
+              <w:top w:val="single" w:sz="6" w:space="0" w:color="666666"/>
+              <w:left w:val="none" w:sz="0" w:space="0" w:color="000000"/>
+              <w:right w:val="none" w:sz="0" w:space="0" w:color="000000"/>
+            </w:tcBorders>
+            <w:shd w:val="clear" w:color="auto" w:fill="FFFFFF"/>
+            <w:tcMar>
+              <w:top w:w="0" w:type="dxa"/>
+              <w:bottom w:w="0" w:type="dxa"/>
+              <w:left w:w="0" w:type="dxa"/>
+              <w:right w:w="0" w:type="dxa"/>
+            </w:tcMar>
+            <w:vAlign w:val="center"/>
+          </w:tcPr>
+          <w:p>
+            <w:pPr>
+              <w:pStyle w:val="Normal"/>
+              <w:jc w:val="left"/>
+              <w:pBdr>
+                <w:bottom w:val="none" w:sz="0" w:space="0" w:color="000000"/>
+                <w:top w:val="none" w:sz="0" w:space="0" w:color="000000"/>
+                <w:left w:val="none" w:sz="0" w:space="0" w:color="000000"/>
+                <w:right w:val="none" w:sz="0" w:space="0" w:color="000000"/>
+              </w:pBdr>
+              <w:spacing w:after="100" w:before="100" w:line="240"/>
+              <w:ind w:left="100" w:right="100" w:firstLine="0" w:firstLineChars="0"/>
+            </w:pPr>
+            <w:r>
+              <w:rPr>
+                <w:rFonts w:ascii="Helvetica" w:hAnsi="Helvetica" w:eastAsia="Helvetica" w:cs="Helvetica"/>
+                <w:i w:val="false"/>
+                <w:b w:val="false"/>
+                <w:u w:val="none"/>
+                <w:sz w:val="22"/>
+                <w:szCs w:val="22"/>
+                <w:color w:val="000000"/>
+              </w:rPr>
+              <w:t xml:space="preserve">0.3340615</w:t>
+            </w:r>
+          </w:p>
+        </w:tc>
+        <w:tc>
+          <w:tcPr>
+            <w:tcBorders>
+              <w:bottom w:val="single" w:sz="6" w:space="0" w:color="666666"/>
+              <w:top w:val="single" w:sz="6" w:space="0" w:color="666666"/>
+              <w:left w:val="none" w:sz="0" w:space="0" w:color="000000"/>
+              <w:right w:val="none" w:sz="0" w:space="0" w:color="000000"/>
+            </w:tcBorders>
+            <w:shd w:val="clear" w:color="auto" w:fill="FFFFFF"/>
+            <w:tcMar>
+              <w:top w:w="0" w:type="dxa"/>
+              <w:bottom w:w="0" w:type="dxa"/>
+              <w:left w:w="0" w:type="dxa"/>
+              <w:right w:w="0" w:type="dxa"/>
+            </w:tcMar>
+            <w:vAlign w:val="center"/>
+          </w:tcPr>
+          <w:p>
+            <w:pPr>
+              <w:pStyle w:val="Normal"/>
+              <w:jc w:val="left"/>
+              <w:pBdr>
+                <w:bottom w:val="none" w:sz="0" w:space="0" w:color="000000"/>
+                <w:top w:val="none" w:sz="0" w:space="0" w:color="000000"/>
+                <w:left w:val="none" w:sz="0" w:space="0" w:color="000000"/>
+                <w:right w:val="none" w:sz="0" w:space="0" w:color="000000"/>
+              </w:pBdr>
+              <w:spacing w:after="100" w:before="100" w:line="240"/>
+              <w:ind w:left="100" w:right="100" w:firstLine="0" w:firstLineChars="0"/>
+            </w:pPr>
+            <w:r>
+              <w:rPr>
+                <w:rFonts w:ascii="Helvetica" w:hAnsi="Helvetica" w:eastAsia="Helvetica" w:cs="Helvetica"/>
+                <w:i w:val="false"/>
+                <w:b w:val="false"/>
+                <w:u w:val="none"/>
+                <w:sz w:val="22"/>
+                <w:szCs w:val="22"/>
+                <w:color w:val="000000"/>
+              </w:rPr>
+              <w:t xml:space="preserve">0.837940423</w:t>
             </w:r>
           </w:p>
         </w:tc>
@@ -1660,7 +1660,553 @@
         <w:trPr>
           <w:trHeight w:val="360" w:hRule="auto"/>
         </w:trPr>
-        body9
+        body 9
+        <w:tc>
+          <w:tcPr>
+            <w:tcBorders>
+              <w:bottom w:val="single" w:sz="6" w:space="0" w:color="666666"/>
+              <w:top w:val="single" w:sz="6" w:space="0" w:color="666666"/>
+              <w:left w:val="none" w:sz="0" w:space="0" w:color="000000"/>
+              <w:right w:val="none" w:sz="0" w:space="0" w:color="000000"/>
+            </w:tcBorders>
+            <w:shd w:val="clear" w:color="auto" w:fill="FFFFFF"/>
+            <w:tcMar>
+              <w:top w:w="0" w:type="dxa"/>
+              <w:bottom w:w="0" w:type="dxa"/>
+              <w:left w:w="0" w:type="dxa"/>
+              <w:right w:w="0" w:type="dxa"/>
+            </w:tcMar>
+            <w:vAlign w:val="center"/>
+          </w:tcPr>
+          <w:p>
+            <w:pPr>
+              <w:pStyle w:val="Normal"/>
+              <w:jc w:val="left"/>
+              <w:pBdr>
+                <w:bottom w:val="none" w:sz="0" w:space="0" w:color="000000"/>
+                <w:top w:val="none" w:sz="0" w:space="0" w:color="000000"/>
+                <w:left w:val="none" w:sz="0" w:space="0" w:color="000000"/>
+                <w:right w:val="none" w:sz="0" w:space="0" w:color="000000"/>
+              </w:pBdr>
+              <w:spacing w:after="100" w:before="100" w:line="240"/>
+              <w:ind w:left="100" w:right="100" w:firstLine="0" w:firstLineChars="0"/>
+            </w:pPr>
+            <w:r>
+              <w:rPr>
+                <w:rFonts w:ascii="Helvetica" w:hAnsi="Helvetica" w:eastAsia="Helvetica" w:cs="Helvetica"/>
+                <w:i w:val="false"/>
+                <w:b w:val="false"/>
+                <w:u w:val="none"/>
+                <w:sz w:val="22"/>
+                <w:szCs w:val="22"/>
+                <w:color w:val="000000"/>
+              </w:rPr>
+              <w:t xml:space="preserve">Subterranean ice</w:t>
+            </w:r>
+          </w:p>
+        </w:tc>
+        <w:tc>
+          <w:tcPr>
+            <w:tcBorders>
+              <w:bottom w:val="single" w:sz="6" w:space="0" w:color="666666"/>
+              <w:top w:val="single" w:sz="6" w:space="0" w:color="666666"/>
+              <w:left w:val="none" w:sz="0" w:space="0" w:color="000000"/>
+              <w:right w:val="none" w:sz="0" w:space="0" w:color="000000"/>
+            </w:tcBorders>
+            <w:shd w:val="clear" w:color="auto" w:fill="FFFFFF"/>
+            <w:tcMar>
+              <w:top w:w="0" w:type="dxa"/>
+              <w:bottom w:w="0" w:type="dxa"/>
+              <w:left w:w="0" w:type="dxa"/>
+              <w:right w:w="0" w:type="dxa"/>
+            </w:tcMar>
+            <w:vAlign w:val="center"/>
+          </w:tcPr>
+          <w:p>
+            <w:pPr>
+              <w:pStyle w:val="Normal"/>
+              <w:jc w:val="left"/>
+              <w:pBdr>
+                <w:bottom w:val="none" w:sz="0" w:space="0" w:color="000000"/>
+                <w:top w:val="none" w:sz="0" w:space="0" w:color="000000"/>
+                <w:left w:val="none" w:sz="0" w:space="0" w:color="000000"/>
+                <w:right w:val="none" w:sz="0" w:space="0" w:color="000000"/>
+              </w:pBdr>
+              <w:spacing w:after="100" w:before="100" w:line="240"/>
+              <w:ind w:left="100" w:right="100" w:firstLine="0" w:firstLineChars="0"/>
+            </w:pPr>
+            <w:r>
+              <w:rPr>
+                <w:rFonts w:ascii="Helvetica" w:hAnsi="Helvetica" w:eastAsia="Helvetica" w:cs="Helvetica"/>
+                <w:i w:val="false"/>
+                <w:b w:val="false"/>
+                <w:u w:val="none"/>
+                <w:sz w:val="22"/>
+                <w:szCs w:val="22"/>
+                <w:color w:val="000000"/>
+              </w:rPr>
+              <w:t xml:space="preserve">Mean</w:t>
+            </w:r>
+          </w:p>
+        </w:tc>
+        <w:tc>
+          <w:tcPr>
+            <w:tcBorders>
+              <w:bottom w:val="single" w:sz="6" w:space="0" w:color="666666"/>
+              <w:top w:val="single" w:sz="6" w:space="0" w:color="666666"/>
+              <w:left w:val="none" w:sz="0" w:space="0" w:color="000000"/>
+              <w:right w:val="none" w:sz="0" w:space="0" w:color="000000"/>
+            </w:tcBorders>
+            <w:shd w:val="clear" w:color="auto" w:fill="FFFFFF"/>
+            <w:tcMar>
+              <w:top w:w="0" w:type="dxa"/>
+              <w:bottom w:w="0" w:type="dxa"/>
+              <w:left w:w="0" w:type="dxa"/>
+              <w:right w:w="0" w:type="dxa"/>
+            </w:tcMar>
+            <w:vAlign w:val="center"/>
+          </w:tcPr>
+          <w:p>
+            <w:pPr>
+              <w:pStyle w:val="Normal"/>
+              <w:jc w:val="left"/>
+              <w:pBdr>
+                <w:bottom w:val="none" w:sz="0" w:space="0" w:color="000000"/>
+                <w:top w:val="none" w:sz="0" w:space="0" w:color="000000"/>
+                <w:left w:val="none" w:sz="0" w:space="0" w:color="000000"/>
+                <w:right w:val="none" w:sz="0" w:space="0" w:color="000000"/>
+              </w:pBdr>
+              <w:spacing w:after="100" w:before="100" w:line="240"/>
+              <w:ind w:left="100" w:right="100" w:firstLine="0" w:firstLineChars="0"/>
+            </w:pPr>
+            <w:r>
+              <w:rPr>
+                <w:rFonts w:ascii="Helvetica" w:hAnsi="Helvetica" w:eastAsia="Helvetica" w:cs="Helvetica"/>
+                <w:i w:val="false"/>
+                <w:b w:val="false"/>
+                <w:u w:val="none"/>
+                <w:sz w:val="22"/>
+                <w:szCs w:val="22"/>
+                <w:color w:val="000000"/>
+              </w:rPr>
+              <w:t xml:space="preserve">-0.9203200</w:t>
+            </w:r>
+          </w:p>
+        </w:tc>
+        <w:tc>
+          <w:tcPr>
+            <w:tcBorders>
+              <w:bottom w:val="single" w:sz="6" w:space="0" w:color="666666"/>
+              <w:top w:val="single" w:sz="6" w:space="0" w:color="666666"/>
+              <w:left w:val="none" w:sz="0" w:space="0" w:color="000000"/>
+              <w:right w:val="none" w:sz="0" w:space="0" w:color="000000"/>
+            </w:tcBorders>
+            <w:shd w:val="clear" w:color="auto" w:fill="FFFFFF"/>
+            <w:tcMar>
+              <w:top w:w="0" w:type="dxa"/>
+              <w:bottom w:w="0" w:type="dxa"/>
+              <w:left w:w="0" w:type="dxa"/>
+              <w:right w:w="0" w:type="dxa"/>
+            </w:tcMar>
+            <w:vAlign w:val="center"/>
+          </w:tcPr>
+          <w:p>
+            <w:pPr>
+              <w:pStyle w:val="Normal"/>
+              <w:jc w:val="left"/>
+              <w:pBdr>
+                <w:bottom w:val="none" w:sz="0" w:space="0" w:color="000000"/>
+                <w:top w:val="none" w:sz="0" w:space="0" w:color="000000"/>
+                <w:left w:val="none" w:sz="0" w:space="0" w:color="000000"/>
+                <w:right w:val="none" w:sz="0" w:space="0" w:color="000000"/>
+              </w:pBdr>
+              <w:spacing w:after="100" w:before="100" w:line="240"/>
+              <w:ind w:left="100" w:right="100" w:firstLine="0" w:firstLineChars="0"/>
+            </w:pPr>
+            <w:r>
+              <w:rPr>
+                <w:rFonts w:ascii="Helvetica" w:hAnsi="Helvetica" w:eastAsia="Helvetica" w:cs="Helvetica"/>
+                <w:i w:val="false"/>
+                <w:b w:val="false"/>
+                <w:u w:val="none"/>
+                <w:sz w:val="22"/>
+                <w:szCs w:val="22"/>
+                <w:color w:val="000000"/>
+              </w:rPr>
+              <w:t xml:space="preserve">0.366862680</w:t>
+            </w:r>
+          </w:p>
+        </w:tc>
+      </w:tr>
+      <w:tr>
+        <w:trPr>
+          <w:trHeight w:val="360" w:hRule="auto"/>
+        </w:trPr>
+        body10
+        <w:tc>
+          <w:tcPr>
+            <w:tcBorders>
+              <w:bottom w:val="single" w:sz="6" w:space="0" w:color="666666"/>
+              <w:top w:val="single" w:sz="6" w:space="0" w:color="666666"/>
+              <w:left w:val="none" w:sz="0" w:space="0" w:color="000000"/>
+              <w:right w:val="none" w:sz="0" w:space="0" w:color="000000"/>
+            </w:tcBorders>
+            <w:shd w:val="clear" w:color="auto" w:fill="FFFFFF"/>
+            <w:tcMar>
+              <w:top w:w="0" w:type="dxa"/>
+              <w:bottom w:w="0" w:type="dxa"/>
+              <w:left w:w="0" w:type="dxa"/>
+              <w:right w:w="0" w:type="dxa"/>
+            </w:tcMar>
+            <w:vAlign w:val="center"/>
+          </w:tcPr>
+          <w:p>
+            <w:pPr>
+              <w:pStyle w:val="Normal"/>
+              <w:jc w:val="left"/>
+              <w:pBdr>
+                <w:bottom w:val="none" w:sz="0" w:space="0" w:color="000000"/>
+                <w:top w:val="none" w:sz="0" w:space="0" w:color="000000"/>
+                <w:left w:val="none" w:sz="0" w:space="0" w:color="000000"/>
+                <w:right w:val="none" w:sz="0" w:space="0" w:color="000000"/>
+              </w:pBdr>
+              <w:spacing w:after="100" w:before="100" w:line="240"/>
+              <w:ind w:left="100" w:right="100" w:firstLine="0" w:firstLineChars="0"/>
+            </w:pPr>
+            <w:r>
+              <w:rPr>
+                <w:rFonts w:ascii="Helvetica" w:hAnsi="Helvetica" w:eastAsia="Helvetica" w:cs="Helvetica"/>
+                <w:i w:val="false"/>
+                <w:b w:val="false"/>
+                <w:u w:val="none"/>
+                <w:sz w:val="22"/>
+                <w:szCs w:val="22"/>
+                <w:color w:val="000000"/>
+              </w:rPr>
+              <w:t xml:space="preserve">Subterranean ice</w:t>
+            </w:r>
+          </w:p>
+        </w:tc>
+        <w:tc>
+          <w:tcPr>
+            <w:tcBorders>
+              <w:bottom w:val="single" w:sz="6" w:space="0" w:color="666666"/>
+              <w:top w:val="single" w:sz="6" w:space="0" w:color="666666"/>
+              <w:left w:val="none" w:sz="0" w:space="0" w:color="000000"/>
+              <w:right w:val="none" w:sz="0" w:space="0" w:color="000000"/>
+            </w:tcBorders>
+            <w:shd w:val="clear" w:color="auto" w:fill="FFFFFF"/>
+            <w:tcMar>
+              <w:top w:w="0" w:type="dxa"/>
+              <w:bottom w:w="0" w:type="dxa"/>
+              <w:left w:w="0" w:type="dxa"/>
+              <w:right w:w="0" w:type="dxa"/>
+            </w:tcMar>
+            <w:vAlign w:val="center"/>
+          </w:tcPr>
+          <w:p>
+            <w:pPr>
+              <w:pStyle w:val="Normal"/>
+              <w:jc w:val="left"/>
+              <w:pBdr>
+                <w:bottom w:val="none" w:sz="0" w:space="0" w:color="000000"/>
+                <w:top w:val="none" w:sz="0" w:space="0" w:color="000000"/>
+                <w:left w:val="none" w:sz="0" w:space="0" w:color="000000"/>
+                <w:right w:val="none" w:sz="0" w:space="0" w:color="000000"/>
+              </w:pBdr>
+              <w:spacing w:after="100" w:before="100" w:line="240"/>
+              <w:ind w:left="100" w:right="100" w:firstLine="0" w:firstLineChars="0"/>
+            </w:pPr>
+            <w:r>
+              <w:rPr>
+                <w:rFonts w:ascii="Helvetica" w:hAnsi="Helvetica" w:eastAsia="Helvetica" w:cs="Helvetica"/>
+                <w:i w:val="false"/>
+                <w:b w:val="false"/>
+                <w:u w:val="none"/>
+                <w:sz w:val="22"/>
+                <w:szCs w:val="22"/>
+                <w:color w:val="000000"/>
+              </w:rPr>
+              <w:t xml:space="preserve">Maximum</w:t>
+            </w:r>
+          </w:p>
+        </w:tc>
+        <w:tc>
+          <w:tcPr>
+            <w:tcBorders>
+              <w:bottom w:val="single" w:sz="6" w:space="0" w:color="666666"/>
+              <w:top w:val="single" w:sz="6" w:space="0" w:color="666666"/>
+              <w:left w:val="none" w:sz="0" w:space="0" w:color="000000"/>
+              <w:right w:val="none" w:sz="0" w:space="0" w:color="000000"/>
+            </w:tcBorders>
+            <w:shd w:val="clear" w:color="auto" w:fill="FFFFFF"/>
+            <w:tcMar>
+              <w:top w:w="0" w:type="dxa"/>
+              <w:bottom w:w="0" w:type="dxa"/>
+              <w:left w:w="0" w:type="dxa"/>
+              <w:right w:w="0" w:type="dxa"/>
+            </w:tcMar>
+            <w:vAlign w:val="center"/>
+          </w:tcPr>
+          <w:p>
+            <w:pPr>
+              <w:pStyle w:val="Normal"/>
+              <w:jc w:val="left"/>
+              <w:pBdr>
+                <w:bottom w:val="none" w:sz="0" w:space="0" w:color="000000"/>
+                <w:top w:val="none" w:sz="0" w:space="0" w:color="000000"/>
+                <w:left w:val="none" w:sz="0" w:space="0" w:color="000000"/>
+                <w:right w:val="none" w:sz="0" w:space="0" w:color="000000"/>
+              </w:pBdr>
+              <w:spacing w:after="100" w:before="100" w:line="240"/>
+              <w:ind w:left="100" w:right="100" w:firstLine="0" w:firstLineChars="0"/>
+            </w:pPr>
+            <w:r>
+              <w:rPr>
+                <w:rFonts w:ascii="Helvetica" w:hAnsi="Helvetica" w:eastAsia="Helvetica" w:cs="Helvetica"/>
+                <w:i w:val="false"/>
+                <w:b w:val="false"/>
+                <w:u w:val="none"/>
+                <w:sz w:val="22"/>
+                <w:szCs w:val="22"/>
+                <w:color w:val="000000"/>
+              </w:rPr>
+              <w:t xml:space="preserve">-1.6688166</w:t>
+            </w:r>
+          </w:p>
+        </w:tc>
+        <w:tc>
+          <w:tcPr>
+            <w:tcBorders>
+              <w:bottom w:val="single" w:sz="6" w:space="0" w:color="666666"/>
+              <w:top w:val="single" w:sz="6" w:space="0" w:color="666666"/>
+              <w:left w:val="none" w:sz="0" w:space="0" w:color="000000"/>
+              <w:right w:val="none" w:sz="0" w:space="0" w:color="000000"/>
+            </w:tcBorders>
+            <w:shd w:val="clear" w:color="auto" w:fill="FFFFFF"/>
+            <w:tcMar>
+              <w:top w:w="0" w:type="dxa"/>
+              <w:bottom w:w="0" w:type="dxa"/>
+              <w:left w:w="0" w:type="dxa"/>
+              <w:right w:w="0" w:type="dxa"/>
+            </w:tcMar>
+            <w:vAlign w:val="center"/>
+          </w:tcPr>
+          <w:p>
+            <w:pPr>
+              <w:pStyle w:val="Normal"/>
+              <w:jc w:val="left"/>
+              <w:pBdr>
+                <w:bottom w:val="none" w:sz="0" w:space="0" w:color="000000"/>
+                <w:top w:val="none" w:sz="0" w:space="0" w:color="000000"/>
+                <w:left w:val="none" w:sz="0" w:space="0" w:color="000000"/>
+                <w:right w:val="none" w:sz="0" w:space="0" w:color="000000"/>
+              </w:pBdr>
+              <w:spacing w:after="100" w:before="100" w:line="240"/>
+              <w:ind w:left="100" w:right="100" w:firstLine="0" w:firstLineChars="0"/>
+            </w:pPr>
+            <w:r>
+              <w:rPr>
+                <w:rFonts w:ascii="Helvetica" w:hAnsi="Helvetica" w:eastAsia="Helvetica" w:cs="Helvetica"/>
+                <w:i w:val="false"/>
+                <w:b w:val="false"/>
+                <w:u w:val="none"/>
+                <w:sz w:val="22"/>
+                <w:szCs w:val="22"/>
+                <w:color w:val="000000"/>
+              </w:rPr>
+              <w:t xml:space="preserve">0.447046968</w:t>
+            </w:r>
+          </w:p>
+        </w:tc>
+      </w:tr>
+      <w:tr>
+        <w:trPr>
+          <w:trHeight w:val="360" w:hRule="auto"/>
+        </w:trPr>
+        body11
+        <w:tc>
+          <w:tcPr>
+            <w:tcBorders>
+              <w:bottom w:val="single" w:sz="6" w:space="0" w:color="666666"/>
+              <w:top w:val="single" w:sz="6" w:space="0" w:color="666666"/>
+              <w:left w:val="none" w:sz="0" w:space="0" w:color="000000"/>
+              <w:right w:val="none" w:sz="0" w:space="0" w:color="000000"/>
+            </w:tcBorders>
+            <w:shd w:val="clear" w:color="auto" w:fill="FFFFFF"/>
+            <w:tcMar>
+              <w:top w:w="0" w:type="dxa"/>
+              <w:bottom w:w="0" w:type="dxa"/>
+              <w:left w:w="0" w:type="dxa"/>
+              <w:right w:w="0" w:type="dxa"/>
+            </w:tcMar>
+            <w:vAlign w:val="center"/>
+          </w:tcPr>
+          <w:p>
+            <w:pPr>
+              <w:pStyle w:val="Normal"/>
+              <w:jc w:val="left"/>
+              <w:pBdr>
+                <w:bottom w:val="none" w:sz="0" w:space="0" w:color="000000"/>
+                <w:top w:val="none" w:sz="0" w:space="0" w:color="000000"/>
+                <w:left w:val="none" w:sz="0" w:space="0" w:color="000000"/>
+                <w:right w:val="none" w:sz="0" w:space="0" w:color="000000"/>
+              </w:pBdr>
+              <w:spacing w:after="100" w:before="100" w:line="240"/>
+              <w:ind w:left="100" w:right="100" w:firstLine="0" w:firstLineChars="0"/>
+            </w:pPr>
+            <w:r>
+              <w:rPr>
+                <w:rFonts w:ascii="Helvetica" w:hAnsi="Helvetica" w:eastAsia="Helvetica" w:cs="Helvetica"/>
+                <w:i w:val="false"/>
+                <w:b w:val="false"/>
+                <w:u w:val="none"/>
+                <w:sz w:val="22"/>
+                <w:szCs w:val="22"/>
+                <w:color w:val="000000"/>
+              </w:rPr>
+              <w:t xml:space="preserve">Subterranean ice</w:t>
+            </w:r>
+          </w:p>
+        </w:tc>
+        <w:tc>
+          <w:tcPr>
+            <w:tcBorders>
+              <w:bottom w:val="single" w:sz="6" w:space="0" w:color="666666"/>
+              <w:top w:val="single" w:sz="6" w:space="0" w:color="666666"/>
+              <w:left w:val="none" w:sz="0" w:space="0" w:color="000000"/>
+              <w:right w:val="none" w:sz="0" w:space="0" w:color="000000"/>
+            </w:tcBorders>
+            <w:shd w:val="clear" w:color="auto" w:fill="FFFFFF"/>
+            <w:tcMar>
+              <w:top w:w="0" w:type="dxa"/>
+              <w:bottom w:w="0" w:type="dxa"/>
+              <w:left w:w="0" w:type="dxa"/>
+              <w:right w:w="0" w:type="dxa"/>
+            </w:tcMar>
+            <w:vAlign w:val="center"/>
+          </w:tcPr>
+          <w:p>
+            <w:pPr>
+              <w:pStyle w:val="Normal"/>
+              <w:jc w:val="left"/>
+              <w:pBdr>
+                <w:bottom w:val="none" w:sz="0" w:space="0" w:color="000000"/>
+                <w:top w:val="none" w:sz="0" w:space="0" w:color="000000"/>
+                <w:left w:val="none" w:sz="0" w:space="0" w:color="000000"/>
+                <w:right w:val="none" w:sz="0" w:space="0" w:color="000000"/>
+              </w:pBdr>
+              <w:spacing w:after="100" w:before="100" w:line="240"/>
+              <w:ind w:left="100" w:right="100" w:firstLine="0" w:firstLineChars="0"/>
+            </w:pPr>
+            <w:r>
+              <w:rPr>
+                <w:rFonts w:ascii="Helvetica" w:hAnsi="Helvetica" w:eastAsia="Helvetica" w:cs="Helvetica"/>
+                <w:i w:val="false"/>
+                <w:b w:val="false"/>
+                <w:u w:val="none"/>
+                <w:sz w:val="22"/>
+                <w:szCs w:val="22"/>
+                <w:color w:val="000000"/>
+              </w:rPr>
+              <w:t xml:space="preserve">Minimum</w:t>
+            </w:r>
+          </w:p>
+        </w:tc>
+        <w:tc>
+          <w:tcPr>
+            <w:tcBorders>
+              <w:bottom w:val="single" w:sz="6" w:space="0" w:color="666666"/>
+              <w:top w:val="single" w:sz="6" w:space="0" w:color="666666"/>
+              <w:left w:val="none" w:sz="0" w:space="0" w:color="000000"/>
+              <w:right w:val="none" w:sz="0" w:space="0" w:color="000000"/>
+            </w:tcBorders>
+            <w:shd w:val="clear" w:color="auto" w:fill="FFFFFF"/>
+            <w:tcMar>
+              <w:top w:w="0" w:type="dxa"/>
+              <w:bottom w:w="0" w:type="dxa"/>
+              <w:left w:w="0" w:type="dxa"/>
+              <w:right w:w="0" w:type="dxa"/>
+            </w:tcMar>
+            <w:vAlign w:val="center"/>
+          </w:tcPr>
+          <w:p>
+            <w:pPr>
+              <w:pStyle w:val="Normal"/>
+              <w:jc w:val="left"/>
+              <w:pBdr>
+                <w:bottom w:val="none" w:sz="0" w:space="0" w:color="000000"/>
+                <w:top w:val="none" w:sz="0" w:space="0" w:color="000000"/>
+                <w:left w:val="none" w:sz="0" w:space="0" w:color="000000"/>
+                <w:right w:val="none" w:sz="0" w:space="0" w:color="000000"/>
+              </w:pBdr>
+              <w:spacing w:after="100" w:before="100" w:line="240"/>
+              <w:ind w:left="100" w:right="100" w:firstLine="0" w:firstLineChars="0"/>
+            </w:pPr>
+            <w:r>
+              <w:rPr>
+                <w:rFonts w:ascii="Helvetica" w:hAnsi="Helvetica" w:eastAsia="Helvetica" w:cs="Helvetica"/>
+                <w:i w:val="false"/>
+                <w:b w:val="false"/>
+                <w:u w:val="none"/>
+                <w:sz w:val="22"/>
+                <w:szCs w:val="22"/>
+                <w:color w:val="000000"/>
+              </w:rPr>
+              <w:t xml:space="preserve">-0.4278540</w:t>
+            </w:r>
+          </w:p>
+        </w:tc>
+        <w:tc>
+          <w:tcPr>
+            <w:tcBorders>
+              <w:bottom w:val="single" w:sz="6" w:space="0" w:color="666666"/>
+              <w:top w:val="single" w:sz="6" w:space="0" w:color="666666"/>
+              <w:left w:val="none" w:sz="0" w:space="0" w:color="000000"/>
+              <w:right w:val="none" w:sz="0" w:space="0" w:color="000000"/>
+            </w:tcBorders>
+            <w:shd w:val="clear" w:color="auto" w:fill="FFFFFF"/>
+            <w:tcMar>
+              <w:top w:w="0" w:type="dxa"/>
+              <w:bottom w:w="0" w:type="dxa"/>
+              <w:left w:w="0" w:type="dxa"/>
+              <w:right w:w="0" w:type="dxa"/>
+            </w:tcMar>
+            <w:vAlign w:val="center"/>
+          </w:tcPr>
+          <w:p>
+            <w:pPr>
+              <w:pStyle w:val="Normal"/>
+              <w:jc w:val="left"/>
+              <w:pBdr>
+                <w:bottom w:val="none" w:sz="0" w:space="0" w:color="000000"/>
+                <w:top w:val="none" w:sz="0" w:space="0" w:color="000000"/>
+                <w:left w:val="none" w:sz="0" w:space="0" w:color="000000"/>
+                <w:right w:val="none" w:sz="0" w:space="0" w:color="000000"/>
+              </w:pBdr>
+              <w:spacing w:after="100" w:before="100" w:line="240"/>
+              <w:ind w:left="100" w:right="100" w:firstLine="0" w:firstLineChars="0"/>
+            </w:pPr>
+            <w:r>
+              <w:rPr>
+                <w:rFonts w:ascii="Helvetica" w:hAnsi="Helvetica" w:eastAsia="Helvetica" w:cs="Helvetica"/>
+                <w:i w:val="false"/>
+                <w:b w:val="false"/>
+                <w:u w:val="none"/>
+                <w:sz w:val="22"/>
+                <w:szCs w:val="22"/>
+                <w:color w:val="000000"/>
+              </w:rPr>
+              <w:t xml:space="preserve">0.496674074</w:t>
+            </w:r>
+          </w:p>
+        </w:tc>
+      </w:tr>
+      <w:tr>
+        <w:trPr>
+          <w:trHeight w:val="360" w:hRule="auto"/>
+        </w:trPr>
+        body12
         <w:tc>
           <w:tcPr>
             <w:tcBorders>
@@ -1745,7 +2291,7 @@
                 <w:szCs w:val="22"/>
                 <w:color w:val="000000"/>
               </w:rPr>
-              <w:t xml:space="preserve">Minimum</w:t>
+              <w:t xml:space="preserve">Diel Temp Change</w:t>
             </w:r>
           </w:p>
         </w:tc>
@@ -1789,7 +2335,7 @@
                 <w:szCs w:val="22"/>
                 <w:color w:val="000000"/>
               </w:rPr>
-              <w:t xml:space="preserve">-0.694147310</w:t>
+              <w:t xml:space="preserve">-1.2409626</w:t>
             </w:r>
           </w:p>
         </w:tc>
@@ -1833,7 +2379,7 @@
                 <w:szCs w:val="22"/>
                 <w:color w:val="000000"/>
               </w:rPr>
-              <w:t xml:space="preserve">0.552638240</w:t>
+              <w:t xml:space="preserve">0.543971003</w:t>
             </w:r>
           </w:p>
         </w:tc>

</xml_diff>

<commit_message>
Adding 2022-23 temp data (up through SNOTEL analyses)
</commit_message>
<xml_diff>
--- a/manuscript/tables/degrees_warming.docx
+++ b/manuscript/tables/degrees_warming.docx
@@ -333,7 +333,7 @@
                 <w:szCs w:val="22"/>
                 <w:color w:val="000000"/>
               </w:rPr>
-              <w:t xml:space="preserve">1.3909639</w:t>
+              <w:t xml:space="preserve">0.80100214</w:t>
             </w:r>
           </w:p>
         </w:tc>
@@ -377,7 +377,7 @@
                 <w:szCs w:val="22"/>
                 <w:color w:val="000000"/>
               </w:rPr>
-              <w:t xml:space="preserve">0.012412153</w:t>
+              <w:t xml:space="preserve">0.17140603</w:t>
             </w:r>
           </w:p>
         </w:tc>
@@ -515,51 +515,51 @@
                 <w:szCs w:val="22"/>
                 <w:color w:val="000000"/>
               </w:rPr>
-              <w:t xml:space="preserve">0.9354068</w:t>
-            </w:r>
-          </w:p>
-        </w:tc>
-        <w:tc>
-          <w:tcPr>
-            <w:tcBorders>
-              <w:bottom w:val="single" w:sz="6" w:space="0" w:color="666666"/>
-              <w:top w:val="single" w:sz="6" w:space="0" w:color="666666"/>
-              <w:left w:val="none" w:sz="0" w:space="0" w:color="000000"/>
-              <w:right w:val="none" w:sz="0" w:space="0" w:color="000000"/>
-            </w:tcBorders>
-            <w:shd w:val="clear" w:color="auto" w:fill="FFFFFF"/>
-            <w:tcMar>
-              <w:top w:w="0" w:type="dxa"/>
-              <w:bottom w:w="0" w:type="dxa"/>
-              <w:left w:w="0" w:type="dxa"/>
-              <w:right w:w="0" w:type="dxa"/>
-            </w:tcMar>
-            <w:vAlign w:val="center"/>
-          </w:tcPr>
-          <w:p>
-            <w:pPr>
-              <w:pStyle w:val="Normal"/>
-              <w:jc w:val="left"/>
-              <w:pBdr>
-                <w:bottom w:val="none" w:sz="0" w:space="0" w:color="000000"/>
-                <w:top w:val="none" w:sz="0" w:space="0" w:color="000000"/>
-                <w:left w:val="none" w:sz="0" w:space="0" w:color="000000"/>
-                <w:right w:val="none" w:sz="0" w:space="0" w:color="000000"/>
-              </w:pBdr>
-              <w:spacing w:after="100" w:before="100" w:line="240"/>
-              <w:ind w:left="100" w:right="100" w:firstLine="0" w:firstLineChars="0"/>
-            </w:pPr>
-            <w:r>
-              <w:rPr>
-                <w:rFonts w:ascii="Helvetica" w:hAnsi="Helvetica" w:eastAsia="Helvetica" w:cs="Helvetica"/>
-                <w:i w:val="false"/>
-                <w:b w:val="false"/>
-                <w:u w:val="none"/>
-                <w:sz w:val="22"/>
-                <w:szCs w:val="22"/>
-                <w:color w:val="000000"/>
-              </w:rPr>
-              <w:t xml:space="preserve">0.242685598</w:t>
+              <w:t xml:space="preserve">0.07324231</w:t>
+            </w:r>
+          </w:p>
+        </w:tc>
+        <w:tc>
+          <w:tcPr>
+            <w:tcBorders>
+              <w:bottom w:val="single" w:sz="6" w:space="0" w:color="666666"/>
+              <w:top w:val="single" w:sz="6" w:space="0" w:color="666666"/>
+              <w:left w:val="none" w:sz="0" w:space="0" w:color="000000"/>
+              <w:right w:val="none" w:sz="0" w:space="0" w:color="000000"/>
+            </w:tcBorders>
+            <w:shd w:val="clear" w:color="auto" w:fill="FFFFFF"/>
+            <w:tcMar>
+              <w:top w:w="0" w:type="dxa"/>
+              <w:bottom w:w="0" w:type="dxa"/>
+              <w:left w:w="0" w:type="dxa"/>
+              <w:right w:w="0" w:type="dxa"/>
+            </w:tcMar>
+            <w:vAlign w:val="center"/>
+          </w:tcPr>
+          <w:p>
+            <w:pPr>
+              <w:pStyle w:val="Normal"/>
+              <w:jc w:val="left"/>
+              <w:pBdr>
+                <w:bottom w:val="none" w:sz="0" w:space="0" w:color="000000"/>
+                <w:top w:val="none" w:sz="0" w:space="0" w:color="000000"/>
+                <w:left w:val="none" w:sz="0" w:space="0" w:color="000000"/>
+                <w:right w:val="none" w:sz="0" w:space="0" w:color="000000"/>
+              </w:pBdr>
+              <w:spacing w:after="100" w:before="100" w:line="240"/>
+              <w:ind w:left="100" w:right="100" w:firstLine="0" w:firstLineChars="0"/>
+            </w:pPr>
+            <w:r>
+              <w:rPr>
+                <w:rFonts w:ascii="Helvetica" w:hAnsi="Helvetica" w:eastAsia="Helvetica" w:cs="Helvetica"/>
+                <w:i w:val="false"/>
+                <w:b w:val="false"/>
+                <w:u w:val="none"/>
+                <w:sz w:val="22"/>
+                <w:szCs w:val="22"/>
+                <w:color w:val="000000"/>
+              </w:rPr>
+              <w:t xml:space="preserve">0.93197334</w:t>
             </w:r>
           </w:p>
         </w:tc>
@@ -697,51 +697,51 @@
                 <w:szCs w:val="22"/>
                 <w:color w:val="000000"/>
               </w:rPr>
-              <w:t xml:space="preserve">1.4571149</w:t>
-            </w:r>
-          </w:p>
-        </w:tc>
-        <w:tc>
-          <w:tcPr>
-            <w:tcBorders>
-              <w:bottom w:val="single" w:sz="6" w:space="0" w:color="666666"/>
-              <w:top w:val="single" w:sz="6" w:space="0" w:color="666666"/>
-              <w:left w:val="none" w:sz="0" w:space="0" w:color="000000"/>
-              <w:right w:val="none" w:sz="0" w:space="0" w:color="000000"/>
-            </w:tcBorders>
-            <w:shd w:val="clear" w:color="auto" w:fill="FFFFFF"/>
-            <w:tcMar>
-              <w:top w:w="0" w:type="dxa"/>
-              <w:bottom w:w="0" w:type="dxa"/>
-              <w:left w:w="0" w:type="dxa"/>
-              <w:right w:w="0" w:type="dxa"/>
-            </w:tcMar>
-            <w:vAlign w:val="center"/>
-          </w:tcPr>
-          <w:p>
-            <w:pPr>
-              <w:pStyle w:val="Normal"/>
-              <w:jc w:val="left"/>
-              <w:pBdr>
-                <w:bottom w:val="none" w:sz="0" w:space="0" w:color="000000"/>
-                <w:top w:val="none" w:sz="0" w:space="0" w:color="000000"/>
-                <w:left w:val="none" w:sz="0" w:space="0" w:color="000000"/>
-                <w:right w:val="none" w:sz="0" w:space="0" w:color="000000"/>
-              </w:pBdr>
-              <w:spacing w:after="100" w:before="100" w:line="240"/>
-              <w:ind w:left="100" w:right="100" w:firstLine="0" w:firstLineChars="0"/>
-            </w:pPr>
-            <w:r>
-              <w:rPr>
-                <w:rFonts w:ascii="Helvetica" w:hAnsi="Helvetica" w:eastAsia="Helvetica" w:cs="Helvetica"/>
-                <w:i w:val="false"/>
-                <w:b w:val="false"/>
-                <w:u w:val="none"/>
-                <w:sz w:val="22"/>
-                <w:szCs w:val="22"/>
-                <w:color w:val="000000"/>
-              </w:rPr>
-              <w:t xml:space="preserve">0.001248718</w:t>
+              <w:t xml:space="preserve">1.06860493</w:t>
+            </w:r>
+          </w:p>
+        </w:tc>
+        <w:tc>
+          <w:tcPr>
+            <w:tcBorders>
+              <w:bottom w:val="single" w:sz="6" w:space="0" w:color="666666"/>
+              <w:top w:val="single" w:sz="6" w:space="0" w:color="666666"/>
+              <w:left w:val="none" w:sz="0" w:space="0" w:color="000000"/>
+              <w:right w:val="none" w:sz="0" w:space="0" w:color="000000"/>
+            </w:tcBorders>
+            <w:shd w:val="clear" w:color="auto" w:fill="FFFFFF"/>
+            <w:tcMar>
+              <w:top w:w="0" w:type="dxa"/>
+              <w:bottom w:w="0" w:type="dxa"/>
+              <w:left w:w="0" w:type="dxa"/>
+              <w:right w:w="0" w:type="dxa"/>
+            </w:tcMar>
+            <w:vAlign w:val="center"/>
+          </w:tcPr>
+          <w:p>
+            <w:pPr>
+              <w:pStyle w:val="Normal"/>
+              <w:jc w:val="left"/>
+              <w:pBdr>
+                <w:bottom w:val="none" w:sz="0" w:space="0" w:color="000000"/>
+                <w:top w:val="none" w:sz="0" w:space="0" w:color="000000"/>
+                <w:left w:val="none" w:sz="0" w:space="0" w:color="000000"/>
+                <w:right w:val="none" w:sz="0" w:space="0" w:color="000000"/>
+              </w:pBdr>
+              <w:spacing w:after="100" w:before="100" w:line="240"/>
+              <w:ind w:left="100" w:right="100" w:firstLine="0" w:firstLineChars="0"/>
+            </w:pPr>
+            <w:r>
+              <w:rPr>
+                <w:rFonts w:ascii="Helvetica" w:hAnsi="Helvetica" w:eastAsia="Helvetica" w:cs="Helvetica"/>
+                <w:i w:val="false"/>
+                <w:b w:val="false"/>
+                <w:u w:val="none"/>
+                <w:sz w:val="22"/>
+                <w:szCs w:val="22"/>
+                <w:color w:val="000000"/>
+              </w:rPr>
+              <w:t xml:space="preserve">0.02195338</w:t>
             </w:r>
           </w:p>
         </w:tc>
@@ -879,51 +879,51 @@
                 <w:szCs w:val="22"/>
                 <w:color w:val="000000"/>
               </w:rPr>
-              <w:t xml:space="preserve">-0.5217080</w:t>
-            </w:r>
-          </w:p>
-        </w:tc>
-        <w:tc>
-          <w:tcPr>
-            <w:tcBorders>
-              <w:bottom w:val="single" w:sz="6" w:space="0" w:color="666666"/>
-              <w:top w:val="single" w:sz="6" w:space="0" w:color="666666"/>
-              <w:left w:val="none" w:sz="0" w:space="0" w:color="000000"/>
-              <w:right w:val="none" w:sz="0" w:space="0" w:color="000000"/>
-            </w:tcBorders>
-            <w:shd w:val="clear" w:color="auto" w:fill="FFFFFF"/>
-            <w:tcMar>
-              <w:top w:w="0" w:type="dxa"/>
-              <w:bottom w:w="0" w:type="dxa"/>
-              <w:left w:w="0" w:type="dxa"/>
-              <w:right w:w="0" w:type="dxa"/>
-            </w:tcMar>
-            <w:vAlign w:val="center"/>
-          </w:tcPr>
-          <w:p>
-            <w:pPr>
-              <w:pStyle w:val="Normal"/>
-              <w:jc w:val="left"/>
-              <w:pBdr>
-                <w:bottom w:val="none" w:sz="0" w:space="0" w:color="000000"/>
-                <w:top w:val="none" w:sz="0" w:space="0" w:color="000000"/>
-                <w:left w:val="none" w:sz="0" w:space="0" w:color="000000"/>
-                <w:right w:val="none" w:sz="0" w:space="0" w:color="000000"/>
-              </w:pBdr>
-              <w:spacing w:after="100" w:before="100" w:line="240"/>
-              <w:ind w:left="100" w:right="100" w:firstLine="0" w:firstLineChars="0"/>
-            </w:pPr>
-            <w:r>
-              <w:rPr>
-                <w:rFonts w:ascii="Helvetica" w:hAnsi="Helvetica" w:eastAsia="Helvetica" w:cs="Helvetica"/>
-                <w:i w:val="false"/>
-                <w:b w:val="false"/>
-                <w:u w:val="none"/>
-                <w:sz w:val="22"/>
-                <w:szCs w:val="22"/>
-                <w:color w:val="000000"/>
-              </w:rPr>
-              <w:t xml:space="preserve">0.422607515</w:t>
+              <w:t xml:space="preserve">-0.99536262</w:t>
+            </w:r>
+          </w:p>
+        </w:tc>
+        <w:tc>
+          <w:tcPr>
+            <w:tcBorders>
+              <w:bottom w:val="single" w:sz="6" w:space="0" w:color="666666"/>
+              <w:top w:val="single" w:sz="6" w:space="0" w:color="666666"/>
+              <w:left w:val="none" w:sz="0" w:space="0" w:color="000000"/>
+              <w:right w:val="none" w:sz="0" w:space="0" w:color="000000"/>
+            </w:tcBorders>
+            <w:shd w:val="clear" w:color="auto" w:fill="FFFFFF"/>
+            <w:tcMar>
+              <w:top w:w="0" w:type="dxa"/>
+              <w:bottom w:w="0" w:type="dxa"/>
+              <w:left w:w="0" w:type="dxa"/>
+              <w:right w:w="0" w:type="dxa"/>
+            </w:tcMar>
+            <w:vAlign w:val="center"/>
+          </w:tcPr>
+          <w:p>
+            <w:pPr>
+              <w:pStyle w:val="Normal"/>
+              <w:jc w:val="left"/>
+              <w:pBdr>
+                <w:bottom w:val="none" w:sz="0" w:space="0" w:color="000000"/>
+                <w:top w:val="none" w:sz="0" w:space="0" w:color="000000"/>
+                <w:left w:val="none" w:sz="0" w:space="0" w:color="000000"/>
+                <w:right w:val="none" w:sz="0" w:space="0" w:color="000000"/>
+              </w:pBdr>
+              <w:spacing w:after="100" w:before="100" w:line="240"/>
+              <w:ind w:left="100" w:right="100" w:firstLine="0" w:firstLineChars="0"/>
+            </w:pPr>
+            <w:r>
+              <w:rPr>
+                <w:rFonts w:ascii="Helvetica" w:hAnsi="Helvetica" w:eastAsia="Helvetica" w:cs="Helvetica"/>
+                <w:i w:val="false"/>
+                <w:b w:val="false"/>
+                <w:u w:val="none"/>
+                <w:sz w:val="22"/>
+                <w:szCs w:val="22"/>
+                <w:color w:val="000000"/>
+              </w:rPr>
+              <w:t xml:space="preserve">0.11897265</w:t>
             </w:r>
           </w:p>
         </w:tc>
@@ -1061,51 +1061,51 @@
                 <w:szCs w:val="22"/>
                 <w:color w:val="000000"/>
               </w:rPr>
-              <w:t xml:space="preserve">-1.8949222</w:t>
-            </w:r>
-          </w:p>
-        </w:tc>
-        <w:tc>
-          <w:tcPr>
-            <w:tcBorders>
-              <w:bottom w:val="single" w:sz="6" w:space="0" w:color="666666"/>
-              <w:top w:val="single" w:sz="6" w:space="0" w:color="666666"/>
-              <w:left w:val="none" w:sz="0" w:space="0" w:color="000000"/>
-              <w:right w:val="none" w:sz="0" w:space="0" w:color="000000"/>
-            </w:tcBorders>
-            <w:shd w:val="clear" w:color="auto" w:fill="FFFFFF"/>
-            <w:tcMar>
-              <w:top w:w="0" w:type="dxa"/>
-              <w:bottom w:w="0" w:type="dxa"/>
-              <w:left w:w="0" w:type="dxa"/>
-              <w:right w:w="0" w:type="dxa"/>
-            </w:tcMar>
-            <w:vAlign w:val="center"/>
-          </w:tcPr>
-          <w:p>
-            <w:pPr>
-              <w:pStyle w:val="Normal"/>
-              <w:jc w:val="left"/>
-              <w:pBdr>
-                <w:bottom w:val="none" w:sz="0" w:space="0" w:color="000000"/>
-                <w:top w:val="none" w:sz="0" w:space="0" w:color="000000"/>
-                <w:left w:val="none" w:sz="0" w:space="0" w:color="000000"/>
-                <w:right w:val="none" w:sz="0" w:space="0" w:color="000000"/>
-              </w:pBdr>
-              <w:spacing w:after="100" w:before="100" w:line="240"/>
-              <w:ind w:left="100" w:right="100" w:firstLine="0" w:firstLineChars="0"/>
-            </w:pPr>
-            <w:r>
-              <w:rPr>
-                <w:rFonts w:ascii="Helvetica" w:hAnsi="Helvetica" w:eastAsia="Helvetica" w:cs="Helvetica"/>
-                <w:i w:val="false"/>
-                <w:b w:val="false"/>
-                <w:u w:val="none"/>
-                <w:sz w:val="22"/>
-                <w:szCs w:val="22"/>
-                <w:color w:val="000000"/>
-              </w:rPr>
-              <w:t xml:space="preserve">0.458180471</w:t>
+              <w:t xml:space="preserve">-1.71059970</w:t>
+            </w:r>
+          </w:p>
+        </w:tc>
+        <w:tc>
+          <w:tcPr>
+            <w:tcBorders>
+              <w:bottom w:val="single" w:sz="6" w:space="0" w:color="666666"/>
+              <w:top w:val="single" w:sz="6" w:space="0" w:color="666666"/>
+              <w:left w:val="none" w:sz="0" w:space="0" w:color="000000"/>
+              <w:right w:val="none" w:sz="0" w:space="0" w:color="000000"/>
+            </w:tcBorders>
+            <w:shd w:val="clear" w:color="auto" w:fill="FFFFFF"/>
+            <w:tcMar>
+              <w:top w:w="0" w:type="dxa"/>
+              <w:bottom w:w="0" w:type="dxa"/>
+              <w:left w:w="0" w:type="dxa"/>
+              <w:right w:w="0" w:type="dxa"/>
+            </w:tcMar>
+            <w:vAlign w:val="center"/>
+          </w:tcPr>
+          <w:p>
+            <w:pPr>
+              <w:pStyle w:val="Normal"/>
+              <w:jc w:val="left"/>
+              <w:pBdr>
+                <w:bottom w:val="none" w:sz="0" w:space="0" w:color="000000"/>
+                <w:top w:val="none" w:sz="0" w:space="0" w:color="000000"/>
+                <w:left w:val="none" w:sz="0" w:space="0" w:color="000000"/>
+                <w:right w:val="none" w:sz="0" w:space="0" w:color="000000"/>
+              </w:pBdr>
+              <w:spacing w:after="100" w:before="100" w:line="240"/>
+              <w:ind w:left="100" w:right="100" w:firstLine="0" w:firstLineChars="0"/>
+            </w:pPr>
+            <w:r>
+              <w:rPr>
+                <w:rFonts w:ascii="Helvetica" w:hAnsi="Helvetica" w:eastAsia="Helvetica" w:cs="Helvetica"/>
+                <w:i w:val="false"/>
+                <w:b w:val="false"/>
+                <w:u w:val="none"/>
+                <w:sz w:val="22"/>
+                <w:szCs w:val="22"/>
+                <w:color w:val="000000"/>
+              </w:rPr>
+              <w:t xml:space="preserve">0.39918321</w:t>
             </w:r>
           </w:p>
         </w:tc>
@@ -1243,51 +1243,51 @@
                 <w:szCs w:val="22"/>
                 <w:color w:val="000000"/>
               </w:rPr>
-              <w:t xml:space="preserve">-1.4886369</w:t>
-            </w:r>
-          </w:p>
-        </w:tc>
-        <w:tc>
-          <w:tcPr>
-            <w:tcBorders>
-              <w:bottom w:val="single" w:sz="6" w:space="0" w:color="666666"/>
-              <w:top w:val="single" w:sz="6" w:space="0" w:color="666666"/>
-              <w:left w:val="none" w:sz="0" w:space="0" w:color="000000"/>
-              <w:right w:val="none" w:sz="0" w:space="0" w:color="000000"/>
-            </w:tcBorders>
-            <w:shd w:val="clear" w:color="auto" w:fill="FFFFFF"/>
-            <w:tcMar>
-              <w:top w:w="0" w:type="dxa"/>
-              <w:bottom w:w="0" w:type="dxa"/>
-              <w:left w:w="0" w:type="dxa"/>
-              <w:right w:w="0" w:type="dxa"/>
-            </w:tcMar>
-            <w:vAlign w:val="center"/>
-          </w:tcPr>
-          <w:p>
-            <w:pPr>
-              <w:pStyle w:val="Normal"/>
-              <w:jc w:val="left"/>
-              <w:pBdr>
-                <w:bottom w:val="none" w:sz="0" w:space="0" w:color="000000"/>
-                <w:top w:val="none" w:sz="0" w:space="0" w:color="000000"/>
-                <w:left w:val="none" w:sz="0" w:space="0" w:color="000000"/>
-                <w:right w:val="none" w:sz="0" w:space="0" w:color="000000"/>
-              </w:pBdr>
-              <w:spacing w:after="100" w:before="100" w:line="240"/>
-              <w:ind w:left="100" w:right="100" w:firstLine="0" w:firstLineChars="0"/>
-            </w:pPr>
-            <w:r>
-              <w:rPr>
-                <w:rFonts w:ascii="Helvetica" w:hAnsi="Helvetica" w:eastAsia="Helvetica" w:cs="Helvetica"/>
-                <w:i w:val="false"/>
-                <w:b w:val="false"/>
-                <w:u w:val="none"/>
-                <w:sz w:val="22"/>
-                <w:szCs w:val="22"/>
-                <w:color w:val="000000"/>
-              </w:rPr>
-              <w:t xml:space="preserve">0.626870630</w:t>
+              <w:t xml:space="preserve">-1.80673661</w:t>
+            </w:r>
+          </w:p>
+        </w:tc>
+        <w:tc>
+          <w:tcPr>
+            <w:tcBorders>
+              <w:bottom w:val="single" w:sz="6" w:space="0" w:color="666666"/>
+              <w:top w:val="single" w:sz="6" w:space="0" w:color="666666"/>
+              <w:left w:val="none" w:sz="0" w:space="0" w:color="000000"/>
+              <w:right w:val="none" w:sz="0" w:space="0" w:color="000000"/>
+            </w:tcBorders>
+            <w:shd w:val="clear" w:color="auto" w:fill="FFFFFF"/>
+            <w:tcMar>
+              <w:top w:w="0" w:type="dxa"/>
+              <w:bottom w:w="0" w:type="dxa"/>
+              <w:left w:w="0" w:type="dxa"/>
+              <w:right w:w="0" w:type="dxa"/>
+            </w:tcMar>
+            <w:vAlign w:val="center"/>
+          </w:tcPr>
+          <w:p>
+            <w:pPr>
+              <w:pStyle w:val="Normal"/>
+              <w:jc w:val="left"/>
+              <w:pBdr>
+                <w:bottom w:val="none" w:sz="0" w:space="0" w:color="000000"/>
+                <w:top w:val="none" w:sz="0" w:space="0" w:color="000000"/>
+                <w:left w:val="none" w:sz="0" w:space="0" w:color="000000"/>
+                <w:right w:val="none" w:sz="0" w:space="0" w:color="000000"/>
+              </w:pBdr>
+              <w:spacing w:after="100" w:before="100" w:line="240"/>
+              <w:ind w:left="100" w:right="100" w:firstLine="0" w:firstLineChars="0"/>
+            </w:pPr>
+            <w:r>
+              <w:rPr>
+                <w:rFonts w:ascii="Helvetica" w:hAnsi="Helvetica" w:eastAsia="Helvetica" w:cs="Helvetica"/>
+                <w:i w:val="false"/>
+                <w:b w:val="false"/>
+                <w:u w:val="none"/>
+                <w:sz w:val="22"/>
+                <w:szCs w:val="22"/>
+                <w:color w:val="000000"/>
+              </w:rPr>
+              <w:t xml:space="preserve">0.47021309</w:t>
             </w:r>
           </w:p>
         </w:tc>
@@ -1425,51 +1425,51 @@
                 <w:szCs w:val="22"/>
                 <w:color w:val="000000"/>
               </w:rPr>
-              <w:t xml:space="preserve">-1.8226984</w:t>
-            </w:r>
-          </w:p>
-        </w:tc>
-        <w:tc>
-          <w:tcPr>
-            <w:tcBorders>
-              <w:bottom w:val="single" w:sz="6" w:space="0" w:color="666666"/>
-              <w:top w:val="single" w:sz="6" w:space="0" w:color="666666"/>
-              <w:left w:val="none" w:sz="0" w:space="0" w:color="000000"/>
-              <w:right w:val="none" w:sz="0" w:space="0" w:color="000000"/>
-            </w:tcBorders>
-            <w:shd w:val="clear" w:color="auto" w:fill="FFFFFF"/>
-            <w:tcMar>
-              <w:top w:w="0" w:type="dxa"/>
-              <w:bottom w:w="0" w:type="dxa"/>
-              <w:left w:w="0" w:type="dxa"/>
-              <w:right w:w="0" w:type="dxa"/>
-            </w:tcMar>
-            <w:vAlign w:val="center"/>
-          </w:tcPr>
-          <w:p>
-            <w:pPr>
-              <w:pStyle w:val="Normal"/>
-              <w:jc w:val="left"/>
-              <w:pBdr>
-                <w:bottom w:val="none" w:sz="0" w:space="0" w:color="000000"/>
-                <w:top w:val="none" w:sz="0" w:space="0" w:color="000000"/>
-                <w:left w:val="none" w:sz="0" w:space="0" w:color="000000"/>
-                <w:right w:val="none" w:sz="0" w:space="0" w:color="000000"/>
-              </w:pBdr>
-              <w:spacing w:after="100" w:before="100" w:line="240"/>
-              <w:ind w:left="100" w:right="100" w:firstLine="0" w:firstLineChars="0"/>
-            </w:pPr>
-            <w:r>
-              <w:rPr>
-                <w:rFonts w:ascii="Helvetica" w:hAnsi="Helvetica" w:eastAsia="Helvetica" w:cs="Helvetica"/>
-                <w:i w:val="false"/>
-                <w:b w:val="false"/>
-                <w:u w:val="none"/>
-                <w:sz w:val="22"/>
-                <w:szCs w:val="22"/>
-                <w:color w:val="000000"/>
-              </w:rPr>
-              <w:t xml:space="preserve">0.399083832</w:t>
+              <w:t xml:space="preserve">-1.33584564</w:t>
+            </w:r>
+          </w:p>
+        </w:tc>
+        <w:tc>
+          <w:tcPr>
+            <w:tcBorders>
+              <w:bottom w:val="single" w:sz="6" w:space="0" w:color="666666"/>
+              <w:top w:val="single" w:sz="6" w:space="0" w:color="666666"/>
+              <w:left w:val="none" w:sz="0" w:space="0" w:color="000000"/>
+              <w:right w:val="none" w:sz="0" w:space="0" w:color="000000"/>
+            </w:tcBorders>
+            <w:shd w:val="clear" w:color="auto" w:fill="FFFFFF"/>
+            <w:tcMar>
+              <w:top w:w="0" w:type="dxa"/>
+              <w:bottom w:w="0" w:type="dxa"/>
+              <w:left w:w="0" w:type="dxa"/>
+              <w:right w:w="0" w:type="dxa"/>
+            </w:tcMar>
+            <w:vAlign w:val="center"/>
+          </w:tcPr>
+          <w:p>
+            <w:pPr>
+              <w:pStyle w:val="Normal"/>
+              <w:jc w:val="left"/>
+              <w:pBdr>
+                <w:bottom w:val="none" w:sz="0" w:space="0" w:color="000000"/>
+                <w:top w:val="none" w:sz="0" w:space="0" w:color="000000"/>
+                <w:left w:val="none" w:sz="0" w:space="0" w:color="000000"/>
+                <w:right w:val="none" w:sz="0" w:space="0" w:color="000000"/>
+              </w:pBdr>
+              <w:spacing w:after="100" w:before="100" w:line="240"/>
+              <w:ind w:left="100" w:right="100" w:firstLine="0" w:firstLineChars="0"/>
+            </w:pPr>
+            <w:r>
+              <w:rPr>
+                <w:rFonts w:ascii="Helvetica" w:hAnsi="Helvetica" w:eastAsia="Helvetica" w:cs="Helvetica"/>
+                <w:i w:val="false"/>
+                <w:b w:val="false"/>
+                <w:u w:val="none"/>
+                <w:sz w:val="22"/>
+                <w:szCs w:val="22"/>
+                <w:color w:val="000000"/>
+              </w:rPr>
+              <w:t xml:space="preserve">0.43134936</w:t>
             </w:r>
           </w:p>
         </w:tc>
@@ -1607,51 +1607,51 @@
                 <w:szCs w:val="22"/>
                 <w:color w:val="000000"/>
               </w:rPr>
-              <w:t xml:space="preserve">0.3340615</w:t>
-            </w:r>
-          </w:p>
-        </w:tc>
-        <w:tc>
-          <w:tcPr>
-            <w:tcBorders>
-              <w:bottom w:val="single" w:sz="6" w:space="0" w:color="666666"/>
-              <w:top w:val="single" w:sz="6" w:space="0" w:color="666666"/>
-              <w:left w:val="none" w:sz="0" w:space="0" w:color="000000"/>
-              <w:right w:val="none" w:sz="0" w:space="0" w:color="000000"/>
-            </w:tcBorders>
-            <w:shd w:val="clear" w:color="auto" w:fill="FFFFFF"/>
-            <w:tcMar>
-              <w:top w:w="0" w:type="dxa"/>
-              <w:bottom w:w="0" w:type="dxa"/>
-              <w:left w:w="0" w:type="dxa"/>
-              <w:right w:w="0" w:type="dxa"/>
-            </w:tcMar>
-            <w:vAlign w:val="center"/>
-          </w:tcPr>
-          <w:p>
-            <w:pPr>
-              <w:pStyle w:val="Normal"/>
-              <w:jc w:val="left"/>
-              <w:pBdr>
-                <w:bottom w:val="none" w:sz="0" w:space="0" w:color="000000"/>
-                <w:top w:val="none" w:sz="0" w:space="0" w:color="000000"/>
-                <w:left w:val="none" w:sz="0" w:space="0" w:color="000000"/>
-                <w:right w:val="none" w:sz="0" w:space="0" w:color="000000"/>
-              </w:pBdr>
-              <w:spacing w:after="100" w:before="100" w:line="240"/>
-              <w:ind w:left="100" w:right="100" w:firstLine="0" w:firstLineChars="0"/>
-            </w:pPr>
-            <w:r>
-              <w:rPr>
-                <w:rFonts w:ascii="Helvetica" w:hAnsi="Helvetica" w:eastAsia="Helvetica" w:cs="Helvetica"/>
-                <w:i w:val="false"/>
-                <w:b w:val="false"/>
-                <w:u w:val="none"/>
-                <w:sz w:val="22"/>
-                <w:szCs w:val="22"/>
-                <w:color w:val="000000"/>
-              </w:rPr>
-              <w:t xml:space="preserve">0.837940423</w:t>
+              <w:t xml:space="preserve">-0.47089097</w:t>
+            </w:r>
+          </w:p>
+        </w:tc>
+        <w:tc>
+          <w:tcPr>
+            <w:tcBorders>
+              <w:bottom w:val="single" w:sz="6" w:space="0" w:color="666666"/>
+              <w:top w:val="single" w:sz="6" w:space="0" w:color="666666"/>
+              <w:left w:val="none" w:sz="0" w:space="0" w:color="000000"/>
+              <w:right w:val="none" w:sz="0" w:space="0" w:color="000000"/>
+            </w:tcBorders>
+            <w:shd w:val="clear" w:color="auto" w:fill="FFFFFF"/>
+            <w:tcMar>
+              <w:top w:w="0" w:type="dxa"/>
+              <w:bottom w:w="0" w:type="dxa"/>
+              <w:left w:w="0" w:type="dxa"/>
+              <w:right w:w="0" w:type="dxa"/>
+            </w:tcMar>
+            <w:vAlign w:val="center"/>
+          </w:tcPr>
+          <w:p>
+            <w:pPr>
+              <w:pStyle w:val="Normal"/>
+              <w:jc w:val="left"/>
+              <w:pBdr>
+                <w:bottom w:val="none" w:sz="0" w:space="0" w:color="000000"/>
+                <w:top w:val="none" w:sz="0" w:space="0" w:color="000000"/>
+                <w:left w:val="none" w:sz="0" w:space="0" w:color="000000"/>
+                <w:right w:val="none" w:sz="0" w:space="0" w:color="000000"/>
+              </w:pBdr>
+              <w:spacing w:after="100" w:before="100" w:line="240"/>
+              <w:ind w:left="100" w:right="100" w:firstLine="0" w:firstLineChars="0"/>
+            </w:pPr>
+            <w:r>
+              <w:rPr>
+                <w:rFonts w:ascii="Helvetica" w:hAnsi="Helvetica" w:eastAsia="Helvetica" w:cs="Helvetica"/>
+                <w:i w:val="false"/>
+                <w:b w:val="false"/>
+                <w:u w:val="none"/>
+                <w:sz w:val="22"/>
+                <w:szCs w:val="22"/>
+                <w:color w:val="000000"/>
+              </w:rPr>
+              <w:t xml:space="preserve">0.74182992</w:t>
             </w:r>
           </w:p>
         </w:tc>
@@ -1789,51 +1789,51 @@
                 <w:szCs w:val="22"/>
                 <w:color w:val="000000"/>
               </w:rPr>
-              <w:t xml:space="preserve">-0.9203200</w:t>
-            </w:r>
-          </w:p>
-        </w:tc>
-        <w:tc>
-          <w:tcPr>
-            <w:tcBorders>
-              <w:bottom w:val="single" w:sz="6" w:space="0" w:color="666666"/>
-              <w:top w:val="single" w:sz="6" w:space="0" w:color="666666"/>
-              <w:left w:val="none" w:sz="0" w:space="0" w:color="000000"/>
-              <w:right w:val="none" w:sz="0" w:space="0" w:color="000000"/>
-            </w:tcBorders>
-            <w:shd w:val="clear" w:color="auto" w:fill="FFFFFF"/>
-            <w:tcMar>
-              <w:top w:w="0" w:type="dxa"/>
-              <w:bottom w:w="0" w:type="dxa"/>
-              <w:left w:w="0" w:type="dxa"/>
-              <w:right w:w="0" w:type="dxa"/>
-            </w:tcMar>
-            <w:vAlign w:val="center"/>
-          </w:tcPr>
-          <w:p>
-            <w:pPr>
-              <w:pStyle w:val="Normal"/>
-              <w:jc w:val="left"/>
-              <w:pBdr>
-                <w:bottom w:val="none" w:sz="0" w:space="0" w:color="000000"/>
-                <w:top w:val="none" w:sz="0" w:space="0" w:color="000000"/>
-                <w:left w:val="none" w:sz="0" w:space="0" w:color="000000"/>
-                <w:right w:val="none" w:sz="0" w:space="0" w:color="000000"/>
-              </w:pBdr>
-              <w:spacing w:after="100" w:before="100" w:line="240"/>
-              <w:ind w:left="100" w:right="100" w:firstLine="0" w:firstLineChars="0"/>
-            </w:pPr>
-            <w:r>
-              <w:rPr>
-                <w:rFonts w:ascii="Helvetica" w:hAnsi="Helvetica" w:eastAsia="Helvetica" w:cs="Helvetica"/>
-                <w:i w:val="false"/>
-                <w:b w:val="false"/>
-                <w:u w:val="none"/>
-                <w:sz w:val="22"/>
-                <w:szCs w:val="22"/>
-                <w:color w:val="000000"/>
-              </w:rPr>
-              <w:t xml:space="preserve">0.366862680</w:t>
+              <w:t xml:space="preserve">-0.39131502</w:t>
+            </w:r>
+          </w:p>
+        </w:tc>
+        <w:tc>
+          <w:tcPr>
+            <w:tcBorders>
+              <w:bottom w:val="single" w:sz="6" w:space="0" w:color="666666"/>
+              <w:top w:val="single" w:sz="6" w:space="0" w:color="666666"/>
+              <w:left w:val="none" w:sz="0" w:space="0" w:color="000000"/>
+              <w:right w:val="none" w:sz="0" w:space="0" w:color="000000"/>
+            </w:tcBorders>
+            <w:shd w:val="clear" w:color="auto" w:fill="FFFFFF"/>
+            <w:tcMar>
+              <w:top w:w="0" w:type="dxa"/>
+              <w:bottom w:w="0" w:type="dxa"/>
+              <w:left w:w="0" w:type="dxa"/>
+              <w:right w:w="0" w:type="dxa"/>
+            </w:tcMar>
+            <w:vAlign w:val="center"/>
+          </w:tcPr>
+          <w:p>
+            <w:pPr>
+              <w:pStyle w:val="Normal"/>
+              <w:jc w:val="left"/>
+              <w:pBdr>
+                <w:bottom w:val="none" w:sz="0" w:space="0" w:color="000000"/>
+                <w:top w:val="none" w:sz="0" w:space="0" w:color="000000"/>
+                <w:left w:val="none" w:sz="0" w:space="0" w:color="000000"/>
+                <w:right w:val="none" w:sz="0" w:space="0" w:color="000000"/>
+              </w:pBdr>
+              <w:spacing w:after="100" w:before="100" w:line="240"/>
+              <w:ind w:left="100" w:right="100" w:firstLine="0" w:firstLineChars="0"/>
+            </w:pPr>
+            <w:r>
+              <w:rPr>
+                <w:rFonts w:ascii="Helvetica" w:hAnsi="Helvetica" w:eastAsia="Helvetica" w:cs="Helvetica"/>
+                <w:i w:val="false"/>
+                <w:b w:val="false"/>
+                <w:u w:val="none"/>
+                <w:sz w:val="22"/>
+                <w:szCs w:val="22"/>
+                <w:color w:val="000000"/>
+              </w:rPr>
+              <w:t xml:space="preserve">0.48627301</w:t>
             </w:r>
           </w:p>
         </w:tc>
@@ -1971,51 +1971,51 @@
                 <w:szCs w:val="22"/>
                 <w:color w:val="000000"/>
               </w:rPr>
-              <w:t xml:space="preserve">-1.6688166</w:t>
-            </w:r>
-          </w:p>
-        </w:tc>
-        <w:tc>
-          <w:tcPr>
-            <w:tcBorders>
-              <w:bottom w:val="single" w:sz="6" w:space="0" w:color="666666"/>
-              <w:top w:val="single" w:sz="6" w:space="0" w:color="666666"/>
-              <w:left w:val="none" w:sz="0" w:space="0" w:color="000000"/>
-              <w:right w:val="none" w:sz="0" w:space="0" w:color="000000"/>
-            </w:tcBorders>
-            <w:shd w:val="clear" w:color="auto" w:fill="FFFFFF"/>
-            <w:tcMar>
-              <w:top w:w="0" w:type="dxa"/>
-              <w:bottom w:w="0" w:type="dxa"/>
-              <w:left w:w="0" w:type="dxa"/>
-              <w:right w:w="0" w:type="dxa"/>
-            </w:tcMar>
-            <w:vAlign w:val="center"/>
-          </w:tcPr>
-          <w:p>
-            <w:pPr>
-              <w:pStyle w:val="Normal"/>
-              <w:jc w:val="left"/>
-              <w:pBdr>
-                <w:bottom w:val="none" w:sz="0" w:space="0" w:color="000000"/>
-                <w:top w:val="none" w:sz="0" w:space="0" w:color="000000"/>
-                <w:left w:val="none" w:sz="0" w:space="0" w:color="000000"/>
-                <w:right w:val="none" w:sz="0" w:space="0" w:color="000000"/>
-              </w:pBdr>
-              <w:spacing w:after="100" w:before="100" w:line="240"/>
-              <w:ind w:left="100" w:right="100" w:firstLine="0" w:firstLineChars="0"/>
-            </w:pPr>
-            <w:r>
-              <w:rPr>
-                <w:rFonts w:ascii="Helvetica" w:hAnsi="Helvetica" w:eastAsia="Helvetica" w:cs="Helvetica"/>
-                <w:i w:val="false"/>
-                <w:b w:val="false"/>
-                <w:u w:val="none"/>
-                <w:sz w:val="22"/>
-                <w:szCs w:val="22"/>
-                <w:color w:val="000000"/>
-              </w:rPr>
-              <w:t xml:space="preserve">0.447046968</w:t>
+              <w:t xml:space="preserve">-1.04447679</w:t>
+            </w:r>
+          </w:p>
+        </w:tc>
+        <w:tc>
+          <w:tcPr>
+            <w:tcBorders>
+              <w:bottom w:val="single" w:sz="6" w:space="0" w:color="666666"/>
+              <w:top w:val="single" w:sz="6" w:space="0" w:color="666666"/>
+              <w:left w:val="none" w:sz="0" w:space="0" w:color="000000"/>
+              <w:right w:val="none" w:sz="0" w:space="0" w:color="000000"/>
+            </w:tcBorders>
+            <w:shd w:val="clear" w:color="auto" w:fill="FFFFFF"/>
+            <w:tcMar>
+              <w:top w:w="0" w:type="dxa"/>
+              <w:bottom w:w="0" w:type="dxa"/>
+              <w:left w:w="0" w:type="dxa"/>
+              <w:right w:w="0" w:type="dxa"/>
+            </w:tcMar>
+            <w:vAlign w:val="center"/>
+          </w:tcPr>
+          <w:p>
+            <w:pPr>
+              <w:pStyle w:val="Normal"/>
+              <w:jc w:val="left"/>
+              <w:pBdr>
+                <w:bottom w:val="none" w:sz="0" w:space="0" w:color="000000"/>
+                <w:top w:val="none" w:sz="0" w:space="0" w:color="000000"/>
+                <w:left w:val="none" w:sz="0" w:space="0" w:color="000000"/>
+                <w:right w:val="none" w:sz="0" w:space="0" w:color="000000"/>
+              </w:pBdr>
+              <w:spacing w:after="100" w:before="100" w:line="240"/>
+              <w:ind w:left="100" w:right="100" w:firstLine="0" w:firstLineChars="0"/>
+            </w:pPr>
+            <w:r>
+              <w:rPr>
+                <w:rFonts w:ascii="Helvetica" w:hAnsi="Helvetica" w:eastAsia="Helvetica" w:cs="Helvetica"/>
+                <w:i w:val="false"/>
+                <w:b w:val="false"/>
+                <w:u w:val="none"/>
+                <w:sz w:val="22"/>
+                <w:szCs w:val="22"/>
+                <w:color w:val="000000"/>
+              </w:rPr>
+              <w:t xml:space="preserve">0.48930907</w:t>
             </w:r>
           </w:p>
         </w:tc>
@@ -2153,51 +2153,51 @@
                 <w:szCs w:val="22"/>
                 <w:color w:val="000000"/>
               </w:rPr>
-              <w:t xml:space="preserve">-0.4278540</w:t>
-            </w:r>
-          </w:p>
-        </w:tc>
-        <w:tc>
-          <w:tcPr>
-            <w:tcBorders>
-              <w:bottom w:val="single" w:sz="6" w:space="0" w:color="666666"/>
-              <w:top w:val="single" w:sz="6" w:space="0" w:color="666666"/>
-              <w:left w:val="none" w:sz="0" w:space="0" w:color="000000"/>
-              <w:right w:val="none" w:sz="0" w:space="0" w:color="000000"/>
-            </w:tcBorders>
-            <w:shd w:val="clear" w:color="auto" w:fill="FFFFFF"/>
-            <w:tcMar>
-              <w:top w:w="0" w:type="dxa"/>
-              <w:bottom w:w="0" w:type="dxa"/>
-              <w:left w:w="0" w:type="dxa"/>
-              <w:right w:w="0" w:type="dxa"/>
-            </w:tcMar>
-            <w:vAlign w:val="center"/>
-          </w:tcPr>
-          <w:p>
-            <w:pPr>
-              <w:pStyle w:val="Normal"/>
-              <w:jc w:val="left"/>
-              <w:pBdr>
-                <w:bottom w:val="none" w:sz="0" w:space="0" w:color="000000"/>
-                <w:top w:val="none" w:sz="0" w:space="0" w:color="000000"/>
-                <w:left w:val="none" w:sz="0" w:space="0" w:color="000000"/>
-                <w:right w:val="none" w:sz="0" w:space="0" w:color="000000"/>
-              </w:pBdr>
-              <w:spacing w:after="100" w:before="100" w:line="240"/>
-              <w:ind w:left="100" w:right="100" w:firstLine="0" w:firstLineChars="0"/>
-            </w:pPr>
-            <w:r>
-              <w:rPr>
-                <w:rFonts w:ascii="Helvetica" w:hAnsi="Helvetica" w:eastAsia="Helvetica" w:cs="Helvetica"/>
-                <w:i w:val="false"/>
-                <w:b w:val="false"/>
-                <w:u w:val="none"/>
-                <w:sz w:val="22"/>
-                <w:szCs w:val="22"/>
-                <w:color w:val="000000"/>
-              </w:rPr>
-              <w:t xml:space="preserve">0.496674074</w:t>
+              <w:t xml:space="preserve">0.05959022</w:t>
+            </w:r>
+          </w:p>
+        </w:tc>
+        <w:tc>
+          <w:tcPr>
+            <w:tcBorders>
+              <w:bottom w:val="single" w:sz="6" w:space="0" w:color="666666"/>
+              <w:top w:val="single" w:sz="6" w:space="0" w:color="666666"/>
+              <w:left w:val="none" w:sz="0" w:space="0" w:color="000000"/>
+              <w:right w:val="none" w:sz="0" w:space="0" w:color="000000"/>
+            </w:tcBorders>
+            <w:shd w:val="clear" w:color="auto" w:fill="FFFFFF"/>
+            <w:tcMar>
+              <w:top w:w="0" w:type="dxa"/>
+              <w:bottom w:w="0" w:type="dxa"/>
+              <w:left w:w="0" w:type="dxa"/>
+              <w:right w:w="0" w:type="dxa"/>
+            </w:tcMar>
+            <w:vAlign w:val="center"/>
+          </w:tcPr>
+          <w:p>
+            <w:pPr>
+              <w:pStyle w:val="Normal"/>
+              <w:jc w:val="left"/>
+              <w:pBdr>
+                <w:bottom w:val="none" w:sz="0" w:space="0" w:color="000000"/>
+                <w:top w:val="none" w:sz="0" w:space="0" w:color="000000"/>
+                <w:left w:val="none" w:sz="0" w:space="0" w:color="000000"/>
+                <w:right w:val="none" w:sz="0" w:space="0" w:color="000000"/>
+              </w:pBdr>
+              <w:spacing w:after="100" w:before="100" w:line="240"/>
+              <w:ind w:left="100" w:right="100" w:firstLine="0" w:firstLineChars="0"/>
+            </w:pPr>
+            <w:r>
+              <w:rPr>
+                <w:rFonts w:ascii="Helvetica" w:hAnsi="Helvetica" w:eastAsia="Helvetica" w:cs="Helvetica"/>
+                <w:i w:val="false"/>
+                <w:b w:val="false"/>
+                <w:u w:val="none"/>
+                <w:sz w:val="22"/>
+                <w:szCs w:val="22"/>
+                <w:color w:val="000000"/>
+              </w:rPr>
+              <w:t xml:space="preserve">0.80417269</w:t>
             </w:r>
           </w:p>
         </w:tc>
@@ -2335,7 +2335,7 @@
                 <w:szCs w:val="22"/>
                 <w:color w:val="000000"/>
               </w:rPr>
-              <w:t xml:space="preserve">-1.2409626</w:t>
+              <w:t xml:space="preserve">-1.10406701</w:t>
             </w:r>
           </w:p>
         </w:tc>
@@ -2379,7 +2379,7 @@
                 <w:szCs w:val="22"/>
                 <w:color w:val="000000"/>
               </w:rPr>
-              <w:t xml:space="preserve">0.543971003</w:t>
+              <w:t xml:space="preserve">0.47480453</w:t>
             </w:r>
           </w:p>
         </w:tc>

</xml_diff>

<commit_message>
Adding new modeling script with simplified modeling code.
</commit_message>
<xml_diff>
--- a/manuscript/tables/degrees_warming.docx
+++ b/manuscript/tables/degrees_warming.docx
@@ -333,7 +333,7 @@
                 <w:szCs w:val="22"/>
                 <w:color w:val="000000"/>
               </w:rPr>
-              <w:t xml:space="preserve">0.80100214</w:t>
+              <w:t xml:space="preserve">1.54246137</w:t>
             </w:r>
           </w:p>
         </w:tc>
@@ -377,7 +377,7 @@
                 <w:szCs w:val="22"/>
                 <w:color w:val="000000"/>
               </w:rPr>
-              <w:t xml:space="preserve">0.17140603</w:t>
+              <w:t xml:space="preserve">0.0078409093</w:t>
             </w:r>
           </w:p>
         </w:tc>
@@ -515,51 +515,51 @@
                 <w:szCs w:val="22"/>
                 <w:color w:val="000000"/>
               </w:rPr>
-              <w:t xml:space="preserve">0.07324231</w:t>
-            </w:r>
-          </w:p>
-        </w:tc>
-        <w:tc>
-          <w:tcPr>
-            <w:tcBorders>
-              <w:bottom w:val="single" w:sz="6" w:space="0" w:color="666666"/>
-              <w:top w:val="single" w:sz="6" w:space="0" w:color="666666"/>
-              <w:left w:val="none" w:sz="0" w:space="0" w:color="000000"/>
-              <w:right w:val="none" w:sz="0" w:space="0" w:color="000000"/>
-            </w:tcBorders>
-            <w:shd w:val="clear" w:color="auto" w:fill="FFFFFF"/>
-            <w:tcMar>
-              <w:top w:w="0" w:type="dxa"/>
-              <w:bottom w:w="0" w:type="dxa"/>
-              <w:left w:w="0" w:type="dxa"/>
-              <w:right w:w="0" w:type="dxa"/>
-            </w:tcMar>
-            <w:vAlign w:val="center"/>
-          </w:tcPr>
-          <w:p>
-            <w:pPr>
-              <w:pStyle w:val="Normal"/>
-              <w:jc w:val="left"/>
-              <w:pBdr>
-                <w:bottom w:val="none" w:sz="0" w:space="0" w:color="000000"/>
-                <w:top w:val="none" w:sz="0" w:space="0" w:color="000000"/>
-                <w:left w:val="none" w:sz="0" w:space="0" w:color="000000"/>
-                <w:right w:val="none" w:sz="0" w:space="0" w:color="000000"/>
-              </w:pBdr>
-              <w:spacing w:after="100" w:before="100" w:line="240"/>
-              <w:ind w:left="100" w:right="100" w:firstLine="0" w:firstLineChars="0"/>
-            </w:pPr>
-            <w:r>
-              <w:rPr>
-                <w:rFonts w:ascii="Helvetica" w:hAnsi="Helvetica" w:eastAsia="Helvetica" w:cs="Helvetica"/>
-                <w:i w:val="false"/>
-                <w:b w:val="false"/>
-                <w:u w:val="none"/>
-                <w:sz w:val="22"/>
-                <w:szCs w:val="22"/>
-                <w:color w:val="000000"/>
-              </w:rPr>
-              <w:t xml:space="preserve">0.93197334</w:t>
+              <w:t xml:space="preserve">1.13379074</w:t>
+            </w:r>
+          </w:p>
+        </w:tc>
+        <w:tc>
+          <w:tcPr>
+            <w:tcBorders>
+              <w:bottom w:val="single" w:sz="6" w:space="0" w:color="666666"/>
+              <w:top w:val="single" w:sz="6" w:space="0" w:color="666666"/>
+              <w:left w:val="none" w:sz="0" w:space="0" w:color="000000"/>
+              <w:right w:val="none" w:sz="0" w:space="0" w:color="000000"/>
+            </w:tcBorders>
+            <w:shd w:val="clear" w:color="auto" w:fill="FFFFFF"/>
+            <w:tcMar>
+              <w:top w:w="0" w:type="dxa"/>
+              <w:bottom w:w="0" w:type="dxa"/>
+              <w:left w:w="0" w:type="dxa"/>
+              <w:right w:w="0" w:type="dxa"/>
+            </w:tcMar>
+            <w:vAlign w:val="center"/>
+          </w:tcPr>
+          <w:p>
+            <w:pPr>
+              <w:pStyle w:val="Normal"/>
+              <w:jc w:val="left"/>
+              <w:pBdr>
+                <w:bottom w:val="none" w:sz="0" w:space="0" w:color="000000"/>
+                <w:top w:val="none" w:sz="0" w:space="0" w:color="000000"/>
+                <w:left w:val="none" w:sz="0" w:space="0" w:color="000000"/>
+                <w:right w:val="none" w:sz="0" w:space="0" w:color="000000"/>
+              </w:pBdr>
+              <w:spacing w:after="100" w:before="100" w:line="240"/>
+              <w:ind w:left="100" w:right="100" w:firstLine="0" w:firstLineChars="0"/>
+            </w:pPr>
+            <w:r>
+              <w:rPr>
+                <w:rFonts w:ascii="Helvetica" w:hAnsi="Helvetica" w:eastAsia="Helvetica" w:cs="Helvetica"/>
+                <w:i w:val="false"/>
+                <w:b w:val="false"/>
+                <w:u w:val="none"/>
+                <w:sz w:val="22"/>
+                <w:szCs w:val="22"/>
+                <w:color w:val="000000"/>
+              </w:rPr>
+              <w:t xml:space="preserve">0.1659662808</w:t>
             </w:r>
           </w:p>
         </w:tc>
@@ -697,51 +697,51 @@
                 <w:szCs w:val="22"/>
                 <w:color w:val="000000"/>
               </w:rPr>
-              <w:t xml:space="preserve">1.06860493</w:t>
-            </w:r>
-          </w:p>
-        </w:tc>
-        <w:tc>
-          <w:tcPr>
-            <w:tcBorders>
-              <w:bottom w:val="single" w:sz="6" w:space="0" w:color="666666"/>
-              <w:top w:val="single" w:sz="6" w:space="0" w:color="666666"/>
-              <w:left w:val="none" w:sz="0" w:space="0" w:color="000000"/>
-              <w:right w:val="none" w:sz="0" w:space="0" w:color="000000"/>
-            </w:tcBorders>
-            <w:shd w:val="clear" w:color="auto" w:fill="FFFFFF"/>
-            <w:tcMar>
-              <w:top w:w="0" w:type="dxa"/>
-              <w:bottom w:w="0" w:type="dxa"/>
-              <w:left w:w="0" w:type="dxa"/>
-              <w:right w:w="0" w:type="dxa"/>
-            </w:tcMar>
-            <w:vAlign w:val="center"/>
-          </w:tcPr>
-          <w:p>
-            <w:pPr>
-              <w:pStyle w:val="Normal"/>
-              <w:jc w:val="left"/>
-              <w:pBdr>
-                <w:bottom w:val="none" w:sz="0" w:space="0" w:color="000000"/>
-                <w:top w:val="none" w:sz="0" w:space="0" w:color="000000"/>
-                <w:left w:val="none" w:sz="0" w:space="0" w:color="000000"/>
-                <w:right w:val="none" w:sz="0" w:space="0" w:color="000000"/>
-              </w:pBdr>
-              <w:spacing w:after="100" w:before="100" w:line="240"/>
-              <w:ind w:left="100" w:right="100" w:firstLine="0" w:firstLineChars="0"/>
-            </w:pPr>
-            <w:r>
-              <w:rPr>
-                <w:rFonts w:ascii="Helvetica" w:hAnsi="Helvetica" w:eastAsia="Helvetica" w:cs="Helvetica"/>
-                <w:i w:val="false"/>
-                <w:b w:val="false"/>
-                <w:u w:val="none"/>
-                <w:sz w:val="22"/>
-                <w:szCs w:val="22"/>
-                <w:color w:val="000000"/>
-              </w:rPr>
-              <w:t xml:space="preserve">0.02195338</w:t>
+              <w:t xml:space="preserve">1.59662294</w:t>
+            </w:r>
+          </w:p>
+        </w:tc>
+        <w:tc>
+          <w:tcPr>
+            <w:tcBorders>
+              <w:bottom w:val="single" w:sz="6" w:space="0" w:color="666666"/>
+              <w:top w:val="single" w:sz="6" w:space="0" w:color="666666"/>
+              <w:left w:val="none" w:sz="0" w:space="0" w:color="000000"/>
+              <w:right w:val="none" w:sz="0" w:space="0" w:color="000000"/>
+            </w:tcBorders>
+            <w:shd w:val="clear" w:color="auto" w:fill="FFFFFF"/>
+            <w:tcMar>
+              <w:top w:w="0" w:type="dxa"/>
+              <w:bottom w:w="0" w:type="dxa"/>
+              <w:left w:w="0" w:type="dxa"/>
+              <w:right w:w="0" w:type="dxa"/>
+            </w:tcMar>
+            <w:vAlign w:val="center"/>
+          </w:tcPr>
+          <w:p>
+            <w:pPr>
+              <w:pStyle w:val="Normal"/>
+              <w:jc w:val="left"/>
+              <w:pBdr>
+                <w:bottom w:val="none" w:sz="0" w:space="0" w:color="000000"/>
+                <w:top w:val="none" w:sz="0" w:space="0" w:color="000000"/>
+                <w:left w:val="none" w:sz="0" w:space="0" w:color="000000"/>
+                <w:right w:val="none" w:sz="0" w:space="0" w:color="000000"/>
+              </w:pBdr>
+              <w:spacing w:after="100" w:before="100" w:line="240"/>
+              <w:ind w:left="100" w:right="100" w:firstLine="0" w:firstLineChars="0"/>
+            </w:pPr>
+            <w:r>
+              <w:rPr>
+                <w:rFonts w:ascii="Helvetica" w:hAnsi="Helvetica" w:eastAsia="Helvetica" w:cs="Helvetica"/>
+                <w:i w:val="false"/>
+                <w:b w:val="false"/>
+                <w:u w:val="none"/>
+                <w:sz w:val="22"/>
+                <w:szCs w:val="22"/>
+                <w:color w:val="000000"/>
+              </w:rPr>
+              <w:t xml:space="preserve">0.0008161004</w:t>
             </w:r>
           </w:p>
         </w:tc>
@@ -879,51 +879,51 @@
                 <w:szCs w:val="22"/>
                 <w:color w:val="000000"/>
               </w:rPr>
-              <w:t xml:space="preserve">-0.99536262</w:t>
-            </w:r>
-          </w:p>
-        </w:tc>
-        <w:tc>
-          <w:tcPr>
-            <w:tcBorders>
-              <w:bottom w:val="single" w:sz="6" w:space="0" w:color="666666"/>
-              <w:top w:val="single" w:sz="6" w:space="0" w:color="666666"/>
-              <w:left w:val="none" w:sz="0" w:space="0" w:color="000000"/>
-              <w:right w:val="none" w:sz="0" w:space="0" w:color="000000"/>
-            </w:tcBorders>
-            <w:shd w:val="clear" w:color="auto" w:fill="FFFFFF"/>
-            <w:tcMar>
-              <w:top w:w="0" w:type="dxa"/>
-              <w:bottom w:w="0" w:type="dxa"/>
-              <w:left w:w="0" w:type="dxa"/>
-              <w:right w:w="0" w:type="dxa"/>
-            </w:tcMar>
-            <w:vAlign w:val="center"/>
-          </w:tcPr>
-          <w:p>
-            <w:pPr>
-              <w:pStyle w:val="Normal"/>
-              <w:jc w:val="left"/>
-              <w:pBdr>
-                <w:bottom w:val="none" w:sz="0" w:space="0" w:color="000000"/>
-                <w:top w:val="none" w:sz="0" w:space="0" w:color="000000"/>
-                <w:left w:val="none" w:sz="0" w:space="0" w:color="000000"/>
-                <w:right w:val="none" w:sz="0" w:space="0" w:color="000000"/>
-              </w:pBdr>
-              <w:spacing w:after="100" w:before="100" w:line="240"/>
-              <w:ind w:left="100" w:right="100" w:firstLine="0" w:firstLineChars="0"/>
-            </w:pPr>
-            <w:r>
-              <w:rPr>
-                <w:rFonts w:ascii="Helvetica" w:hAnsi="Helvetica" w:eastAsia="Helvetica" w:cs="Helvetica"/>
-                <w:i w:val="false"/>
-                <w:b w:val="false"/>
-                <w:u w:val="none"/>
-                <w:sz w:val="22"/>
-                <w:szCs w:val="22"/>
-                <w:color w:val="000000"/>
-              </w:rPr>
-              <w:t xml:space="preserve">0.11897265</w:t>
+              <w:t xml:space="preserve">-0.46283220</w:t>
+            </w:r>
+          </w:p>
+        </w:tc>
+        <w:tc>
+          <w:tcPr>
+            <w:tcBorders>
+              <w:bottom w:val="single" w:sz="6" w:space="0" w:color="666666"/>
+              <w:top w:val="single" w:sz="6" w:space="0" w:color="666666"/>
+              <w:left w:val="none" w:sz="0" w:space="0" w:color="000000"/>
+              <w:right w:val="none" w:sz="0" w:space="0" w:color="000000"/>
+            </w:tcBorders>
+            <w:shd w:val="clear" w:color="auto" w:fill="FFFFFF"/>
+            <w:tcMar>
+              <w:top w:w="0" w:type="dxa"/>
+              <w:bottom w:w="0" w:type="dxa"/>
+              <w:left w:w="0" w:type="dxa"/>
+              <w:right w:w="0" w:type="dxa"/>
+            </w:tcMar>
+            <w:vAlign w:val="center"/>
+          </w:tcPr>
+          <w:p>
+            <w:pPr>
+              <w:pStyle w:val="Normal"/>
+              <w:jc w:val="left"/>
+              <w:pBdr>
+                <w:bottom w:val="none" w:sz="0" w:space="0" w:color="000000"/>
+                <w:top w:val="none" w:sz="0" w:space="0" w:color="000000"/>
+                <w:left w:val="none" w:sz="0" w:space="0" w:color="000000"/>
+                <w:right w:val="none" w:sz="0" w:space="0" w:color="000000"/>
+              </w:pBdr>
+              <w:spacing w:after="100" w:before="100" w:line="240"/>
+              <w:ind w:left="100" w:right="100" w:firstLine="0" w:firstLineChars="0"/>
+            </w:pPr>
+            <w:r>
+              <w:rPr>
+                <w:rFonts w:ascii="Helvetica" w:hAnsi="Helvetica" w:eastAsia="Helvetica" w:cs="Helvetica"/>
+                <w:i w:val="false"/>
+                <w:b w:val="false"/>
+                <w:u w:val="none"/>
+                <w:sz w:val="22"/>
+                <w:szCs w:val="22"/>
+                <w:color w:val="000000"/>
+              </w:rPr>
+              <w:t xml:space="preserve">0.4732028803</w:t>
             </w:r>
           </w:p>
         </w:tc>
@@ -1061,51 +1061,51 @@
                 <w:szCs w:val="22"/>
                 <w:color w:val="000000"/>
               </w:rPr>
-              <w:t xml:space="preserve">-1.71059970</w:t>
-            </w:r>
-          </w:p>
-        </w:tc>
-        <w:tc>
-          <w:tcPr>
-            <w:tcBorders>
-              <w:bottom w:val="single" w:sz="6" w:space="0" w:color="666666"/>
-              <w:top w:val="single" w:sz="6" w:space="0" w:color="666666"/>
-              <w:left w:val="none" w:sz="0" w:space="0" w:color="000000"/>
-              <w:right w:val="none" w:sz="0" w:space="0" w:color="000000"/>
-            </w:tcBorders>
-            <w:shd w:val="clear" w:color="auto" w:fill="FFFFFF"/>
-            <w:tcMar>
-              <w:top w:w="0" w:type="dxa"/>
-              <w:bottom w:w="0" w:type="dxa"/>
-              <w:left w:w="0" w:type="dxa"/>
-              <w:right w:w="0" w:type="dxa"/>
-            </w:tcMar>
-            <w:vAlign w:val="center"/>
-          </w:tcPr>
-          <w:p>
-            <w:pPr>
-              <w:pStyle w:val="Normal"/>
-              <w:jc w:val="left"/>
-              <w:pBdr>
-                <w:bottom w:val="none" w:sz="0" w:space="0" w:color="000000"/>
-                <w:top w:val="none" w:sz="0" w:space="0" w:color="000000"/>
-                <w:left w:val="none" w:sz="0" w:space="0" w:color="000000"/>
-                <w:right w:val="none" w:sz="0" w:space="0" w:color="000000"/>
-              </w:pBdr>
-              <w:spacing w:after="100" w:before="100" w:line="240"/>
-              <w:ind w:left="100" w:right="100" w:firstLine="0" w:firstLineChars="0"/>
-            </w:pPr>
-            <w:r>
-              <w:rPr>
-                <w:rFonts w:ascii="Helvetica" w:hAnsi="Helvetica" w:eastAsia="Helvetica" w:cs="Helvetica"/>
-                <w:i w:val="false"/>
-                <w:b w:val="false"/>
-                <w:u w:val="none"/>
-                <w:sz w:val="22"/>
-                <w:szCs w:val="22"/>
-                <w:color w:val="000000"/>
-              </w:rPr>
-              <w:t xml:space="preserve">0.39918321</w:t>
+              <w:t xml:space="preserve">-1.14822087</w:t>
+            </w:r>
+          </w:p>
+        </w:tc>
+        <w:tc>
+          <w:tcPr>
+            <w:tcBorders>
+              <w:bottom w:val="single" w:sz="6" w:space="0" w:color="666666"/>
+              <w:top w:val="single" w:sz="6" w:space="0" w:color="666666"/>
+              <w:left w:val="none" w:sz="0" w:space="0" w:color="000000"/>
+              <w:right w:val="none" w:sz="0" w:space="0" w:color="000000"/>
+            </w:tcBorders>
+            <w:shd w:val="clear" w:color="auto" w:fill="FFFFFF"/>
+            <w:tcMar>
+              <w:top w:w="0" w:type="dxa"/>
+              <w:bottom w:w="0" w:type="dxa"/>
+              <w:left w:w="0" w:type="dxa"/>
+              <w:right w:w="0" w:type="dxa"/>
+            </w:tcMar>
+            <w:vAlign w:val="center"/>
+          </w:tcPr>
+          <w:p>
+            <w:pPr>
+              <w:pStyle w:val="Normal"/>
+              <w:jc w:val="left"/>
+              <w:pBdr>
+                <w:bottom w:val="none" w:sz="0" w:space="0" w:color="000000"/>
+                <w:top w:val="none" w:sz="0" w:space="0" w:color="000000"/>
+                <w:left w:val="none" w:sz="0" w:space="0" w:color="000000"/>
+                <w:right w:val="none" w:sz="0" w:space="0" w:color="000000"/>
+              </w:pBdr>
+              <w:spacing w:after="100" w:before="100" w:line="240"/>
+              <w:ind w:left="100" w:right="100" w:firstLine="0" w:firstLineChars="0"/>
+            </w:pPr>
+            <w:r>
+              <w:rPr>
+                <w:rFonts w:ascii="Helvetica" w:hAnsi="Helvetica" w:eastAsia="Helvetica" w:cs="Helvetica"/>
+                <w:i w:val="false"/>
+                <w:b w:val="false"/>
+                <w:u w:val="none"/>
+                <w:sz w:val="22"/>
+                <w:szCs w:val="22"/>
+                <w:color w:val="000000"/>
+              </w:rPr>
+              <w:t xml:space="preserve">0.6524857598</w:t>
             </w:r>
           </w:p>
         </w:tc>
@@ -1243,51 +1243,51 @@
                 <w:szCs w:val="22"/>
                 <w:color w:val="000000"/>
               </w:rPr>
-              <w:t xml:space="preserve">-1.80673661</w:t>
-            </w:r>
-          </w:p>
-        </w:tc>
-        <w:tc>
-          <w:tcPr>
-            <w:tcBorders>
-              <w:bottom w:val="single" w:sz="6" w:space="0" w:color="666666"/>
-              <w:top w:val="single" w:sz="6" w:space="0" w:color="666666"/>
-              <w:left w:val="none" w:sz="0" w:space="0" w:color="000000"/>
-              <w:right w:val="none" w:sz="0" w:space="0" w:color="000000"/>
-            </w:tcBorders>
-            <w:shd w:val="clear" w:color="auto" w:fill="FFFFFF"/>
-            <w:tcMar>
-              <w:top w:w="0" w:type="dxa"/>
-              <w:bottom w:w="0" w:type="dxa"/>
-              <w:left w:w="0" w:type="dxa"/>
-              <w:right w:w="0" w:type="dxa"/>
-            </w:tcMar>
-            <w:vAlign w:val="center"/>
-          </w:tcPr>
-          <w:p>
-            <w:pPr>
-              <w:pStyle w:val="Normal"/>
-              <w:jc w:val="left"/>
-              <w:pBdr>
-                <w:bottom w:val="none" w:sz="0" w:space="0" w:color="000000"/>
-                <w:top w:val="none" w:sz="0" w:space="0" w:color="000000"/>
-                <w:left w:val="none" w:sz="0" w:space="0" w:color="000000"/>
-                <w:right w:val="none" w:sz="0" w:space="0" w:color="000000"/>
-              </w:pBdr>
-              <w:spacing w:after="100" w:before="100" w:line="240"/>
-              <w:ind w:left="100" w:right="100" w:firstLine="0" w:firstLineChars="0"/>
-            </w:pPr>
-            <w:r>
-              <w:rPr>
-                <w:rFonts w:ascii="Helvetica" w:hAnsi="Helvetica" w:eastAsia="Helvetica" w:cs="Helvetica"/>
-                <w:i w:val="false"/>
-                <w:b w:val="false"/>
-                <w:u w:val="none"/>
-                <w:sz w:val="22"/>
-                <w:szCs w:val="22"/>
-                <w:color w:val="000000"/>
-              </w:rPr>
-              <w:t xml:space="preserve">0.47021309</w:t>
+              <w:t xml:space="preserve">-0.30536113</w:t>
+            </w:r>
+          </w:p>
+        </w:tc>
+        <w:tc>
+          <w:tcPr>
+            <w:tcBorders>
+              <w:bottom w:val="single" w:sz="6" w:space="0" w:color="666666"/>
+              <w:top w:val="single" w:sz="6" w:space="0" w:color="666666"/>
+              <w:left w:val="none" w:sz="0" w:space="0" w:color="000000"/>
+              <w:right w:val="none" w:sz="0" w:space="0" w:color="000000"/>
+            </w:tcBorders>
+            <w:shd w:val="clear" w:color="auto" w:fill="FFFFFF"/>
+            <w:tcMar>
+              <w:top w:w="0" w:type="dxa"/>
+              <w:bottom w:w="0" w:type="dxa"/>
+              <w:left w:w="0" w:type="dxa"/>
+              <w:right w:w="0" w:type="dxa"/>
+            </w:tcMar>
+            <w:vAlign w:val="center"/>
+          </w:tcPr>
+          <w:p>
+            <w:pPr>
+              <w:pStyle w:val="Normal"/>
+              <w:jc w:val="left"/>
+              <w:pBdr>
+                <w:bottom w:val="none" w:sz="0" w:space="0" w:color="000000"/>
+                <w:top w:val="none" w:sz="0" w:space="0" w:color="000000"/>
+                <w:left w:val="none" w:sz="0" w:space="0" w:color="000000"/>
+                <w:right w:val="none" w:sz="0" w:space="0" w:color="000000"/>
+              </w:pBdr>
+              <w:spacing w:after="100" w:before="100" w:line="240"/>
+              <w:ind w:left="100" w:right="100" w:firstLine="0" w:firstLineChars="0"/>
+            </w:pPr>
+            <w:r>
+              <w:rPr>
+                <w:rFonts w:ascii="Helvetica" w:hAnsi="Helvetica" w:eastAsia="Helvetica" w:cs="Helvetica"/>
+                <w:i w:val="false"/>
+                <w:b w:val="false"/>
+                <w:u w:val="none"/>
+                <w:sz w:val="22"/>
+                <w:szCs w:val="22"/>
+                <w:color w:val="000000"/>
+              </w:rPr>
+              <w:t xml:space="preserve">0.9179795391</w:t>
             </w:r>
           </w:p>
         </w:tc>
@@ -1425,51 +1425,51 @@
                 <w:szCs w:val="22"/>
                 <w:color w:val="000000"/>
               </w:rPr>
-              <w:t xml:space="preserve">-1.33584564</w:t>
-            </w:r>
-          </w:p>
-        </w:tc>
-        <w:tc>
-          <w:tcPr>
-            <w:tcBorders>
-              <w:bottom w:val="single" w:sz="6" w:space="0" w:color="666666"/>
-              <w:top w:val="single" w:sz="6" w:space="0" w:color="666666"/>
-              <w:left w:val="none" w:sz="0" w:space="0" w:color="000000"/>
-              <w:right w:val="none" w:sz="0" w:space="0" w:color="000000"/>
-            </w:tcBorders>
-            <w:shd w:val="clear" w:color="auto" w:fill="FFFFFF"/>
-            <w:tcMar>
-              <w:top w:w="0" w:type="dxa"/>
-              <w:bottom w:w="0" w:type="dxa"/>
-              <w:left w:w="0" w:type="dxa"/>
-              <w:right w:w="0" w:type="dxa"/>
-            </w:tcMar>
-            <w:vAlign w:val="center"/>
-          </w:tcPr>
-          <w:p>
-            <w:pPr>
-              <w:pStyle w:val="Normal"/>
-              <w:jc w:val="left"/>
-              <w:pBdr>
-                <w:bottom w:val="none" w:sz="0" w:space="0" w:color="000000"/>
-                <w:top w:val="none" w:sz="0" w:space="0" w:color="000000"/>
-                <w:left w:val="none" w:sz="0" w:space="0" w:color="000000"/>
-                <w:right w:val="none" w:sz="0" w:space="0" w:color="000000"/>
-              </w:pBdr>
-              <w:spacing w:after="100" w:before="100" w:line="240"/>
-              <w:ind w:left="100" w:right="100" w:firstLine="0" w:firstLineChars="0"/>
-            </w:pPr>
-            <w:r>
-              <w:rPr>
-                <w:rFonts w:ascii="Helvetica" w:hAnsi="Helvetica" w:eastAsia="Helvetica" w:cs="Helvetica"/>
-                <w:i w:val="false"/>
-                <w:b w:val="false"/>
-                <w:u w:val="none"/>
-                <w:sz w:val="22"/>
-                <w:szCs w:val="22"/>
-                <w:color w:val="000000"/>
-              </w:rPr>
-              <w:t xml:space="preserve">0.43134936</w:t>
+              <w:t xml:space="preserve">-1.31503240</w:t>
+            </w:r>
+          </w:p>
+        </w:tc>
+        <w:tc>
+          <w:tcPr>
+            <w:tcBorders>
+              <w:bottom w:val="single" w:sz="6" w:space="0" w:color="666666"/>
+              <w:top w:val="single" w:sz="6" w:space="0" w:color="666666"/>
+              <w:left w:val="none" w:sz="0" w:space="0" w:color="000000"/>
+              <w:right w:val="none" w:sz="0" w:space="0" w:color="000000"/>
+            </w:tcBorders>
+            <w:shd w:val="clear" w:color="auto" w:fill="FFFFFF"/>
+            <w:tcMar>
+              <w:top w:w="0" w:type="dxa"/>
+              <w:bottom w:w="0" w:type="dxa"/>
+              <w:left w:w="0" w:type="dxa"/>
+              <w:right w:w="0" w:type="dxa"/>
+            </w:tcMar>
+            <w:vAlign w:val="center"/>
+          </w:tcPr>
+          <w:p>
+            <w:pPr>
+              <w:pStyle w:val="Normal"/>
+              <w:jc w:val="left"/>
+              <w:pBdr>
+                <w:bottom w:val="none" w:sz="0" w:space="0" w:color="000000"/>
+                <w:top w:val="none" w:sz="0" w:space="0" w:color="000000"/>
+                <w:left w:val="none" w:sz="0" w:space="0" w:color="000000"/>
+                <w:right w:val="none" w:sz="0" w:space="0" w:color="000000"/>
+              </w:pBdr>
+              <w:spacing w:after="100" w:before="100" w:line="240"/>
+              <w:ind w:left="100" w:right="100" w:firstLine="0" w:firstLineChars="0"/>
+            </w:pPr>
+            <w:r>
+              <w:rPr>
+                <w:rFonts w:ascii="Helvetica" w:hAnsi="Helvetica" w:eastAsia="Helvetica" w:cs="Helvetica"/>
+                <w:i w:val="false"/>
+                <w:b w:val="false"/>
+                <w:u w:val="none"/>
+                <w:sz w:val="22"/>
+                <w:szCs w:val="22"/>
+                <w:color w:val="000000"/>
+              </w:rPr>
+              <w:t xml:space="preserve">0.5478616869</w:t>
             </w:r>
           </w:p>
         </w:tc>
@@ -1607,51 +1607,51 @@
                 <w:szCs w:val="22"/>
                 <w:color w:val="000000"/>
               </w:rPr>
-              <w:t xml:space="preserve">-0.47089097</w:t>
-            </w:r>
-          </w:p>
-        </w:tc>
-        <w:tc>
-          <w:tcPr>
-            <w:tcBorders>
-              <w:bottom w:val="single" w:sz="6" w:space="0" w:color="666666"/>
-              <w:top w:val="single" w:sz="6" w:space="0" w:color="666666"/>
-              <w:left w:val="none" w:sz="0" w:space="0" w:color="000000"/>
-              <w:right w:val="none" w:sz="0" w:space="0" w:color="000000"/>
-            </w:tcBorders>
-            <w:shd w:val="clear" w:color="auto" w:fill="FFFFFF"/>
-            <w:tcMar>
-              <w:top w:w="0" w:type="dxa"/>
-              <w:bottom w:w="0" w:type="dxa"/>
-              <w:left w:w="0" w:type="dxa"/>
-              <w:right w:w="0" w:type="dxa"/>
-            </w:tcMar>
-            <w:vAlign w:val="center"/>
-          </w:tcPr>
-          <w:p>
-            <w:pPr>
-              <w:pStyle w:val="Normal"/>
-              <w:jc w:val="left"/>
-              <w:pBdr>
-                <w:bottom w:val="none" w:sz="0" w:space="0" w:color="000000"/>
-                <w:top w:val="none" w:sz="0" w:space="0" w:color="000000"/>
-                <w:left w:val="none" w:sz="0" w:space="0" w:color="000000"/>
-                <w:right w:val="none" w:sz="0" w:space="0" w:color="000000"/>
-              </w:pBdr>
-              <w:spacing w:after="100" w:before="100" w:line="240"/>
-              <w:ind w:left="100" w:right="100" w:firstLine="0" w:firstLineChars="0"/>
-            </w:pPr>
-            <w:r>
-              <w:rPr>
-                <w:rFonts w:ascii="Helvetica" w:hAnsi="Helvetica" w:eastAsia="Helvetica" w:cs="Helvetica"/>
-                <w:i w:val="false"/>
-                <w:b w:val="false"/>
-                <w:u w:val="none"/>
-                <w:sz w:val="22"/>
-                <w:szCs w:val="22"/>
-                <w:color w:val="000000"/>
-              </w:rPr>
-              <w:t xml:space="preserve">0.74182992</w:t>
+              <w:t xml:space="preserve">1.00967126</w:t>
+            </w:r>
+          </w:p>
+        </w:tc>
+        <w:tc>
+          <w:tcPr>
+            <w:tcBorders>
+              <w:bottom w:val="single" w:sz="6" w:space="0" w:color="666666"/>
+              <w:top w:val="single" w:sz="6" w:space="0" w:color="666666"/>
+              <w:left w:val="none" w:sz="0" w:space="0" w:color="000000"/>
+              <w:right w:val="none" w:sz="0" w:space="0" w:color="000000"/>
+            </w:tcBorders>
+            <w:shd w:val="clear" w:color="auto" w:fill="FFFFFF"/>
+            <w:tcMar>
+              <w:top w:w="0" w:type="dxa"/>
+              <w:bottom w:w="0" w:type="dxa"/>
+              <w:left w:w="0" w:type="dxa"/>
+              <w:right w:w="0" w:type="dxa"/>
+            </w:tcMar>
+            <w:vAlign w:val="center"/>
+          </w:tcPr>
+          <w:p>
+            <w:pPr>
+              <w:pStyle w:val="Normal"/>
+              <w:jc w:val="left"/>
+              <w:pBdr>
+                <w:bottom w:val="none" w:sz="0" w:space="0" w:color="000000"/>
+                <w:top w:val="none" w:sz="0" w:space="0" w:color="000000"/>
+                <w:left w:val="none" w:sz="0" w:space="0" w:color="000000"/>
+                <w:right w:val="none" w:sz="0" w:space="0" w:color="000000"/>
+              </w:pBdr>
+              <w:spacing w:after="100" w:before="100" w:line="240"/>
+              <w:ind w:left="100" w:right="100" w:firstLine="0" w:firstLineChars="0"/>
+            </w:pPr>
+            <w:r>
+              <w:rPr>
+                <w:rFonts w:ascii="Helvetica" w:hAnsi="Helvetica" w:eastAsia="Helvetica" w:cs="Helvetica"/>
+                <w:i w:val="false"/>
+                <w:b w:val="false"/>
+                <w:u w:val="none"/>
+                <w:sz w:val="22"/>
+                <w:szCs w:val="22"/>
+                <w:color w:val="000000"/>
+              </w:rPr>
+              <w:t xml:space="preserve">0.4944639614</w:t>
             </w:r>
           </w:p>
         </w:tc>
@@ -1789,51 +1789,51 @@
                 <w:szCs w:val="22"/>
                 <w:color w:val="000000"/>
               </w:rPr>
-              <w:t xml:space="preserve">-0.39131502</w:t>
-            </w:r>
-          </w:p>
-        </w:tc>
-        <w:tc>
-          <w:tcPr>
-            <w:tcBorders>
-              <w:bottom w:val="single" w:sz="6" w:space="0" w:color="666666"/>
-              <w:top w:val="single" w:sz="6" w:space="0" w:color="666666"/>
-              <w:left w:val="none" w:sz="0" w:space="0" w:color="000000"/>
-              <w:right w:val="none" w:sz="0" w:space="0" w:color="000000"/>
-            </w:tcBorders>
-            <w:shd w:val="clear" w:color="auto" w:fill="FFFFFF"/>
-            <w:tcMar>
-              <w:top w:w="0" w:type="dxa"/>
-              <w:bottom w:w="0" w:type="dxa"/>
-              <w:left w:w="0" w:type="dxa"/>
-              <w:right w:w="0" w:type="dxa"/>
-            </w:tcMar>
-            <w:vAlign w:val="center"/>
-          </w:tcPr>
-          <w:p>
-            <w:pPr>
-              <w:pStyle w:val="Normal"/>
-              <w:jc w:val="left"/>
-              <w:pBdr>
-                <w:bottom w:val="none" w:sz="0" w:space="0" w:color="000000"/>
-                <w:top w:val="none" w:sz="0" w:space="0" w:color="000000"/>
-                <w:left w:val="none" w:sz="0" w:space="0" w:color="000000"/>
-                <w:right w:val="none" w:sz="0" w:space="0" w:color="000000"/>
-              </w:pBdr>
-              <w:spacing w:after="100" w:before="100" w:line="240"/>
-              <w:ind w:left="100" w:right="100" w:firstLine="0" w:firstLineChars="0"/>
-            </w:pPr>
-            <w:r>
-              <w:rPr>
-                <w:rFonts w:ascii="Helvetica" w:hAnsi="Helvetica" w:eastAsia="Helvetica" w:cs="Helvetica"/>
-                <w:i w:val="false"/>
-                <w:b w:val="false"/>
-                <w:u w:val="none"/>
-                <w:sz w:val="22"/>
-                <w:szCs w:val="22"/>
-                <w:color w:val="000000"/>
-              </w:rPr>
-              <w:t xml:space="preserve">0.48627301</w:t>
+              <w:t xml:space="preserve">-0.01952463</w:t>
+            </w:r>
+          </w:p>
+        </w:tc>
+        <w:tc>
+          <w:tcPr>
+            <w:tcBorders>
+              <w:bottom w:val="single" w:sz="6" w:space="0" w:color="666666"/>
+              <w:top w:val="single" w:sz="6" w:space="0" w:color="666666"/>
+              <w:left w:val="none" w:sz="0" w:space="0" w:color="000000"/>
+              <w:right w:val="none" w:sz="0" w:space="0" w:color="000000"/>
+            </w:tcBorders>
+            <w:shd w:val="clear" w:color="auto" w:fill="FFFFFF"/>
+            <w:tcMar>
+              <w:top w:w="0" w:type="dxa"/>
+              <w:bottom w:w="0" w:type="dxa"/>
+              <w:left w:w="0" w:type="dxa"/>
+              <w:right w:w="0" w:type="dxa"/>
+            </w:tcMar>
+            <w:vAlign w:val="center"/>
+          </w:tcPr>
+          <w:p>
+            <w:pPr>
+              <w:pStyle w:val="Normal"/>
+              <w:jc w:val="left"/>
+              <w:pBdr>
+                <w:bottom w:val="none" w:sz="0" w:space="0" w:color="000000"/>
+                <w:top w:val="none" w:sz="0" w:space="0" w:color="000000"/>
+                <w:left w:val="none" w:sz="0" w:space="0" w:color="000000"/>
+                <w:right w:val="none" w:sz="0" w:space="0" w:color="000000"/>
+              </w:pBdr>
+              <w:spacing w:after="100" w:before="100" w:line="240"/>
+              <w:ind w:left="100" w:right="100" w:firstLine="0" w:firstLineChars="0"/>
+            </w:pPr>
+            <w:r>
+              <w:rPr>
+                <w:rFonts w:ascii="Helvetica" w:hAnsi="Helvetica" w:eastAsia="Helvetica" w:cs="Helvetica"/>
+                <w:i w:val="false"/>
+                <w:b w:val="false"/>
+                <w:u w:val="none"/>
+                <w:sz w:val="22"/>
+                <w:szCs w:val="22"/>
+                <w:color w:val="000000"/>
+              </w:rPr>
+              <w:t xml:space="preserve">0.9758493888</w:t>
             </w:r>
           </w:p>
         </w:tc>
@@ -1971,51 +1971,51 @@
                 <w:szCs w:val="22"/>
                 <w:color w:val="000000"/>
               </w:rPr>
-              <w:t xml:space="preserve">-1.04447679</w:t>
-            </w:r>
-          </w:p>
-        </w:tc>
-        <w:tc>
-          <w:tcPr>
-            <w:tcBorders>
-              <w:bottom w:val="single" w:sz="6" w:space="0" w:color="666666"/>
-              <w:top w:val="single" w:sz="6" w:space="0" w:color="666666"/>
-              <w:left w:val="none" w:sz="0" w:space="0" w:color="000000"/>
-              <w:right w:val="none" w:sz="0" w:space="0" w:color="000000"/>
-            </w:tcBorders>
-            <w:shd w:val="clear" w:color="auto" w:fill="FFFFFF"/>
-            <w:tcMar>
-              <w:top w:w="0" w:type="dxa"/>
-              <w:bottom w:w="0" w:type="dxa"/>
-              <w:left w:w="0" w:type="dxa"/>
-              <w:right w:w="0" w:type="dxa"/>
-            </w:tcMar>
-            <w:vAlign w:val="center"/>
-          </w:tcPr>
-          <w:p>
-            <w:pPr>
-              <w:pStyle w:val="Normal"/>
-              <w:jc w:val="left"/>
-              <w:pBdr>
-                <w:bottom w:val="none" w:sz="0" w:space="0" w:color="000000"/>
-                <w:top w:val="none" w:sz="0" w:space="0" w:color="000000"/>
-                <w:left w:val="none" w:sz="0" w:space="0" w:color="000000"/>
-                <w:right w:val="none" w:sz="0" w:space="0" w:color="000000"/>
-              </w:pBdr>
-              <w:spacing w:after="100" w:before="100" w:line="240"/>
-              <w:ind w:left="100" w:right="100" w:firstLine="0" w:firstLineChars="0"/>
-            </w:pPr>
-            <w:r>
-              <w:rPr>
-                <w:rFonts w:ascii="Helvetica" w:hAnsi="Helvetica" w:eastAsia="Helvetica" w:cs="Helvetica"/>
-                <w:i w:val="false"/>
-                <w:b w:val="false"/>
-                <w:u w:val="none"/>
-                <w:sz w:val="22"/>
-                <w:szCs w:val="22"/>
-                <w:color w:val="000000"/>
-              </w:rPr>
-              <w:t xml:space="preserve">0.48930907</w:t>
+              <w:t xml:space="preserve">-0.40757760</w:t>
+            </w:r>
+          </w:p>
+        </w:tc>
+        <w:tc>
+          <w:tcPr>
+            <w:tcBorders>
+              <w:bottom w:val="single" w:sz="6" w:space="0" w:color="666666"/>
+              <w:top w:val="single" w:sz="6" w:space="0" w:color="666666"/>
+              <w:left w:val="none" w:sz="0" w:space="0" w:color="000000"/>
+              <w:right w:val="none" w:sz="0" w:space="0" w:color="000000"/>
+            </w:tcBorders>
+            <w:shd w:val="clear" w:color="auto" w:fill="FFFFFF"/>
+            <w:tcMar>
+              <w:top w:w="0" w:type="dxa"/>
+              <w:bottom w:w="0" w:type="dxa"/>
+              <w:left w:w="0" w:type="dxa"/>
+              <w:right w:w="0" w:type="dxa"/>
+            </w:tcMar>
+            <w:vAlign w:val="center"/>
+          </w:tcPr>
+          <w:p>
+            <w:pPr>
+              <w:pStyle w:val="Normal"/>
+              <w:jc w:val="left"/>
+              <w:pBdr>
+                <w:bottom w:val="none" w:sz="0" w:space="0" w:color="000000"/>
+                <w:top w:val="none" w:sz="0" w:space="0" w:color="000000"/>
+                <w:left w:val="none" w:sz="0" w:space="0" w:color="000000"/>
+                <w:right w:val="none" w:sz="0" w:space="0" w:color="000000"/>
+              </w:pBdr>
+              <w:spacing w:after="100" w:before="100" w:line="240"/>
+              <w:ind w:left="100" w:right="100" w:firstLine="0" w:firstLineChars="0"/>
+            </w:pPr>
+            <w:r>
+              <w:rPr>
+                <w:rFonts w:ascii="Helvetica" w:hAnsi="Helvetica" w:eastAsia="Helvetica" w:cs="Helvetica"/>
+                <w:i w:val="false"/>
+                <w:b w:val="false"/>
+                <w:u w:val="none"/>
+                <w:sz w:val="22"/>
+                <w:szCs w:val="22"/>
+                <w:color w:val="000000"/>
+              </w:rPr>
+              <w:t xml:space="preserve">0.8269162615</w:t>
             </w:r>
           </w:p>
         </w:tc>
@@ -2153,51 +2153,51 @@
                 <w:szCs w:val="22"/>
                 <w:color w:val="000000"/>
               </w:rPr>
-              <w:t xml:space="preserve">0.05959022</w:t>
-            </w:r>
-          </w:p>
-        </w:tc>
-        <w:tc>
-          <w:tcPr>
-            <w:tcBorders>
-              <w:bottom w:val="single" w:sz="6" w:space="0" w:color="666666"/>
-              <w:top w:val="single" w:sz="6" w:space="0" w:color="666666"/>
-              <w:left w:val="none" w:sz="0" w:space="0" w:color="000000"/>
-              <w:right w:val="none" w:sz="0" w:space="0" w:color="000000"/>
-            </w:tcBorders>
-            <w:shd w:val="clear" w:color="auto" w:fill="FFFFFF"/>
-            <w:tcMar>
-              <w:top w:w="0" w:type="dxa"/>
-              <w:bottom w:w="0" w:type="dxa"/>
-              <w:left w:w="0" w:type="dxa"/>
-              <w:right w:w="0" w:type="dxa"/>
-            </w:tcMar>
-            <w:vAlign w:val="center"/>
-          </w:tcPr>
-          <w:p>
-            <w:pPr>
-              <w:pStyle w:val="Normal"/>
-              <w:jc w:val="left"/>
-              <w:pBdr>
-                <w:bottom w:val="none" w:sz="0" w:space="0" w:color="000000"/>
-                <w:top w:val="none" w:sz="0" w:space="0" w:color="000000"/>
-                <w:left w:val="none" w:sz="0" w:space="0" w:color="000000"/>
-                <w:right w:val="none" w:sz="0" w:space="0" w:color="000000"/>
-              </w:pBdr>
-              <w:spacing w:after="100" w:before="100" w:line="240"/>
-              <w:ind w:left="100" w:right="100" w:firstLine="0" w:firstLineChars="0"/>
-            </w:pPr>
-            <w:r>
-              <w:rPr>
-                <w:rFonts w:ascii="Helvetica" w:hAnsi="Helvetica" w:eastAsia="Helvetica" w:cs="Helvetica"/>
-                <w:i w:val="false"/>
-                <w:b w:val="false"/>
-                <w:u w:val="none"/>
-                <w:sz w:val="22"/>
-                <w:szCs w:val="22"/>
-                <w:color w:val="000000"/>
-              </w:rPr>
-              <w:t xml:space="preserve">0.80417269</w:t>
+              <w:t xml:space="preserve">0.28833884</w:t>
+            </w:r>
+          </w:p>
+        </w:tc>
+        <w:tc>
+          <w:tcPr>
+            <w:tcBorders>
+              <w:bottom w:val="single" w:sz="6" w:space="0" w:color="666666"/>
+              <w:top w:val="single" w:sz="6" w:space="0" w:color="666666"/>
+              <w:left w:val="none" w:sz="0" w:space="0" w:color="000000"/>
+              <w:right w:val="none" w:sz="0" w:space="0" w:color="000000"/>
+            </w:tcBorders>
+            <w:shd w:val="clear" w:color="auto" w:fill="FFFFFF"/>
+            <w:tcMar>
+              <w:top w:w="0" w:type="dxa"/>
+              <w:bottom w:w="0" w:type="dxa"/>
+              <w:left w:w="0" w:type="dxa"/>
+              <w:right w:w="0" w:type="dxa"/>
+            </w:tcMar>
+            <w:vAlign w:val="center"/>
+          </w:tcPr>
+          <w:p>
+            <w:pPr>
+              <w:pStyle w:val="Normal"/>
+              <w:jc w:val="left"/>
+              <w:pBdr>
+                <w:bottom w:val="none" w:sz="0" w:space="0" w:color="000000"/>
+                <w:top w:val="none" w:sz="0" w:space="0" w:color="000000"/>
+                <w:left w:val="none" w:sz="0" w:space="0" w:color="000000"/>
+                <w:right w:val="none" w:sz="0" w:space="0" w:color="000000"/>
+              </w:pBdr>
+              <w:spacing w:after="100" w:before="100" w:line="240"/>
+              <w:ind w:left="100" w:right="100" w:firstLine="0" w:firstLineChars="0"/>
+            </w:pPr>
+            <w:r>
+              <w:rPr>
+                <w:rFonts w:ascii="Helvetica" w:hAnsi="Helvetica" w:eastAsia="Helvetica" w:cs="Helvetica"/>
+                <w:i w:val="false"/>
+                <w:b w:val="false"/>
+                <w:u w:val="none"/>
+                <w:sz w:val="22"/>
+                <w:szCs w:val="22"/>
+                <w:color w:val="000000"/>
+              </w:rPr>
+              <w:t xml:space="preserve">0.2683090867</w:t>
             </w:r>
           </w:p>
         </w:tc>
@@ -2335,7 +2335,7 @@
                 <w:szCs w:val="22"/>
                 <w:color w:val="000000"/>
               </w:rPr>
-              <w:t xml:space="preserve">-1.10406701</w:t>
+              <w:t xml:space="preserve">-0.69591644</w:t>
             </w:r>
           </w:p>
         </w:tc>
@@ -2379,7 +2379,7 @@
                 <w:szCs w:val="22"/>
                 <w:color w:val="000000"/>
               </w:rPr>
-              <w:t xml:space="preserve">0.47480453</w:t>
+              <w:t xml:space="preserve">0.7228546572</w:t>
             </w:r>
           </w:p>
         </w:tc>

</xml_diff>